<commit_message>
More vectors, indexing, and data frames
</commit_message>
<xml_diff>
--- a/01.Introduction/01.guide.docx
+++ b/01.Introduction/01.guide.docx
@@ -4590,6 +4590,1361 @@
           <w:rStyle w:val="NormalTok"/>
         </w:rPr>
         <w:t xml:space="preserve">##  [1] 1 2 3 4 5 1 2 3 4 5 1 2 3 4 5</w:t>
+      </w:r>
+    </w:p>
+    <w:p>
+      <w:pPr>
+        <w:pStyle w:val="Heading2"/>
+      </w:pPr>
+      <w:bookmarkStart w:id="50" w:name="indexing-vectors"/>
+      <w:bookmarkEnd w:id="50"/>
+      <w:r>
+        <w:t xml:space="preserve">Indexing Vectors</w:t>
+      </w:r>
+    </w:p>
+    <w:p>
+      <w:pPr>
+        <w:pStyle w:val="FirstParagraph"/>
+      </w:pPr>
+      <w:r>
+        <w:t xml:space="preserve">A vector is a list of values that are all the same type. Vectors can be created using the</w:t>
+      </w:r>
+      <w:r>
+        <w:t xml:space="preserve"> </w:t>
+      </w:r>
+      <w:r>
+        <w:rPr>
+          <w:rStyle w:val="VerbatimChar"/>
+        </w:rPr>
+        <w:t xml:space="preserve">c()</w:t>
+      </w:r>
+      <w:r>
+        <w:t xml:space="preserve"> </w:t>
+      </w:r>
+      <w:r>
+        <w:t xml:space="preserve">or</w:t>
+      </w:r>
+      <w:r>
+        <w:t xml:space="preserve"> </w:t>
+      </w:r>
+      <w:r>
+        <w:rPr>
+          <w:rStyle w:val="VerbatimChar"/>
+        </w:rPr>
+        <w:t xml:space="preserve">rep()</w:t>
+      </w:r>
+      <w:r>
+        <w:t xml:space="preserve"> </w:t>
+      </w:r>
+      <w:r>
+        <w:t xml:space="preserve">function. To create a vector of consecutive values, use the</w:t>
+      </w:r>
+      <w:r>
+        <w:t xml:space="preserve"> </w:t>
+      </w:r>
+      <w:r>
+        <w:rPr>
+          <w:rStyle w:val="VerbatimChar"/>
+        </w:rPr>
+        <w:t xml:space="preserve">:</w:t>
+      </w:r>
+      <w:r>
+        <w:t xml:space="preserve"> </w:t>
+      </w:r>
+      <w:r>
+        <w:t xml:space="preserve">function:</w:t>
+      </w:r>
+    </w:p>
+    <w:p>
+      <w:pPr>
+        <w:pStyle w:val="SourceCode"/>
+      </w:pPr>
+      <w:r>
+        <w:rPr>
+          <w:rStyle w:val="NormalTok"/>
+        </w:rPr>
+        <w:t xml:space="preserve">a &lt;-</w:t>
+      </w:r>
+      <w:r>
+        <w:rPr>
+          <w:rStyle w:val="StringTok"/>
+        </w:rPr>
+        <w:t xml:space="preserve"> </w:t>
+      </w:r>
+      <w:r>
+        <w:rPr>
+          <w:rStyle w:val="DecValTok"/>
+        </w:rPr>
+        <w:t xml:space="preserve">10</w:t>
+      </w:r>
+      <w:r>
+        <w:rPr>
+          <w:rStyle w:val="NormalTok"/>
+        </w:rPr>
+        <w:t xml:space="preserve">:</w:t>
+      </w:r>
+      <w:r>
+        <w:rPr>
+          <w:rStyle w:val="DecValTok"/>
+        </w:rPr>
+        <w:t xml:space="preserve">15</w:t>
+      </w:r>
+      <w:r>
+        <w:br w:type="textWrapping"/>
+      </w:r>
+      <w:r>
+        <w:rPr>
+          <w:rStyle w:val="NormalTok"/>
+        </w:rPr>
+        <w:t xml:space="preserve">a</w:t>
+      </w:r>
+      <w:r>
+        <w:br w:type="textWrapping"/>
+      </w:r>
+      <w:r>
+        <w:rPr>
+          <w:rStyle w:val="NormalTok"/>
+        </w:rPr>
+        <w:t xml:space="preserve">## [1] 10 11 12 13 14 15</w:t>
+      </w:r>
+    </w:p>
+    <w:p>
+      <w:pPr>
+        <w:pStyle w:val="FirstParagraph"/>
+      </w:pPr>
+      <w:r>
+        <w:t xml:space="preserve">Different elements of a vector can be extracted using brackets:</w:t>
+      </w:r>
+    </w:p>
+    <w:p>
+      <w:pPr>
+        <w:pStyle w:val="SourceCode"/>
+      </w:pPr>
+      <w:r>
+        <w:rPr>
+          <w:rStyle w:val="NormalTok"/>
+        </w:rPr>
+        <w:t xml:space="preserve">a[</w:t>
+      </w:r>
+      <w:r>
+        <w:rPr>
+          <w:rStyle w:val="DecValTok"/>
+        </w:rPr>
+        <w:t xml:space="preserve">1</w:t>
+      </w:r>
+      <w:r>
+        <w:rPr>
+          <w:rStyle w:val="NormalTok"/>
+        </w:rPr>
+        <w:t xml:space="preserve">]</w:t>
+      </w:r>
+      <w:r>
+        <w:br w:type="textWrapping"/>
+      </w:r>
+      <w:r>
+        <w:rPr>
+          <w:rStyle w:val="NormalTok"/>
+        </w:rPr>
+        <w:t xml:space="preserve">## [1] 10</w:t>
+      </w:r>
+      <w:r>
+        <w:br w:type="textWrapping"/>
+      </w:r>
+      <w:r>
+        <w:rPr>
+          <w:rStyle w:val="NormalTok"/>
+        </w:rPr>
+        <w:t xml:space="preserve">a[</w:t>
+      </w:r>
+      <w:r>
+        <w:rPr>
+          <w:rStyle w:val="DecValTok"/>
+        </w:rPr>
+        <w:t xml:space="preserve">2</w:t>
+      </w:r>
+      <w:r>
+        <w:rPr>
+          <w:rStyle w:val="NormalTok"/>
+        </w:rPr>
+        <w:t xml:space="preserve">]</w:t>
+      </w:r>
+      <w:r>
+        <w:br w:type="textWrapping"/>
+      </w:r>
+      <w:r>
+        <w:rPr>
+          <w:rStyle w:val="NormalTok"/>
+        </w:rPr>
+        <w:t xml:space="preserve">## [1] 11</w:t>
+      </w:r>
+      <w:r>
+        <w:br w:type="textWrapping"/>
+      </w:r>
+      <w:r>
+        <w:rPr>
+          <w:rStyle w:val="NormalTok"/>
+        </w:rPr>
+        <w:t xml:space="preserve">a[</w:t>
+      </w:r>
+      <w:r>
+        <w:rPr>
+          <w:rStyle w:val="DecValTok"/>
+        </w:rPr>
+        <w:t xml:space="preserve">5</w:t>
+      </w:r>
+      <w:r>
+        <w:rPr>
+          <w:rStyle w:val="NormalTok"/>
+        </w:rPr>
+        <w:t xml:space="preserve">]</w:t>
+      </w:r>
+      <w:r>
+        <w:br w:type="textWrapping"/>
+      </w:r>
+      <w:r>
+        <w:rPr>
+          <w:rStyle w:val="NormalTok"/>
+        </w:rPr>
+        <w:t xml:space="preserve">## [1] 14</w:t>
+      </w:r>
+    </w:p>
+    <w:p>
+      <w:pPr>
+        <w:pStyle w:val="FirstParagraph"/>
+      </w:pPr>
+      <w:r>
+        <w:t xml:space="preserve">Indexes can also be more complicated:</w:t>
+      </w:r>
+    </w:p>
+    <w:p>
+      <w:pPr>
+        <w:pStyle w:val="SourceCode"/>
+      </w:pPr>
+      <w:r>
+        <w:rPr>
+          <w:rStyle w:val="NormalTok"/>
+        </w:rPr>
+        <w:t xml:space="preserve">a[</w:t>
+      </w:r>
+      <w:r>
+        <w:rPr>
+          <w:rStyle w:val="KeywordTok"/>
+        </w:rPr>
+        <w:t xml:space="preserve">c</w:t>
+      </w:r>
+      <w:r>
+        <w:rPr>
+          <w:rStyle w:val="NormalTok"/>
+        </w:rPr>
+        <w:t xml:space="preserve">(</w:t>
+      </w:r>
+      <w:r>
+        <w:rPr>
+          <w:rStyle w:val="DecValTok"/>
+        </w:rPr>
+        <w:t xml:space="preserve">1</w:t>
+      </w:r>
+      <w:r>
+        <w:rPr>
+          <w:rStyle w:val="NormalTok"/>
+        </w:rPr>
+        <w:t xml:space="preserve">, </w:t>
+      </w:r>
+      <w:r>
+        <w:rPr>
+          <w:rStyle w:val="DecValTok"/>
+        </w:rPr>
+        <w:t xml:space="preserve">3</w:t>
+      </w:r>
+      <w:r>
+        <w:rPr>
+          <w:rStyle w:val="NormalTok"/>
+        </w:rPr>
+        <w:t xml:space="preserve">, </w:t>
+      </w:r>
+      <w:r>
+        <w:rPr>
+          <w:rStyle w:val="DecValTok"/>
+        </w:rPr>
+        <w:t xml:space="preserve">5</w:t>
+      </w:r>
+      <w:r>
+        <w:rPr>
+          <w:rStyle w:val="NormalTok"/>
+        </w:rPr>
+        <w:t xml:space="preserve">)]</w:t>
+      </w:r>
+      <w:r>
+        <w:br w:type="textWrapping"/>
+      </w:r>
+      <w:r>
+        <w:rPr>
+          <w:rStyle w:val="NormalTok"/>
+        </w:rPr>
+        <w:t xml:space="preserve">## [1] 10 12 14</w:t>
+      </w:r>
+      <w:r>
+        <w:br w:type="textWrapping"/>
+      </w:r>
+      <w:r>
+        <w:rPr>
+          <w:rStyle w:val="NormalTok"/>
+        </w:rPr>
+        <w:t xml:space="preserve">a[</w:t>
+      </w:r>
+      <w:r>
+        <w:rPr>
+          <w:rStyle w:val="DecValTok"/>
+        </w:rPr>
+        <w:t xml:space="preserve">1</w:t>
+      </w:r>
+      <w:r>
+        <w:rPr>
+          <w:rStyle w:val="NormalTok"/>
+        </w:rPr>
+        <w:t xml:space="preserve">:</w:t>
+      </w:r>
+      <w:r>
+        <w:rPr>
+          <w:rStyle w:val="DecValTok"/>
+        </w:rPr>
+        <w:t xml:space="preserve">5</w:t>
+      </w:r>
+      <w:r>
+        <w:rPr>
+          <w:rStyle w:val="NormalTok"/>
+        </w:rPr>
+        <w:t xml:space="preserve">]</w:t>
+      </w:r>
+      <w:r>
+        <w:br w:type="textWrapping"/>
+      </w:r>
+      <w:r>
+        <w:rPr>
+          <w:rStyle w:val="NormalTok"/>
+        </w:rPr>
+        <w:t xml:space="preserve">## [1] 10 11 12 13 14</w:t>
+      </w:r>
+    </w:p>
+    <w:p>
+      <w:pPr>
+        <w:pStyle w:val="Heading2"/>
+      </w:pPr>
+      <w:bookmarkStart w:id="51" w:name="logical-values"/>
+      <w:bookmarkEnd w:id="51"/>
+      <w:r>
+        <w:t xml:space="preserve">Logical Values</w:t>
+      </w:r>
+    </w:p>
+    <w:p>
+      <w:pPr>
+        <w:pStyle w:val="Compact"/>
+        <w:numPr>
+          <w:numId w:val="1015"/>
+          <w:ilvl w:val="0"/>
+        </w:numPr>
+      </w:pPr>
+      <w:r>
+        <w:t xml:space="preserve">R has built in support for logical values</w:t>
+      </w:r>
+    </w:p>
+    <w:p>
+      <w:pPr>
+        <w:pStyle w:val="Compact"/>
+        <w:numPr>
+          <w:numId w:val="1015"/>
+          <w:ilvl w:val="0"/>
+        </w:numPr>
+      </w:pPr>
+      <w:r>
+        <w:t xml:space="preserve">TRUE and FALSE are built in. T (for TRUE) and F (for FALSE) are supported but can be modified</w:t>
+      </w:r>
+    </w:p>
+    <w:p>
+      <w:pPr>
+        <w:pStyle w:val="Compact"/>
+        <w:numPr>
+          <w:numId w:val="1015"/>
+          <w:ilvl w:val="0"/>
+        </w:numPr>
+      </w:pPr>
+      <w:r>
+        <w:t xml:space="preserve">Logicals can result from a comparison using</w:t>
+      </w:r>
+    </w:p>
+    <w:p>
+      <w:pPr>
+        <w:pStyle w:val="Compact"/>
+        <w:numPr>
+          <w:numId w:val="1016"/>
+          <w:ilvl w:val="1"/>
+        </w:numPr>
+      </w:pPr>
+      <m:oMath>
+        <m:r>
+          <m:rPr/>
+          <m:t>&lt;</m:t>
+        </m:r>
+      </m:oMath>
+    </w:p>
+    <w:p>
+      <w:pPr>
+        <w:pStyle w:val="Compact"/>
+        <w:numPr>
+          <w:numId w:val="1016"/>
+          <w:ilvl w:val="1"/>
+        </w:numPr>
+      </w:pPr>
+      <m:oMath>
+        <m:r>
+          <m:rPr/>
+          <m:t>&gt;</m:t>
+        </m:r>
+      </m:oMath>
+    </w:p>
+    <w:p>
+      <w:pPr>
+        <w:pStyle w:val="Compact"/>
+        <w:numPr>
+          <w:numId w:val="1016"/>
+          <w:ilvl w:val="1"/>
+        </w:numPr>
+      </w:pPr>
+      <m:oMath>
+        <m:r>
+          <m:rPr/>
+          <m:t>&lt;</m:t>
+        </m:r>
+        <m:r>
+          <m:rPr/>
+          <m:t>=</m:t>
+        </m:r>
+      </m:oMath>
+    </w:p>
+    <w:p>
+      <w:pPr>
+        <w:pStyle w:val="Compact"/>
+        <w:numPr>
+          <w:numId w:val="1016"/>
+          <w:ilvl w:val="1"/>
+        </w:numPr>
+      </w:pPr>
+      <m:oMath>
+        <m:r>
+          <m:rPr/>
+          <m:t>&gt;</m:t>
+        </m:r>
+        <m:r>
+          <m:rPr/>
+          <m:t>=</m:t>
+        </m:r>
+      </m:oMath>
+    </w:p>
+    <w:p>
+      <w:pPr>
+        <w:pStyle w:val="Compact"/>
+        <w:numPr>
+          <w:numId w:val="1016"/>
+          <w:ilvl w:val="1"/>
+        </w:numPr>
+      </w:pPr>
+      <m:oMath>
+        <m:r>
+          <m:rPr/>
+          <m:t>=</m:t>
+        </m:r>
+        <m:r>
+          <m:rPr/>
+          <m:t>=</m:t>
+        </m:r>
+      </m:oMath>
+    </w:p>
+    <w:p>
+      <w:pPr>
+        <w:pStyle w:val="Compact"/>
+        <w:numPr>
+          <w:numId w:val="1016"/>
+          <w:ilvl w:val="1"/>
+        </w:numPr>
+      </w:pPr>
+      <m:oMath>
+        <m:r>
+          <m:rPr/>
+          <m:t>!</m:t>
+        </m:r>
+        <m:r>
+          <m:rPr/>
+          <m:t>=</m:t>
+        </m:r>
+      </m:oMath>
+    </w:p>
+    <w:p>
+      <w:pPr>
+        <w:pStyle w:val="Heading2"/>
+      </w:pPr>
+      <w:bookmarkStart w:id="52" w:name="indexing-with-logicals"/>
+      <w:bookmarkEnd w:id="52"/>
+      <w:r>
+        <w:t xml:space="preserve">Indexing with Logicals</w:t>
+      </w:r>
+    </w:p>
+    <w:p>
+      <w:pPr>
+        <w:pStyle w:val="FirstParagraph"/>
+      </w:pPr>
+      <w:r>
+        <w:t xml:space="preserve">Logical vectors can be used for indexing as well:</w:t>
+      </w:r>
+    </w:p>
+    <w:p>
+      <w:pPr>
+        <w:pStyle w:val="SourceCode"/>
+      </w:pPr>
+      <w:r>
+        <w:rPr>
+          <w:rStyle w:val="NormalTok"/>
+        </w:rPr>
+        <w:t xml:space="preserve">x &lt;-</w:t>
+      </w:r>
+      <w:r>
+        <w:rPr>
+          <w:rStyle w:val="StringTok"/>
+        </w:rPr>
+        <w:t xml:space="preserve"> </w:t>
+      </w:r>
+      <w:r>
+        <w:rPr>
+          <w:rStyle w:val="KeywordTok"/>
+        </w:rPr>
+        <w:t xml:space="preserve">c</w:t>
+      </w:r>
+      <w:r>
+        <w:rPr>
+          <w:rStyle w:val="NormalTok"/>
+        </w:rPr>
+        <w:t xml:space="preserve">(</w:t>
+      </w:r>
+      <w:r>
+        <w:rPr>
+          <w:rStyle w:val="DecValTok"/>
+        </w:rPr>
+        <w:t xml:space="preserve">2</w:t>
+      </w:r>
+      <w:r>
+        <w:rPr>
+          <w:rStyle w:val="NormalTok"/>
+        </w:rPr>
+        <w:t xml:space="preserve">, </w:t>
+      </w:r>
+      <w:r>
+        <w:rPr>
+          <w:rStyle w:val="DecValTok"/>
+        </w:rPr>
+        <w:t xml:space="preserve">3</w:t>
+      </w:r>
+      <w:r>
+        <w:rPr>
+          <w:rStyle w:val="NormalTok"/>
+        </w:rPr>
+        <w:t xml:space="preserve">, </w:t>
+      </w:r>
+      <w:r>
+        <w:rPr>
+          <w:rStyle w:val="DecValTok"/>
+        </w:rPr>
+        <w:t xml:space="preserve">5</w:t>
+      </w:r>
+      <w:r>
+        <w:rPr>
+          <w:rStyle w:val="NormalTok"/>
+        </w:rPr>
+        <w:t xml:space="preserve">, </w:t>
+      </w:r>
+      <w:r>
+        <w:rPr>
+          <w:rStyle w:val="DecValTok"/>
+        </w:rPr>
+        <w:t xml:space="preserve">7</w:t>
+      </w:r>
+      <w:r>
+        <w:rPr>
+          <w:rStyle w:val="NormalTok"/>
+        </w:rPr>
+        <w:t xml:space="preserve">)</w:t>
+      </w:r>
+      <w:r>
+        <w:br w:type="textWrapping"/>
+      </w:r>
+      <w:r>
+        <w:rPr>
+          <w:rStyle w:val="NormalTok"/>
+        </w:rPr>
+        <w:t xml:space="preserve">x[</w:t>
+      </w:r>
+      <w:r>
+        <w:rPr>
+          <w:rStyle w:val="KeywordTok"/>
+        </w:rPr>
+        <w:t xml:space="preserve">c</w:t>
+      </w:r>
+      <w:r>
+        <w:rPr>
+          <w:rStyle w:val="NormalTok"/>
+        </w:rPr>
+        <w:t xml:space="preserve">(</w:t>
+      </w:r>
+      <w:r>
+        <w:rPr>
+          <w:rStyle w:val="OtherTok"/>
+        </w:rPr>
+        <w:t xml:space="preserve">TRUE</w:t>
+      </w:r>
+      <w:r>
+        <w:rPr>
+          <w:rStyle w:val="NormalTok"/>
+        </w:rPr>
+        <w:t xml:space="preserve">, </w:t>
+      </w:r>
+      <w:r>
+        <w:rPr>
+          <w:rStyle w:val="OtherTok"/>
+        </w:rPr>
+        <w:t xml:space="preserve">FALSE</w:t>
+      </w:r>
+      <w:r>
+        <w:rPr>
+          <w:rStyle w:val="NormalTok"/>
+        </w:rPr>
+        <w:t xml:space="preserve">, </w:t>
+      </w:r>
+      <w:r>
+        <w:rPr>
+          <w:rStyle w:val="OtherTok"/>
+        </w:rPr>
+        <w:t xml:space="preserve">FALSE</w:t>
+      </w:r>
+      <w:r>
+        <w:rPr>
+          <w:rStyle w:val="NormalTok"/>
+        </w:rPr>
+        <w:t xml:space="preserve">, </w:t>
+      </w:r>
+      <w:r>
+        <w:rPr>
+          <w:rStyle w:val="OtherTok"/>
+        </w:rPr>
+        <w:t xml:space="preserve">TRUE</w:t>
+      </w:r>
+      <w:r>
+        <w:rPr>
+          <w:rStyle w:val="NormalTok"/>
+        </w:rPr>
+        <w:t xml:space="preserve">)]</w:t>
+      </w:r>
+      <w:r>
+        <w:br w:type="textWrapping"/>
+      </w:r>
+      <w:r>
+        <w:rPr>
+          <w:rStyle w:val="NormalTok"/>
+        </w:rPr>
+        <w:t xml:space="preserve">## [1] 2 7</w:t>
+      </w:r>
+      <w:r>
+        <w:br w:type="textWrapping"/>
+      </w:r>
+      <w:r>
+        <w:rPr>
+          <w:rStyle w:val="NormalTok"/>
+        </w:rPr>
+        <w:t xml:space="preserve">x &gt;</w:t>
+      </w:r>
+      <w:r>
+        <w:rPr>
+          <w:rStyle w:val="StringTok"/>
+        </w:rPr>
+        <w:t xml:space="preserve"> </w:t>
+      </w:r>
+      <w:r>
+        <w:rPr>
+          <w:rStyle w:val="FloatTok"/>
+        </w:rPr>
+        <w:t xml:space="preserve">3.5</w:t>
+      </w:r>
+      <w:r>
+        <w:br w:type="textWrapping"/>
+      </w:r>
+      <w:r>
+        <w:rPr>
+          <w:rStyle w:val="NormalTok"/>
+        </w:rPr>
+        <w:t xml:space="preserve">## [1] FALSE FALSE  TRUE  TRUE</w:t>
+      </w:r>
+      <w:r>
+        <w:br w:type="textWrapping"/>
+      </w:r>
+      <w:r>
+        <w:rPr>
+          <w:rStyle w:val="NormalTok"/>
+        </w:rPr>
+        <w:t xml:space="preserve">x[x &gt;</w:t>
+      </w:r>
+      <w:r>
+        <w:rPr>
+          <w:rStyle w:val="StringTok"/>
+        </w:rPr>
+        <w:t xml:space="preserve"> </w:t>
+      </w:r>
+      <w:r>
+        <w:rPr>
+          <w:rStyle w:val="FloatTok"/>
+        </w:rPr>
+        <w:t xml:space="preserve">3.5</w:t>
+      </w:r>
+      <w:r>
+        <w:rPr>
+          <w:rStyle w:val="NormalTok"/>
+        </w:rPr>
+        <w:t xml:space="preserve">]</w:t>
+      </w:r>
+      <w:r>
+        <w:br w:type="textWrapping"/>
+      </w:r>
+      <w:r>
+        <w:rPr>
+          <w:rStyle w:val="NormalTok"/>
+        </w:rPr>
+        <w:t xml:space="preserve">## [1] 5 7</w:t>
+      </w:r>
+    </w:p>
+    <w:p>
+      <w:pPr>
+        <w:pStyle w:val="Heading3"/>
+      </w:pPr>
+      <w:bookmarkStart w:id="53" w:name="logical-examples"/>
+      <w:bookmarkEnd w:id="53"/>
+      <w:r>
+        <w:t xml:space="preserve">Logical Examples</w:t>
+      </w:r>
+    </w:p>
+    <w:p>
+      <w:pPr>
+        <w:pStyle w:val="SourceCode"/>
+      </w:pPr>
+      <w:r>
+        <w:rPr>
+          <w:rStyle w:val="CommentTok"/>
+        </w:rPr>
+        <w:t xml:space="preserve"># Get the rate variable out of the tips dataset</w:t>
+      </w:r>
+      <w:r>
+        <w:br w:type="textWrapping"/>
+      </w:r>
+      <w:r>
+        <w:rPr>
+          <w:rStyle w:val="NormalTok"/>
+        </w:rPr>
+        <w:t xml:space="preserve">rate &lt;-</w:t>
+      </w:r>
+      <w:r>
+        <w:rPr>
+          <w:rStyle w:val="StringTok"/>
+        </w:rPr>
+        <w:t xml:space="preserve"> </w:t>
+      </w:r>
+      <w:r>
+        <w:rPr>
+          <w:rStyle w:val="NormalTok"/>
+        </w:rPr>
+        <w:t xml:space="preserve">tips$rate </w:t>
+      </w:r>
+      <w:r>
+        <w:br w:type="textWrapping"/>
+      </w:r>
+      <w:r>
+        <w:br w:type="textWrapping"/>
+      </w:r>
+      <w:r>
+        <w:rPr>
+          <w:rStyle w:val="KeywordTok"/>
+        </w:rPr>
+        <w:t xml:space="preserve">head</w:t>
+      </w:r>
+      <w:r>
+        <w:rPr>
+          <w:rStyle w:val="NormalTok"/>
+        </w:rPr>
+        <w:t xml:space="preserve">(rate)</w:t>
+      </w:r>
+      <w:r>
+        <w:br w:type="textWrapping"/>
+      </w:r>
+      <w:r>
+        <w:rPr>
+          <w:rStyle w:val="NormalTok"/>
+        </w:rPr>
+        <w:t xml:space="preserve">## [1] 0.05944673 0.16054159 0.16658734 0.13978041 0.14680765 0.18623962</w:t>
+      </w:r>
+      <w:r>
+        <w:br w:type="textWrapping"/>
+      </w:r>
+      <w:r>
+        <w:br w:type="textWrapping"/>
+      </w:r>
+      <w:r>
+        <w:rPr>
+          <w:rStyle w:val="NormalTok"/>
+        </w:rPr>
+        <w:t xml:space="preserve">sad_tip &lt;-</w:t>
+      </w:r>
+      <w:r>
+        <w:rPr>
+          <w:rStyle w:val="StringTok"/>
+        </w:rPr>
+        <w:t xml:space="preserve"> </w:t>
+      </w:r>
+      <w:r>
+        <w:rPr>
+          <w:rStyle w:val="NormalTok"/>
+        </w:rPr>
+        <w:t xml:space="preserve">rate &lt;</w:t>
+      </w:r>
+      <w:r>
+        <w:rPr>
+          <w:rStyle w:val="StringTok"/>
+        </w:rPr>
+        <w:t xml:space="preserve"> </w:t>
+      </w:r>
+      <w:r>
+        <w:rPr>
+          <w:rStyle w:val="FloatTok"/>
+        </w:rPr>
+        <w:t xml:space="preserve">0.10</w:t>
+      </w:r>
+      <w:r>
+        <w:br w:type="textWrapping"/>
+      </w:r>
+      <w:r>
+        <w:br w:type="textWrapping"/>
+      </w:r>
+      <w:r>
+        <w:rPr>
+          <w:rStyle w:val="NormalTok"/>
+        </w:rPr>
+        <w:t xml:space="preserve">rate[sad_tip]</w:t>
+      </w:r>
+      <w:r>
+        <w:br w:type="textWrapping"/>
+      </w:r>
+      <w:r>
+        <w:rPr>
+          <w:rStyle w:val="NormalTok"/>
+        </w:rPr>
+        <w:t xml:space="preserve">##  [1] 0.05944673 0.07180385 0.07892660 0.05679667 0.09935739 0.05643341</w:t>
+      </w:r>
+      <w:r>
+        <w:br w:type="textWrapping"/>
+      </w:r>
+      <w:r>
+        <w:rPr>
+          <w:rStyle w:val="NormalTok"/>
+        </w:rPr>
+        <w:t xml:space="preserve">##  [7] 0.09553024 0.07861635 0.07296137 0.08146640 0.09984301 0.09452888</w:t>
+      </w:r>
+      <w:r>
+        <w:br w:type="textWrapping"/>
+      </w:r>
+      <w:r>
+        <w:rPr>
+          <w:rStyle w:val="NormalTok"/>
+        </w:rPr>
+        <w:t xml:space="preserve">## [13] 0.07717751 0.07398274 0.06565988 0.09560229 0.09001406 0.07745933</w:t>
+      </w:r>
+      <w:r>
+        <w:br w:type="textWrapping"/>
+      </w:r>
+      <w:r>
+        <w:rPr>
+          <w:rStyle w:val="NormalTok"/>
+        </w:rPr>
+        <w:t xml:space="preserve">## [19] 0.08364236 0.06653360 0.08527132 0.08329863 0.07936508 0.03563814</w:t>
+      </w:r>
+      <w:r>
+        <w:br w:type="textWrapping"/>
+      </w:r>
+      <w:r>
+        <w:rPr>
+          <w:rStyle w:val="NormalTok"/>
+        </w:rPr>
+        <w:t xml:space="preserve">## [25] 0.07358352 0.08822232 0.09820426</w:t>
+      </w:r>
+    </w:p>
+    <w:p>
+      <w:pPr>
+        <w:pStyle w:val="Heading2"/>
+      </w:pPr>
+      <w:bookmarkStart w:id="54" w:name="data-frames"/>
+      <w:bookmarkEnd w:id="54"/>
+      <w:r>
+        <w:t xml:space="preserve">Data Frames</w:t>
+      </w:r>
+    </w:p>
+    <w:p>
+      <w:pPr>
+        <w:pStyle w:val="FirstParagraph"/>
+      </w:pPr>
+      <w:r>
+        <w:t xml:space="preserve">A collection of vectors, similar to a table in an Excel spreadsheet</w:t>
+      </w:r>
+    </w:p>
+    <w:p>
+      <w:pPr>
+        <w:pStyle w:val="Compact"/>
+        <w:numPr>
+          <w:numId w:val="1017"/>
+          <w:ilvl w:val="0"/>
+        </w:numPr>
+      </w:pPr>
+      <w:r>
+        <w:t xml:space="preserve">A data set is stored in a data frame</w:t>
+      </w:r>
+    </w:p>
+    <w:p>
+      <w:pPr>
+        <w:pStyle w:val="Compact"/>
+        <w:numPr>
+          <w:numId w:val="1017"/>
+          <w:ilvl w:val="0"/>
+        </w:numPr>
+      </w:pPr>
+      <w:r>
+        <w:t xml:space="preserve">Each column is a vector of the same length</w:t>
+      </w:r>
+    </w:p>
+    <w:p>
+      <w:pPr>
+        <w:pStyle w:val="Compact"/>
+        <w:numPr>
+          <w:numId w:val="1017"/>
+          <w:ilvl w:val="0"/>
+        </w:numPr>
+      </w:pPr>
+      <w:r>
+        <w:t xml:space="preserve">Each column can be a different type of data</w:t>
+      </w:r>
+    </w:p>
+    <w:p>
+      <w:pPr>
+        <w:pStyle w:val="Compact"/>
+        <w:numPr>
+          <w:numId w:val="1017"/>
+          <w:ilvl w:val="0"/>
+        </w:numPr>
+      </w:pPr>
+      <w:r>
+        <w:t xml:space="preserve">Each element in the vector/column has to have the same type of data</w:t>
+      </w:r>
+    </w:p>
+    <w:p>
+      <w:pPr>
+        <w:pStyle w:val="Compact"/>
+        <w:numPr>
+          <w:numId w:val="1017"/>
+          <w:ilvl w:val="0"/>
+        </w:numPr>
+      </w:pPr>
+      <w:r>
+        <w:t xml:space="preserve">columns can be accessed using</w:t>
+      </w:r>
+      <w:r>
+        <w:t xml:space="preserve"> </w:t>
+      </w:r>
+      <w:r>
+        <w:rPr>
+          <w:rStyle w:val="VerbatimChar"/>
+        </w:rPr>
+        <w:t xml:space="preserve">$</w:t>
+      </w:r>
+    </w:p>
+    <w:p>
+      <w:pPr>
+        <w:pStyle w:val="FirstParagraph"/>
+      </w:pPr>
+      <w:r>
+        <w:rPr>
+          <w:rStyle w:val="VerbatimChar"/>
+        </w:rPr>
+        <w:t xml:space="preserve">tips</w:t>
+      </w:r>
+      <w:r>
+        <w:t xml:space="preserve"> </w:t>
+      </w:r>
+      <w:r>
+        <w:t xml:space="preserve">is a data frame:</w:t>
+      </w:r>
+    </w:p>
+    <w:p>
+      <w:pPr>
+        <w:pStyle w:val="SourceCode"/>
+      </w:pPr>
+      <w:r>
+        <w:rPr>
+          <w:rStyle w:val="KeywordTok"/>
+        </w:rPr>
+        <w:t xml:space="preserve">head</w:t>
+      </w:r>
+      <w:r>
+        <w:rPr>
+          <w:rStyle w:val="NormalTok"/>
+        </w:rPr>
+        <w:t xml:space="preserve">(tips)</w:t>
+      </w:r>
+      <w:r>
+        <w:br w:type="textWrapping"/>
+      </w:r>
+      <w:r>
+        <w:rPr>
+          <w:rStyle w:val="NormalTok"/>
+        </w:rPr>
+        <w:t xml:space="preserve">##   total_bill  tip    sex smoker day   time size       rate</w:t>
+      </w:r>
+      <w:r>
+        <w:br w:type="textWrapping"/>
+      </w:r>
+      <w:r>
+        <w:rPr>
+          <w:rStyle w:val="NormalTok"/>
+        </w:rPr>
+        <w:t xml:space="preserve">## 1      16.99 1.01 Female     No Sun Dinner    2 0.05944673</w:t>
+      </w:r>
+      <w:r>
+        <w:br w:type="textWrapping"/>
+      </w:r>
+      <w:r>
+        <w:rPr>
+          <w:rStyle w:val="NormalTok"/>
+        </w:rPr>
+        <w:t xml:space="preserve">## 2      10.34 1.66   Male     No Sun Dinner    3 0.16054159</w:t>
+      </w:r>
+      <w:r>
+        <w:br w:type="textWrapping"/>
+      </w:r>
+      <w:r>
+        <w:rPr>
+          <w:rStyle w:val="NormalTok"/>
+        </w:rPr>
+        <w:t xml:space="preserve">## 3      21.01 3.50   Male     No Sun Dinner    3 0.16658734</w:t>
+      </w:r>
+      <w:r>
+        <w:br w:type="textWrapping"/>
+      </w:r>
+      <w:r>
+        <w:rPr>
+          <w:rStyle w:val="NormalTok"/>
+        </w:rPr>
+        <w:t xml:space="preserve">## 4      23.68 3.31   Male     No Sun Dinner    2 0.13978041</w:t>
+      </w:r>
+      <w:r>
+        <w:br w:type="textWrapping"/>
+      </w:r>
+      <w:r>
+        <w:rPr>
+          <w:rStyle w:val="NormalTok"/>
+        </w:rPr>
+        <w:t xml:space="preserve">## 5      24.59 3.61 Female     No Sun Dinner    4 0.14680765</w:t>
+      </w:r>
+      <w:r>
+        <w:br w:type="textWrapping"/>
+      </w:r>
+      <w:r>
+        <w:rPr>
+          <w:rStyle w:val="NormalTok"/>
+        </w:rPr>
+        <w:t xml:space="preserve">## 6      25.29 4.71   Male     No Sun Dinner    4 0.18623962</w:t>
+      </w:r>
+    </w:p>
+    <w:p>
+      <w:pPr>
+        <w:pStyle w:val="FirstParagraph"/>
+      </w:pPr>
+      <w:r>
+        <w:rPr>
+          <w:rStyle w:val="VerbatimChar"/>
+        </w:rPr>
+        <w:t xml:space="preserve">tips$sex</w:t>
+      </w:r>
+      <w:r>
+        <w:t xml:space="preserve"> </w:t>
+      </w:r>
+      <w:r>
+        <w:t xml:space="preserve">shows the</w:t>
+      </w:r>
+      <w:r>
+        <w:t xml:space="preserve"> </w:t>
+      </w:r>
+      <w:r>
+        <w:rPr>
+          <w:rStyle w:val="VerbatimChar"/>
+        </w:rPr>
+        <w:t xml:space="preserve">sex</w:t>
+      </w:r>
+      <w:r>
+        <w:t xml:space="preserve"> </w:t>
+      </w:r>
+      <w:r>
+        <w:t xml:space="preserve">column of</w:t>
+      </w:r>
+      <w:r>
+        <w:t xml:space="preserve"> </w:t>
+      </w:r>
+      <w:r>
+        <w:rPr>
+          <w:rStyle w:val="VerbatimChar"/>
+        </w:rPr>
+        <w:t xml:space="preserve">tips</w:t>
+      </w:r>
+    </w:p>
+    <w:p>
+      <w:pPr>
+        <w:pStyle w:val="SourceCode"/>
+      </w:pPr>
+      <w:r>
+        <w:rPr>
+          <w:rStyle w:val="NormalTok"/>
+        </w:rPr>
+        <w:t xml:space="preserve">tips$sex[</w:t>
+      </w:r>
+      <w:r>
+        <w:rPr>
+          <w:rStyle w:val="DecValTok"/>
+        </w:rPr>
+        <w:t xml:space="preserve">1</w:t>
+      </w:r>
+      <w:r>
+        <w:rPr>
+          <w:rStyle w:val="NormalTok"/>
+        </w:rPr>
+        <w:t xml:space="preserve">:</w:t>
+      </w:r>
+      <w:r>
+        <w:rPr>
+          <w:rStyle w:val="DecValTok"/>
+        </w:rPr>
+        <w:t xml:space="preserve">20</w:t>
+      </w:r>
+      <w:r>
+        <w:rPr>
+          <w:rStyle w:val="NormalTok"/>
+        </w:rPr>
+        <w:t xml:space="preserve">]</w:t>
+      </w:r>
+      <w:r>
+        <w:br w:type="textWrapping"/>
+      </w:r>
+      <w:r>
+        <w:rPr>
+          <w:rStyle w:val="NormalTok"/>
+        </w:rPr>
+        <w:t xml:space="preserve">##  [1] Female Male   Male   Male   Female Male   Male   Male   Male   Male  </w:t>
+      </w:r>
+      <w:r>
+        <w:br w:type="textWrapping"/>
+      </w:r>
+      <w:r>
+        <w:rPr>
+          <w:rStyle w:val="NormalTok"/>
+        </w:rPr>
+        <w:t xml:space="preserve">## [11] Male   Female Male   Male   Female Male   Female Male   Female Male  </w:t>
+      </w:r>
+      <w:r>
+        <w:br w:type="textWrapping"/>
+      </w:r>
+      <w:r>
+        <w:rPr>
+          <w:rStyle w:val="NormalTok"/>
+        </w:rPr>
+        <w:t xml:space="preserve">## Levels: Female Male</w:t>
+      </w:r>
+      <w:r>
+        <w:br w:type="textWrapping"/>
+      </w:r>
+      <w:r>
+        <w:rPr>
+          <w:rStyle w:val="CommentTok"/>
+        </w:rPr>
+        <w:t xml:space="preserve"># Show the first 20 items in the sex column of tips</w:t>
+      </w:r>
+    </w:p>
+    <w:p>
+      <w:pPr>
+        <w:pStyle w:val="Heading2"/>
+      </w:pPr>
+      <w:bookmarkStart w:id="55" w:name="your-turn-2"/>
+      <w:bookmarkEnd w:id="55"/>
+      <w:r>
+        <w:t xml:space="preserve">Your Turn</w:t>
+      </w:r>
+    </w:p>
+    <w:p>
+      <w:pPr>
+        <w:pStyle w:val="Compact"/>
+        <w:numPr>
+          <w:numId w:val="1018"/>
+          <w:ilvl w:val="0"/>
+        </w:numPr>
+      </w:pPr>
+      <w:r>
+        <w:t xml:space="preserve">Find out how many people tipped over 20%.</w:t>
+      </w:r>
+      <w:r>
+        <w:br w:type="textWrapping"/>
+      </w:r>
+      <w:r>
+        <w:rPr>
+          <w:i/>
+        </w:rPr>
+        <w:t xml:space="preserve">Hint: use the</w:t>
+      </w:r>
+      <w:r>
+        <w:rPr>
+          <w:i/>
+        </w:rPr>
+        <w:t xml:space="preserve"> </w:t>
+      </w:r>
+      <w:r>
+        <w:rPr>
+          <w:rStyle w:val="VerbatimChar"/>
+          <w:i/>
+        </w:rPr>
+        <w:t xml:space="preserve">sum</w:t>
+      </w:r>
+      <w:r>
+        <w:rPr>
+          <w:i/>
+        </w:rPr>
+        <w:t xml:space="preserve"> </w:t>
+      </w:r>
+      <w:r>
+        <w:rPr>
+          <w:i/>
+        </w:rPr>
+        <w:t xml:space="preserve">function on a logical vector to calculate how many TRUEs are in the vector:</w:t>
+      </w:r>
+    </w:p>
+    <w:p>
+      <w:pPr>
+        <w:pStyle w:val="SourceCode"/>
+      </w:pPr>
+      <w:r>
+        <w:rPr>
+          <w:rStyle w:val="KeywordTok"/>
+        </w:rPr>
+        <w:t xml:space="preserve">sum</w:t>
+      </w:r>
+      <w:r>
+        <w:rPr>
+          <w:rStyle w:val="NormalTok"/>
+        </w:rPr>
+        <w:t xml:space="preserve">(</w:t>
+      </w:r>
+      <w:r>
+        <w:rPr>
+          <w:rStyle w:val="KeywordTok"/>
+        </w:rPr>
+        <w:t xml:space="preserve">c</w:t>
+      </w:r>
+      <w:r>
+        <w:rPr>
+          <w:rStyle w:val="NormalTok"/>
+        </w:rPr>
+        <w:t xml:space="preserve">(</w:t>
+      </w:r>
+      <w:r>
+        <w:rPr>
+          <w:rStyle w:val="OtherTok"/>
+        </w:rPr>
+        <w:t xml:space="preserve">TRUE</w:t>
+      </w:r>
+      <w:r>
+        <w:rPr>
+          <w:rStyle w:val="NormalTok"/>
+        </w:rPr>
+        <w:t xml:space="preserve">, </w:t>
+      </w:r>
+      <w:r>
+        <w:rPr>
+          <w:rStyle w:val="OtherTok"/>
+        </w:rPr>
+        <w:t xml:space="preserve">TRUE</w:t>
+      </w:r>
+      <w:r>
+        <w:rPr>
+          <w:rStyle w:val="NormalTok"/>
+        </w:rPr>
+        <w:t xml:space="preserve">, </w:t>
+      </w:r>
+      <w:r>
+        <w:rPr>
+          <w:rStyle w:val="OtherTok"/>
+        </w:rPr>
+        <w:t xml:space="preserve">FALSE</w:t>
+      </w:r>
+      <w:r>
+        <w:rPr>
+          <w:rStyle w:val="NormalTok"/>
+        </w:rPr>
+        <w:t xml:space="preserve">, </w:t>
+      </w:r>
+      <w:r>
+        <w:rPr>
+          <w:rStyle w:val="OtherTok"/>
+        </w:rPr>
+        <w:t xml:space="preserve">TRUE</w:t>
+      </w:r>
+      <w:r>
+        <w:rPr>
+          <w:rStyle w:val="NormalTok"/>
+        </w:rPr>
+        <w:t xml:space="preserve">, </w:t>
+      </w:r>
+      <w:r>
+        <w:rPr>
+          <w:rStyle w:val="OtherTok"/>
+        </w:rPr>
+        <w:t xml:space="preserve">FALSE</w:t>
+      </w:r>
+      <w:r>
+        <w:rPr>
+          <w:rStyle w:val="NormalTok"/>
+        </w:rPr>
+        <w:t xml:space="preserve">))</w:t>
+      </w:r>
+      <w:r>
+        <w:br w:type="textWrapping"/>
+      </w:r>
+      <w:r>
+        <w:rPr>
+          <w:rStyle w:val="NormalTok"/>
+        </w:rPr>
+        <w:t xml:space="preserve">## [1] 3</w:t>
+      </w:r>
+    </w:p>
+    <w:p>
+      <w:pPr>
+        <w:pStyle w:val="Compact"/>
+        <w:numPr>
+          <w:numId w:val="1019"/>
+          <w:ilvl w:val="0"/>
+        </w:numPr>
+      </w:pPr>
+      <w:r>
+        <w:rPr>
+          <w:b/>
+        </w:rPr>
+        <w:t xml:space="preserve">More Challenging</w:t>
+      </w:r>
+      <w:r>
+        <w:t xml:space="preserve">: Calculate the sum of the total bills of anyone who tipped over 20%</w:t>
       </w:r>
     </w:p>
     <w:sectPr>
@@ -5365,7 +6720,7 @@
     </w:lvl>
   </w:abstractNum>
   <w:abstractNum w:abstractNumId="990">
-    <w:nsid w:val="916e1b99"/>
+    <w:nsid w:val="d2cdc224"/>
     <w:multiLevelType w:val="multilevel"/>
     <w:lvl w:ilvl="0">
       <w:numFmt w:val="bullet"/>
@@ -5446,7 +6801,7 @@
     </w:lvl>
   </w:abstractNum>
   <w:abstractNum w:abstractNumId="991">
-    <w:nsid w:val="b41ce6bb"/>
+    <w:nsid w:val="4002eb09"/>
     <w:multiLevelType w:val="multilevel"/>
     <w:lvl w:ilvl="0">
       <w:numFmt w:val="bullet"/>
@@ -5527,7 +6882,7 @@
     </w:lvl>
   </w:abstractNum>
   <w:abstractNum w:abstractNumId="99411">
-    <w:nsid w:val="aa355e47"/>
+    <w:nsid w:val="854c5e33"/>
     <w:multiLevelType w:val="multilevel"/>
     <w:lvl w:ilvl="0">
       <w:start w:val="1"/>
@@ -5615,7 +6970,7 @@
     </w:lvl>
   </w:abstractNum>
   <w:abstractNum w:abstractNumId="99412">
-    <w:nsid w:val="3b693d22"/>
+    <w:nsid w:val="5a471e49"/>
     <w:multiLevelType w:val="multilevel"/>
     <w:lvl w:ilvl="0">
       <w:start w:val="2"/>
@@ -5703,7 +7058,7 @@
     </w:lvl>
   </w:abstractNum>
   <w:abstractNum w:abstractNumId="99413">
-    <w:nsid w:val="d4a53969"/>
+    <w:nsid w:val="971ca1c4"/>
     <w:multiLevelType w:val="multilevel"/>
     <w:lvl w:ilvl="0">
       <w:start w:val="3"/>
@@ -6040,6 +7395,63 @@
     </w:lvlOverride>
     <w:lvlOverride w:ilvl="6">
       <w:startOverride w:val="3"/>
+    </w:lvlOverride>
+  </w:num>
+  <w:num w:numId="1015">
+    <w:abstractNumId w:val="991"/>
+  </w:num>
+  <w:num w:numId="1016">
+    <w:abstractNumId w:val="991"/>
+  </w:num>
+  <w:num w:numId="1017">
+    <w:abstractNumId w:val="991"/>
+  </w:num>
+  <w:num w:numId="1018">
+    <w:abstractNumId w:val="99411"/>
+    <w:lvlOverride w:ilvl="0">
+      <w:startOverride w:val="1"/>
+    </w:lvlOverride>
+    <w:lvlOverride w:ilvl="1">
+      <w:startOverride w:val="1"/>
+    </w:lvlOverride>
+    <w:lvlOverride w:ilvl="2">
+      <w:startOverride w:val="1"/>
+    </w:lvlOverride>
+    <w:lvlOverride w:ilvl="3">
+      <w:startOverride w:val="1"/>
+    </w:lvlOverride>
+    <w:lvlOverride w:ilvl="4">
+      <w:startOverride w:val="1"/>
+    </w:lvlOverride>
+    <w:lvlOverride w:ilvl="5">
+      <w:startOverride w:val="1"/>
+    </w:lvlOverride>
+    <w:lvlOverride w:ilvl="6">
+      <w:startOverride w:val="1"/>
+    </w:lvlOverride>
+  </w:num>
+  <w:num w:numId="1019">
+    <w:abstractNumId w:val="99412"/>
+    <w:lvlOverride w:ilvl="0">
+      <w:startOverride w:val="2"/>
+    </w:lvlOverride>
+    <w:lvlOverride w:ilvl="1">
+      <w:startOverride w:val="2"/>
+    </w:lvlOverride>
+    <w:lvlOverride w:ilvl="2">
+      <w:startOverride w:val="2"/>
+    </w:lvlOverride>
+    <w:lvlOverride w:ilvl="3">
+      <w:startOverride w:val="2"/>
+    </w:lvlOverride>
+    <w:lvlOverride w:ilvl="4">
+      <w:startOverride w:val="2"/>
+    </w:lvlOverride>
+    <w:lvlOverride w:ilvl="5">
+      <w:startOverride w:val="2"/>
+    </w:lvlOverride>
+    <w:lvlOverride w:ilvl="6">
+      <w:startOverride w:val="2"/>
     </w:lvlOverride>
   </w:num>
 </w:numbering>

</xml_diff>

<commit_message>
Compiled word doc without toc
</commit_message>
<xml_diff>
--- a/01.Introduction/01.guide.docx
+++ b/01.Introduction/01.guide.docx
@@ -27,7 +27,7 @@
         <w:pStyle w:val="FirstParagraph"/>
       </w:pPr>
       <w:r>
-        <w:t xml:space="preserve">Who has worked with software designed to store, summarize, visualize, or analyze data?</w:t>
+        <w:t xml:space="preserve">There are many software programs designed to store, summarize, visualize, or analyze data:</w:t>
       </w:r>
     </w:p>
     <w:p>
@@ -110,7 +110,7 @@
         <w:pStyle w:val="FirstParagraph"/>
       </w:pPr>
       <w:r>
-        <w:t xml:space="preserve">This guide will help you set up R and RStudio on your machine. It is included for reference.</w:t>
+        <w:t xml:space="preserve">This guide will help set up R and RStudio on your machine. It is included for reference.</w:t>
       </w:r>
     </w:p>
     <w:p>
@@ -482,7 +482,7 @@
         <w:rPr>
           <w:rStyle w:val="StringTok"/>
         </w:rPr>
-        <w:t xml:space="preserve">"http://srvanderplas.github.com/NPPD-Analytics-Workshop/01.Introduction/data/tips.csv"</w:t>
+        <w:t xml:space="preserve">"https://srvanderplas.github.io/NPPD-Analytics-Workshop/01.Introduction/data/tips.csv"</w:t>
       </w:r>
       <w:r>
         <w:rPr>
@@ -847,7 +847,13 @@
         <w:pStyle w:val="FirstParagraph"/>
       </w:pPr>
       <w:r>
-        <w:t xml:space="preserve">What is the relationship between total bill and tip value? First, we need to install and load</w:t>
+        <w:t xml:space="preserve">What is the relationship between total bill and tip value?</w:t>
+      </w:r>
+      <w:r>
+        <w:t xml:space="preserve"> </w:t>
+      </w:r>
+      <w:r>
+        <w:t xml:space="preserve">First, we need to install and load</w:t>
       </w:r>
       <w:r>
         <w:t xml:space="preserve"> </w:t>
@@ -1011,7 +1017,7 @@
       <w:r>
         <w:drawing>
           <wp:inline>
-            <wp:extent cx="5537200" cy="2768600"/>
+            <wp:extent cx="5544151" cy="2772075"/>
             <wp:effectExtent b="0" l="0" r="0" t="0"/>
             <wp:docPr descr="" id="1" name="Picture"/>
             <a:graphic>
@@ -1032,7 +1038,7 @@
                   <pic:spPr bwMode="auto">
                     <a:xfrm>
                       <a:off x="0" y="0"/>
-                      <a:ext cx="5537200" cy="2768600"/>
+                      <a:ext cx="5544151" cy="2772075"/>
                     </a:xfrm>
                     <a:prstGeom prst="rect">
                       <a:avLst/>
@@ -1212,7 +1218,7 @@
       <w:r>
         <w:drawing>
           <wp:inline>
-            <wp:extent cx="5537200" cy="3695700"/>
+            <wp:extent cx="5544151" cy="3696101"/>
             <wp:effectExtent b="0" l="0" r="0" t="0"/>
             <wp:docPr descr="" id="1" name="Picture"/>
             <a:graphic>
@@ -1233,7 +1239,7 @@
                   <pic:spPr bwMode="auto">
                     <a:xfrm>
                       <a:off x="0" y="0"/>
-                      <a:ext cx="5537200" cy="3695700"/>
+                      <a:ext cx="5544151" cy="3696101"/>
                     </a:xfrm>
                     <a:prstGeom prst="rect">
                       <a:avLst/>
@@ -1429,7 +1435,7 @@
       <w:r>
         <w:drawing>
           <wp:inline>
-            <wp:extent cx="5537200" cy="3695700"/>
+            <wp:extent cx="5544151" cy="3696101"/>
             <wp:effectExtent b="0" l="0" r="0" t="0"/>
             <wp:docPr descr="" id="1" name="Picture"/>
             <a:graphic>
@@ -1450,7 +1456,7 @@
                   <pic:spPr bwMode="auto">
                     <a:xfrm>
                       <a:off x="0" y="0"/>
-                      <a:ext cx="5537200" cy="3695700"/>
+                      <a:ext cx="5544151" cy="3696101"/>
                     </a:xfrm>
                     <a:prstGeom prst="rect">
                       <a:avLst/>
@@ -1872,7 +1878,7 @@
       <w:r>
         <w:drawing>
           <wp:inline>
-            <wp:extent cx="5537200" cy="2768600"/>
+            <wp:extent cx="5544151" cy="2772075"/>
             <wp:effectExtent b="0" l="0" r="0" t="0"/>
             <wp:docPr descr="" id="1" name="Picture"/>
             <a:graphic>
@@ -1893,7 +1899,7 @@
                   <pic:spPr bwMode="auto">
                     <a:xfrm>
                       <a:off x="0" y="0"/>
-                      <a:ext cx="5537200" cy="2768600"/>
+                      <a:ext cx="5544151" cy="2772075"/>
                     </a:xfrm>
                     <a:prstGeom prst="rect">
                       <a:avLst/>
@@ -2101,7 +2107,7 @@
       <w:r>
         <w:drawing>
           <wp:inline>
-            <wp:extent cx="4610100" cy="3695700"/>
+            <wp:extent cx="4620126" cy="3696101"/>
             <wp:effectExtent b="0" l="0" r="0" t="0"/>
             <wp:docPr descr="" id="1" name="Picture"/>
             <a:graphic>
@@ -2122,7 +2128,7 @@
                   <pic:spPr bwMode="auto">
                     <a:xfrm>
                       <a:off x="0" y="0"/>
-                      <a:ext cx="4610100" cy="3695700"/>
+                      <a:ext cx="4620126" cy="3696101"/>
                     </a:xfrm>
                     <a:prstGeom prst="rect">
                       <a:avLst/>
@@ -4982,7 +4988,6 @@
       </w:pPr>
       <m:oMath>
         <m:r>
-          <m:rPr/>
           <m:t>&lt;</m:t>
         </m:r>
       </m:oMath>
@@ -4997,7 +5002,6 @@
       </w:pPr>
       <m:oMath>
         <m:r>
-          <m:rPr/>
           <m:t>&gt;</m:t>
         </m:r>
       </m:oMath>
@@ -5012,11 +5016,9 @@
       </w:pPr>
       <m:oMath>
         <m:r>
-          <m:rPr/>
           <m:t>&lt;</m:t>
         </m:r>
         <m:r>
-          <m:rPr/>
           <m:t>=</m:t>
         </m:r>
       </m:oMath>
@@ -5031,11 +5033,9 @@
       </w:pPr>
       <m:oMath>
         <m:r>
-          <m:rPr/>
           <m:t>&gt;</m:t>
         </m:r>
         <m:r>
-          <m:rPr/>
           <m:t>=</m:t>
         </m:r>
       </m:oMath>
@@ -5050,11 +5050,9 @@
       </w:pPr>
       <m:oMath>
         <m:r>
-          <m:rPr/>
           <m:t>=</m:t>
         </m:r>
         <m:r>
-          <m:rPr/>
           <m:t>=</m:t>
         </m:r>
       </m:oMath>
@@ -5069,11 +5067,9 @@
       </w:pPr>
       <m:oMath>
         <m:r>
-          <m:rPr/>
           <m:t>!</m:t>
         </m:r>
         <m:r>
-          <m:rPr/>
           <m:t>=</m:t>
         </m:r>
       </m:oMath>
@@ -5945,6 +5941,1766 @@
       </w:r>
       <w:r>
         <w:t xml:space="preserve">: Calculate the sum of the total bills of anyone who tipped over 20%</w:t>
+      </w:r>
+    </w:p>
+    <w:p>
+      <w:pPr>
+        <w:pStyle w:val="Heading2"/>
+      </w:pPr>
+      <w:bookmarkStart w:id="56" w:name="modifying-vectors"/>
+      <w:bookmarkEnd w:id="56"/>
+      <w:r>
+        <w:t xml:space="preserve">Modifying Vectors</w:t>
+      </w:r>
+    </w:p>
+    <w:p>
+      <w:pPr>
+        <w:pStyle w:val="FirstParagraph"/>
+      </w:pPr>
+      <w:r>
+        <w:t xml:space="preserve">Vectors can be modified using indexing:</w:t>
+      </w:r>
+    </w:p>
+    <w:p>
+      <w:pPr>
+        <w:pStyle w:val="SourceCode"/>
+      </w:pPr>
+      <w:r>
+        <w:rPr>
+          <w:rStyle w:val="NormalTok"/>
+        </w:rPr>
+        <w:t xml:space="preserve">x &lt;-</w:t>
+      </w:r>
+      <w:r>
+        <w:rPr>
+          <w:rStyle w:val="StringTok"/>
+        </w:rPr>
+        <w:t xml:space="preserve"> </w:t>
+      </w:r>
+      <w:r>
+        <w:rPr>
+          <w:rStyle w:val="NormalTok"/>
+        </w:rPr>
+        <w:t xml:space="preserve">bill[</w:t>
+      </w:r>
+      <w:r>
+        <w:rPr>
+          <w:rStyle w:val="DecValTok"/>
+        </w:rPr>
+        <w:t xml:space="preserve">1</w:t>
+      </w:r>
+      <w:r>
+        <w:rPr>
+          <w:rStyle w:val="NormalTok"/>
+        </w:rPr>
+        <w:t xml:space="preserve">:</w:t>
+      </w:r>
+      <w:r>
+        <w:rPr>
+          <w:rStyle w:val="DecValTok"/>
+        </w:rPr>
+        <w:t xml:space="preserve">5</w:t>
+      </w:r>
+      <w:r>
+        <w:rPr>
+          <w:rStyle w:val="NormalTok"/>
+        </w:rPr>
+        <w:t xml:space="preserve">]</w:t>
+      </w:r>
+      <w:r>
+        <w:br w:type="textWrapping"/>
+      </w:r>
+      <w:r>
+        <w:rPr>
+          <w:rStyle w:val="NormalTok"/>
+        </w:rPr>
+        <w:t xml:space="preserve">## Error in eval(expr, envir, enclos): object 'bill' not found</w:t>
+      </w:r>
+      <w:r>
+        <w:br w:type="textWrapping"/>
+      </w:r>
+      <w:r>
+        <w:rPr>
+          <w:rStyle w:val="NormalTok"/>
+        </w:rPr>
+        <w:t xml:space="preserve">x</w:t>
+      </w:r>
+      <w:r>
+        <w:br w:type="textWrapping"/>
+      </w:r>
+      <w:r>
+        <w:rPr>
+          <w:rStyle w:val="NormalTok"/>
+        </w:rPr>
+        <w:t xml:space="preserve">## [1] 2 3 5 7</w:t>
+      </w:r>
+      <w:r>
+        <w:br w:type="textWrapping"/>
+      </w:r>
+      <w:r>
+        <w:rPr>
+          <w:rStyle w:val="NormalTok"/>
+        </w:rPr>
+        <w:t xml:space="preserve">x[</w:t>
+      </w:r>
+      <w:r>
+        <w:rPr>
+          <w:rStyle w:val="DecValTok"/>
+        </w:rPr>
+        <w:t xml:space="preserve">1</w:t>
+      </w:r>
+      <w:r>
+        <w:rPr>
+          <w:rStyle w:val="NormalTok"/>
+        </w:rPr>
+        <w:t xml:space="preserve">] &lt;-</w:t>
+      </w:r>
+      <w:r>
+        <w:rPr>
+          <w:rStyle w:val="StringTok"/>
+        </w:rPr>
+        <w:t xml:space="preserve"> </w:t>
+      </w:r>
+      <w:r>
+        <w:rPr>
+          <w:rStyle w:val="DecValTok"/>
+        </w:rPr>
+        <w:t xml:space="preserve">20</w:t>
+      </w:r>
+      <w:r>
+        <w:br w:type="textWrapping"/>
+      </w:r>
+      <w:r>
+        <w:rPr>
+          <w:rStyle w:val="NormalTok"/>
+        </w:rPr>
+        <w:t xml:space="preserve">x</w:t>
+      </w:r>
+      <w:r>
+        <w:br w:type="textWrapping"/>
+      </w:r>
+      <w:r>
+        <w:rPr>
+          <w:rStyle w:val="NormalTok"/>
+        </w:rPr>
+        <w:t xml:space="preserve">## [1] 20  3  5  7</w:t>
+      </w:r>
+    </w:p>
+    <w:p>
+      <w:pPr>
+        <w:pStyle w:val="Heading3"/>
+      </w:pPr>
+      <w:bookmarkStart w:id="57" w:name="vector-elements"/>
+      <w:bookmarkEnd w:id="57"/>
+      <w:r>
+        <w:t xml:space="preserve">Vector Elements</w:t>
+      </w:r>
+    </w:p>
+    <w:p>
+      <w:pPr>
+        <w:pStyle w:val="FirstParagraph"/>
+      </w:pPr>
+      <w:r>
+        <w:t xml:space="preserve">Elements of a vector must all be the same type:</w:t>
+      </w:r>
+    </w:p>
+    <w:p>
+      <w:pPr>
+        <w:pStyle w:val="SourceCode"/>
+      </w:pPr>
+      <w:r>
+        <w:rPr>
+          <w:rStyle w:val="KeywordTok"/>
+        </w:rPr>
+        <w:t xml:space="preserve">head</w:t>
+      </w:r>
+      <w:r>
+        <w:rPr>
+          <w:rStyle w:val="NormalTok"/>
+        </w:rPr>
+        <w:t xml:space="preserve">(rate)</w:t>
+      </w:r>
+      <w:r>
+        <w:br w:type="textWrapping"/>
+      </w:r>
+      <w:r>
+        <w:rPr>
+          <w:rStyle w:val="NormalTok"/>
+        </w:rPr>
+        <w:t xml:space="preserve">## [1] 0.05944673 0.16054159 0.16658734 0.13978041 0.14680765 0.18623962</w:t>
+      </w:r>
+      <w:r>
+        <w:br w:type="textWrapping"/>
+      </w:r>
+      <w:r>
+        <w:rPr>
+          <w:rStyle w:val="NormalTok"/>
+        </w:rPr>
+        <w:t xml:space="preserve">rate[sad_tip] &lt;-</w:t>
+      </w:r>
+      <w:r>
+        <w:rPr>
+          <w:rStyle w:val="StringTok"/>
+        </w:rPr>
+        <w:t xml:space="preserve"> ":-("</w:t>
+      </w:r>
+      <w:r>
+        <w:br w:type="textWrapping"/>
+      </w:r>
+      <w:r>
+        <w:rPr>
+          <w:rStyle w:val="KeywordTok"/>
+        </w:rPr>
+        <w:t xml:space="preserve">head</w:t>
+      </w:r>
+      <w:r>
+        <w:rPr>
+          <w:rStyle w:val="NormalTok"/>
+        </w:rPr>
+        <w:t xml:space="preserve">(rate)</w:t>
+      </w:r>
+      <w:r>
+        <w:br w:type="textWrapping"/>
+      </w:r>
+      <w:r>
+        <w:rPr>
+          <w:rStyle w:val="NormalTok"/>
+        </w:rPr>
+        <w:t xml:space="preserve">## [1] ":-("               "0.160541586073501" "0.166587339362208"</w:t>
+      </w:r>
+      <w:r>
+        <w:br w:type="textWrapping"/>
+      </w:r>
+      <w:r>
+        <w:rPr>
+          <w:rStyle w:val="NormalTok"/>
+        </w:rPr>
+        <w:t xml:space="preserve">## [4] "0.139780405405405" "0.146807645384303" "0.186239620403321"</w:t>
+      </w:r>
+    </w:p>
+    <w:p>
+      <w:pPr>
+        <w:pStyle w:val="FirstParagraph"/>
+      </w:pPr>
+      <w:r>
+        <w:t xml:space="preserve">By changing a value to a string, all the other values were changed to strings as well.</w:t>
+      </w:r>
+    </w:p>
+    <w:p>
+      <w:pPr>
+        <w:pStyle w:val="Heading2"/>
+      </w:pPr>
+      <w:bookmarkStart w:id="58" w:name="data-types-in-r"/>
+      <w:bookmarkEnd w:id="58"/>
+      <w:r>
+        <w:t xml:space="preserve">Data Types in R</w:t>
+      </w:r>
+    </w:p>
+    <w:p>
+      <w:pPr>
+        <w:pStyle w:val="Compact"/>
+        <w:numPr>
+          <w:numId w:val="1020"/>
+          <w:ilvl w:val="0"/>
+        </w:numPr>
+      </w:pPr>
+      <w:r>
+        <w:t xml:space="preserve">Can use</w:t>
+      </w:r>
+      <w:r>
+        <w:t xml:space="preserve"> </w:t>
+      </w:r>
+      <w:r>
+        <w:rPr>
+          <w:rStyle w:val="VerbatimChar"/>
+        </w:rPr>
+        <w:t xml:space="preserve">mode</w:t>
+      </w:r>
+      <w:r>
+        <w:t xml:space="preserve"> </w:t>
+      </w:r>
+      <w:r>
+        <w:t xml:space="preserve">or</w:t>
+      </w:r>
+      <w:r>
+        <w:t xml:space="preserve"> </w:t>
+      </w:r>
+      <w:r>
+        <w:rPr>
+          <w:rStyle w:val="VerbatimChar"/>
+        </w:rPr>
+        <w:t xml:space="preserve">class</w:t>
+      </w:r>
+      <w:r>
+        <w:t xml:space="preserve"> </w:t>
+      </w:r>
+      <w:r>
+        <w:t xml:space="preserve">to find out information about variables</w:t>
+      </w:r>
+    </w:p>
+    <w:p>
+      <w:pPr>
+        <w:pStyle w:val="Compact"/>
+        <w:numPr>
+          <w:numId w:val="1020"/>
+          <w:ilvl w:val="0"/>
+        </w:numPr>
+      </w:pPr>
+      <w:r>
+        <w:rPr>
+          <w:rStyle w:val="VerbatimChar"/>
+        </w:rPr>
+        <w:t xml:space="preserve">str</w:t>
+      </w:r>
+      <w:r>
+        <w:t xml:space="preserve"> </w:t>
+      </w:r>
+      <w:r>
+        <w:t xml:space="preserve">is useful to find information about the structure of your data</w:t>
+      </w:r>
+    </w:p>
+    <w:p>
+      <w:pPr>
+        <w:pStyle w:val="Compact"/>
+        <w:numPr>
+          <w:numId w:val="1020"/>
+          <w:ilvl w:val="0"/>
+        </w:numPr>
+      </w:pPr>
+      <w:r>
+        <w:t xml:space="preserve">Many data types: numeric, integer, character, Date, and factor most common</w:t>
+      </w:r>
+    </w:p>
+    <w:p>
+      <w:pPr>
+        <w:pStyle w:val="SourceCode"/>
+      </w:pPr>
+      <w:r>
+        <w:rPr>
+          <w:rStyle w:val="KeywordTok"/>
+        </w:rPr>
+        <w:t xml:space="preserve">str</w:t>
+      </w:r>
+      <w:r>
+        <w:rPr>
+          <w:rStyle w:val="NormalTok"/>
+        </w:rPr>
+        <w:t xml:space="preserve">(tips)</w:t>
+      </w:r>
+      <w:r>
+        <w:br w:type="textWrapping"/>
+      </w:r>
+      <w:r>
+        <w:rPr>
+          <w:rStyle w:val="NormalTok"/>
+        </w:rPr>
+        <w:t xml:space="preserve">## 'data.frame':    244 obs. of  8 variables:</w:t>
+      </w:r>
+      <w:r>
+        <w:br w:type="textWrapping"/>
+      </w:r>
+      <w:r>
+        <w:rPr>
+          <w:rStyle w:val="NormalTok"/>
+        </w:rPr>
+        <w:t xml:space="preserve">##  $ total_bill: num  17 10.3 21 23.7 24.6 ...</w:t>
+      </w:r>
+      <w:r>
+        <w:br w:type="textWrapping"/>
+      </w:r>
+      <w:r>
+        <w:rPr>
+          <w:rStyle w:val="NormalTok"/>
+        </w:rPr>
+        <w:t xml:space="preserve">##  $ tip       : num  1.01 1.66 3.5 3.31 3.61 4.71 2 3.12 1.96 3.23 ...</w:t>
+      </w:r>
+      <w:r>
+        <w:br w:type="textWrapping"/>
+      </w:r>
+      <w:r>
+        <w:rPr>
+          <w:rStyle w:val="NormalTok"/>
+        </w:rPr>
+        <w:t xml:space="preserve">##  $ sex       : Factor w/ 2 levels "Female","Male": 1 2 2 2 1 2 2 2 2 2 ...</w:t>
+      </w:r>
+      <w:r>
+        <w:br w:type="textWrapping"/>
+      </w:r>
+      <w:r>
+        <w:rPr>
+          <w:rStyle w:val="NormalTok"/>
+        </w:rPr>
+        <w:t xml:space="preserve">##  $ smoker    : Factor w/ 2 levels "No","Yes": 1 1 1 1 1 1 1 1 1 1 ...</w:t>
+      </w:r>
+      <w:r>
+        <w:br w:type="textWrapping"/>
+      </w:r>
+      <w:r>
+        <w:rPr>
+          <w:rStyle w:val="NormalTok"/>
+        </w:rPr>
+        <w:t xml:space="preserve">##  $ day       : Factor w/ 4 levels "Fri","Sat","Sun",..: 3 3 3 3 3 3 3 3 3 3 ...</w:t>
+      </w:r>
+      <w:r>
+        <w:br w:type="textWrapping"/>
+      </w:r>
+      <w:r>
+        <w:rPr>
+          <w:rStyle w:val="NormalTok"/>
+        </w:rPr>
+        <w:t xml:space="preserve">##  $ time      : Factor w/ 2 levels "Dinner","Lunch": 1 1 1 1 1 1 1 1 1 1 ...</w:t>
+      </w:r>
+      <w:r>
+        <w:br w:type="textWrapping"/>
+      </w:r>
+      <w:r>
+        <w:rPr>
+          <w:rStyle w:val="NormalTok"/>
+        </w:rPr>
+        <w:t xml:space="preserve">##  $ size      : int  2 3 3 2 4 4 2 4 2 2 ...</w:t>
+      </w:r>
+      <w:r>
+        <w:br w:type="textWrapping"/>
+      </w:r>
+      <w:r>
+        <w:rPr>
+          <w:rStyle w:val="NormalTok"/>
+        </w:rPr>
+        <w:t xml:space="preserve">##  $ rate      : num  0.0594 0.1605 0.1666 0.1398 0.1468 ...</w:t>
+      </w:r>
+    </w:p>
+    <w:p>
+      <w:pPr>
+        <w:pStyle w:val="Heading3"/>
+      </w:pPr>
+      <w:bookmarkStart w:id="59" w:name="converting-between-types"/>
+      <w:bookmarkEnd w:id="59"/>
+      <w:r>
+        <w:t xml:space="preserve">Converting Between Types</w:t>
+      </w:r>
+    </w:p>
+    <w:p>
+      <w:pPr>
+        <w:pStyle w:val="FirstParagraph"/>
+      </w:pPr>
+      <w:r>
+        <w:t xml:space="preserve">Convert variables to a different type using the</w:t>
+      </w:r>
+      <w:r>
+        <w:t xml:space="preserve"> </w:t>
+      </w:r>
+      <w:r>
+        <w:rPr>
+          <w:rStyle w:val="VerbatimChar"/>
+        </w:rPr>
+        <w:t xml:space="preserve">as</w:t>
+      </w:r>
+      <w:r>
+        <w:t xml:space="preserve"> </w:t>
+      </w:r>
+      <w:r>
+        <w:t xml:space="preserve">series of functions:</w:t>
+      </w:r>
+    </w:p>
+    <w:p>
+      <w:pPr>
+        <w:pStyle w:val="SourceCode"/>
+      </w:pPr>
+      <w:r>
+        <w:rPr>
+          <w:rStyle w:val="NormalTok"/>
+        </w:rPr>
+        <w:t xml:space="preserve">size &lt;-</w:t>
+      </w:r>
+      <w:r>
+        <w:rPr>
+          <w:rStyle w:val="StringTok"/>
+        </w:rPr>
+        <w:t xml:space="preserve"> </w:t>
+      </w:r>
+      <w:r>
+        <w:rPr>
+          <w:rStyle w:val="KeywordTok"/>
+        </w:rPr>
+        <w:t xml:space="preserve">head</w:t>
+      </w:r>
+      <w:r>
+        <w:rPr>
+          <w:rStyle w:val="NormalTok"/>
+        </w:rPr>
+        <w:t xml:space="preserve">(tips$size)</w:t>
+      </w:r>
+      <w:r>
+        <w:br w:type="textWrapping"/>
+      </w:r>
+      <w:r>
+        <w:rPr>
+          <w:rStyle w:val="NormalTok"/>
+        </w:rPr>
+        <w:t xml:space="preserve">size</w:t>
+      </w:r>
+      <w:r>
+        <w:br w:type="textWrapping"/>
+      </w:r>
+      <w:r>
+        <w:rPr>
+          <w:rStyle w:val="NormalTok"/>
+        </w:rPr>
+        <w:t xml:space="preserve">## [1] 2 3 3 2 4 4</w:t>
+      </w:r>
+      <w:r>
+        <w:br w:type="textWrapping"/>
+      </w:r>
+      <w:r>
+        <w:rPr>
+          <w:rStyle w:val="KeywordTok"/>
+        </w:rPr>
+        <w:t xml:space="preserve">as.character</w:t>
+      </w:r>
+      <w:r>
+        <w:rPr>
+          <w:rStyle w:val="NormalTok"/>
+        </w:rPr>
+        <w:t xml:space="preserve">(size)</w:t>
+      </w:r>
+      <w:r>
+        <w:br w:type="textWrapping"/>
+      </w:r>
+      <w:r>
+        <w:rPr>
+          <w:rStyle w:val="NormalTok"/>
+        </w:rPr>
+        <w:t xml:space="preserve">## [1] "2" "3" "3" "2" "4" "4"</w:t>
+      </w:r>
+      <w:r>
+        <w:br w:type="textWrapping"/>
+      </w:r>
+      <w:r>
+        <w:rPr>
+          <w:rStyle w:val="KeywordTok"/>
+        </w:rPr>
+        <w:t xml:space="preserve">as.numeric</w:t>
+      </w:r>
+      <w:r>
+        <w:rPr>
+          <w:rStyle w:val="NormalTok"/>
+        </w:rPr>
+        <w:t xml:space="preserve">(</w:t>
+      </w:r>
+      <w:r>
+        <w:rPr>
+          <w:rStyle w:val="StringTok"/>
+        </w:rPr>
+        <w:t xml:space="preserve">"2"</w:t>
+      </w:r>
+      <w:r>
+        <w:rPr>
+          <w:rStyle w:val="NormalTok"/>
+        </w:rPr>
+        <w:t xml:space="preserve">)</w:t>
+      </w:r>
+      <w:r>
+        <w:br w:type="textWrapping"/>
+      </w:r>
+      <w:r>
+        <w:rPr>
+          <w:rStyle w:val="NormalTok"/>
+        </w:rPr>
+        <w:t xml:space="preserve">## [1] 2</w:t>
+      </w:r>
+    </w:p>
+    <w:p>
+      <w:pPr>
+        <w:pStyle w:val="Heading2"/>
+      </w:pPr>
+      <w:bookmarkStart w:id="60" w:name="some-useful-functions"/>
+      <w:bookmarkEnd w:id="60"/>
+      <w:r>
+        <w:t xml:space="preserve">Some useful functions</w:t>
+      </w:r>
+    </w:p>
+    <w:p>
+      <w:pPr>
+        <w:pStyle w:val="FirstParagraph"/>
+      </w:pPr>
+      <w:r>
+        <w:t xml:space="preserve">There are a whole variety of useful functions to operate on vectors.</w:t>
+      </w:r>
+    </w:p>
+    <w:p>
+      <w:pPr>
+        <w:pStyle w:val="SourceCode"/>
+      </w:pPr>
+      <w:r>
+        <w:rPr>
+          <w:rStyle w:val="NormalTok"/>
+        </w:rPr>
+        <w:t xml:space="preserve">tip &lt;-</w:t>
+      </w:r>
+      <w:r>
+        <w:rPr>
+          <w:rStyle w:val="StringTok"/>
+        </w:rPr>
+        <w:t xml:space="preserve"> </w:t>
+      </w:r>
+      <w:r>
+        <w:rPr>
+          <w:rStyle w:val="NormalTok"/>
+        </w:rPr>
+        <w:t xml:space="preserve">tips$tip</w:t>
+      </w:r>
+      <w:r>
+        <w:br w:type="textWrapping"/>
+      </w:r>
+      <w:r>
+        <w:rPr>
+          <w:rStyle w:val="NormalTok"/>
+        </w:rPr>
+        <w:t xml:space="preserve">x &lt;-</w:t>
+      </w:r>
+      <w:r>
+        <w:rPr>
+          <w:rStyle w:val="StringTok"/>
+        </w:rPr>
+        <w:t xml:space="preserve"> </w:t>
+      </w:r>
+      <w:r>
+        <w:rPr>
+          <w:rStyle w:val="NormalTok"/>
+        </w:rPr>
+        <w:t xml:space="preserve">tip[</w:t>
+      </w:r>
+      <w:r>
+        <w:rPr>
+          <w:rStyle w:val="DecValTok"/>
+        </w:rPr>
+        <w:t xml:space="preserve">1</w:t>
+      </w:r>
+      <w:r>
+        <w:rPr>
+          <w:rStyle w:val="NormalTok"/>
+        </w:rPr>
+        <w:t xml:space="preserve">:</w:t>
+      </w:r>
+      <w:r>
+        <w:rPr>
+          <w:rStyle w:val="DecValTok"/>
+        </w:rPr>
+        <w:t xml:space="preserve">5</w:t>
+      </w:r>
+      <w:r>
+        <w:rPr>
+          <w:rStyle w:val="NormalTok"/>
+        </w:rPr>
+        <w:t xml:space="preserve">]</w:t>
+      </w:r>
+      <w:r>
+        <w:br w:type="textWrapping"/>
+      </w:r>
+      <w:r>
+        <w:rPr>
+          <w:rStyle w:val="KeywordTok"/>
+        </w:rPr>
+        <w:t xml:space="preserve">length</w:t>
+      </w:r>
+      <w:r>
+        <w:rPr>
+          <w:rStyle w:val="NormalTok"/>
+        </w:rPr>
+        <w:t xml:space="preserve">(x) </w:t>
+      </w:r>
+      <w:r>
+        <w:rPr>
+          <w:rStyle w:val="CommentTok"/>
+        </w:rPr>
+        <w:t xml:space="preserve"># Number of elements of a vector</w:t>
+      </w:r>
+      <w:r>
+        <w:br w:type="textWrapping"/>
+      </w:r>
+      <w:r>
+        <w:rPr>
+          <w:rStyle w:val="NormalTok"/>
+        </w:rPr>
+        <w:t xml:space="preserve">## [1] 5</w:t>
+      </w:r>
+      <w:r>
+        <w:br w:type="textWrapping"/>
+      </w:r>
+      <w:r>
+        <w:rPr>
+          <w:rStyle w:val="KeywordTok"/>
+        </w:rPr>
+        <w:t xml:space="preserve">sum</w:t>
+      </w:r>
+      <w:r>
+        <w:rPr>
+          <w:rStyle w:val="NormalTok"/>
+        </w:rPr>
+        <w:t xml:space="preserve">(x) </w:t>
+      </w:r>
+      <w:r>
+        <w:rPr>
+          <w:rStyle w:val="CommentTok"/>
+        </w:rPr>
+        <w:t xml:space="preserve"># Sum of elements in a vector</w:t>
+      </w:r>
+      <w:r>
+        <w:br w:type="textWrapping"/>
+      </w:r>
+      <w:r>
+        <w:rPr>
+          <w:rStyle w:val="NormalTok"/>
+        </w:rPr>
+        <w:t xml:space="preserve">## [1] 13.09</w:t>
+      </w:r>
+    </w:p>
+    <w:p>
+      <w:pPr>
+        <w:pStyle w:val="Heading3"/>
+      </w:pPr>
+      <w:bookmarkStart w:id="61" w:name="statistical-functions"/>
+      <w:bookmarkEnd w:id="61"/>
+      <w:r>
+        <w:t xml:space="preserve">Statistical Functions</w:t>
+      </w:r>
+    </w:p>
+    <w:p>
+      <w:pPr>
+        <w:pStyle w:val="FirstParagraph"/>
+      </w:pPr>
+      <w:r>
+        <w:t xml:space="preserve">Using the basic functions it wouldn't be hard to compute some basic statistics.</w:t>
+      </w:r>
+    </w:p>
+    <w:p>
+      <w:pPr>
+        <w:pStyle w:val="SourceCode"/>
+      </w:pPr>
+      <w:r>
+        <w:rPr>
+          <w:rStyle w:val="NormalTok"/>
+        </w:rPr>
+        <w:t xml:space="preserve">(n &lt;-</w:t>
+      </w:r>
+      <w:r>
+        <w:rPr>
+          <w:rStyle w:val="StringTok"/>
+        </w:rPr>
+        <w:t xml:space="preserve"> </w:t>
+      </w:r>
+      <w:r>
+        <w:rPr>
+          <w:rStyle w:val="KeywordTok"/>
+        </w:rPr>
+        <w:t xml:space="preserve">length</w:t>
+      </w:r>
+      <w:r>
+        <w:rPr>
+          <w:rStyle w:val="NormalTok"/>
+        </w:rPr>
+        <w:t xml:space="preserve">(tip))</w:t>
+      </w:r>
+      <w:r>
+        <w:br w:type="textWrapping"/>
+      </w:r>
+      <w:r>
+        <w:rPr>
+          <w:rStyle w:val="NormalTok"/>
+        </w:rPr>
+        <w:t xml:space="preserve">## [1] 244</w:t>
+      </w:r>
+      <w:r>
+        <w:br w:type="textWrapping"/>
+      </w:r>
+      <w:r>
+        <w:rPr>
+          <w:rStyle w:val="NormalTok"/>
+        </w:rPr>
+        <w:t xml:space="preserve">(meantip &lt;-</w:t>
+      </w:r>
+      <w:r>
+        <w:rPr>
+          <w:rStyle w:val="StringTok"/>
+        </w:rPr>
+        <w:t xml:space="preserve"> </w:t>
+      </w:r>
+      <w:r>
+        <w:rPr>
+          <w:rStyle w:val="KeywordTok"/>
+        </w:rPr>
+        <w:t xml:space="preserve">sum</w:t>
+      </w:r>
+      <w:r>
+        <w:rPr>
+          <w:rStyle w:val="NormalTok"/>
+        </w:rPr>
+        <w:t xml:space="preserve">(tip) /</w:t>
+      </w:r>
+      <w:r>
+        <w:rPr>
+          <w:rStyle w:val="StringTok"/>
+        </w:rPr>
+        <w:t xml:space="preserve"> </w:t>
+      </w:r>
+      <w:r>
+        <w:rPr>
+          <w:rStyle w:val="NormalTok"/>
+        </w:rPr>
+        <w:t xml:space="preserve">n)</w:t>
+      </w:r>
+      <w:r>
+        <w:br w:type="textWrapping"/>
+      </w:r>
+      <w:r>
+        <w:rPr>
+          <w:rStyle w:val="NormalTok"/>
+        </w:rPr>
+        <w:t xml:space="preserve">## [1] 2.998279</w:t>
+      </w:r>
+      <w:r>
+        <w:br w:type="textWrapping"/>
+      </w:r>
+      <w:r>
+        <w:rPr>
+          <w:rStyle w:val="NormalTok"/>
+        </w:rPr>
+        <w:t xml:space="preserve">(standdev &lt;-</w:t>
+      </w:r>
+      <w:r>
+        <w:rPr>
+          <w:rStyle w:val="StringTok"/>
+        </w:rPr>
+        <w:t xml:space="preserve"> </w:t>
+      </w:r>
+      <w:r>
+        <w:rPr>
+          <w:rStyle w:val="KeywordTok"/>
+        </w:rPr>
+        <w:t xml:space="preserve">sqrt</w:t>
+      </w:r>
+      <w:r>
+        <w:rPr>
+          <w:rStyle w:val="NormalTok"/>
+        </w:rPr>
+        <w:t xml:space="preserve">(</w:t>
+      </w:r>
+      <w:r>
+        <w:rPr>
+          <w:rStyle w:val="KeywordTok"/>
+        </w:rPr>
+        <w:t xml:space="preserve">sum</w:t>
+      </w:r>
+      <w:r>
+        <w:rPr>
+          <w:rStyle w:val="NormalTok"/>
+        </w:rPr>
+        <w:t xml:space="preserve">((tip -</w:t>
+      </w:r>
+      <w:r>
+        <w:rPr>
+          <w:rStyle w:val="StringTok"/>
+        </w:rPr>
+        <w:t xml:space="preserve"> </w:t>
+      </w:r>
+      <w:r>
+        <w:rPr>
+          <w:rStyle w:val="NormalTok"/>
+        </w:rPr>
+        <w:t xml:space="preserve">meantip)^</w:t>
+      </w:r>
+      <w:r>
+        <w:rPr>
+          <w:rStyle w:val="DecValTok"/>
+        </w:rPr>
+        <w:t xml:space="preserve">2</w:t>
+      </w:r>
+      <w:r>
+        <w:rPr>
+          <w:rStyle w:val="NormalTok"/>
+        </w:rPr>
+        <w:t xml:space="preserve">) /</w:t>
+      </w:r>
+      <w:r>
+        <w:rPr>
+          <w:rStyle w:val="StringTok"/>
+        </w:rPr>
+        <w:t xml:space="preserve"> </w:t>
+      </w:r>
+      <w:r>
+        <w:rPr>
+          <w:rStyle w:val="NormalTok"/>
+        </w:rPr>
+        <w:t xml:space="preserve">(n -</w:t>
+      </w:r>
+      <w:r>
+        <w:rPr>
+          <w:rStyle w:val="StringTok"/>
+        </w:rPr>
+        <w:t xml:space="preserve"> </w:t>
+      </w:r>
+      <w:r>
+        <w:rPr>
+          <w:rStyle w:val="DecValTok"/>
+        </w:rPr>
+        <w:t xml:space="preserve">1</w:t>
+      </w:r>
+      <w:r>
+        <w:rPr>
+          <w:rStyle w:val="NormalTok"/>
+        </w:rPr>
+        <w:t xml:space="preserve">)))</w:t>
+      </w:r>
+      <w:r>
+        <w:br w:type="textWrapping"/>
+      </w:r>
+      <w:r>
+        <w:rPr>
+          <w:rStyle w:val="NormalTok"/>
+        </w:rPr>
+        <w:t xml:space="preserve">## [1] 1.383638</w:t>
+      </w:r>
+    </w:p>
+    <w:p>
+      <w:pPr>
+        <w:pStyle w:val="FirstParagraph"/>
+      </w:pPr>
+      <w:r>
+        <w:t xml:space="preserve">But these functions are already built in to R.</w:t>
+      </w:r>
+    </w:p>
+    <w:p>
+      <w:pPr>
+        <w:pStyle w:val="Heading3"/>
+      </w:pPr>
+      <w:bookmarkStart w:id="62" w:name="built-in-statistical-functions"/>
+      <w:bookmarkEnd w:id="62"/>
+      <w:r>
+        <w:t xml:space="preserve">Built-in Statistical Functions</w:t>
+      </w:r>
+    </w:p>
+    <w:p>
+      <w:pPr>
+        <w:pStyle w:val="SourceCode"/>
+      </w:pPr>
+      <w:r>
+        <w:rPr>
+          <w:rStyle w:val="KeywordTok"/>
+        </w:rPr>
+        <w:t xml:space="preserve">mean</w:t>
+      </w:r>
+      <w:r>
+        <w:rPr>
+          <w:rStyle w:val="NormalTok"/>
+        </w:rPr>
+        <w:t xml:space="preserve">(tip)</w:t>
+      </w:r>
+      <w:r>
+        <w:br w:type="textWrapping"/>
+      </w:r>
+      <w:r>
+        <w:rPr>
+          <w:rStyle w:val="NormalTok"/>
+        </w:rPr>
+        <w:t xml:space="preserve">## [1] 2.998279</w:t>
+      </w:r>
+      <w:r>
+        <w:br w:type="textWrapping"/>
+      </w:r>
+      <w:r>
+        <w:rPr>
+          <w:rStyle w:val="KeywordTok"/>
+        </w:rPr>
+        <w:t xml:space="preserve">sd</w:t>
+      </w:r>
+      <w:r>
+        <w:rPr>
+          <w:rStyle w:val="NormalTok"/>
+        </w:rPr>
+        <w:t xml:space="preserve">(tip)</w:t>
+      </w:r>
+      <w:r>
+        <w:br w:type="textWrapping"/>
+      </w:r>
+      <w:r>
+        <w:rPr>
+          <w:rStyle w:val="NormalTok"/>
+        </w:rPr>
+        <w:t xml:space="preserve">## [1] 1.383638</w:t>
+      </w:r>
+      <w:r>
+        <w:br w:type="textWrapping"/>
+      </w:r>
+      <w:r>
+        <w:rPr>
+          <w:rStyle w:val="KeywordTok"/>
+        </w:rPr>
+        <w:t xml:space="preserve">summary</w:t>
+      </w:r>
+      <w:r>
+        <w:rPr>
+          <w:rStyle w:val="NormalTok"/>
+        </w:rPr>
+        <w:t xml:space="preserve">(tip)</w:t>
+      </w:r>
+      <w:r>
+        <w:br w:type="textWrapping"/>
+      </w:r>
+      <w:r>
+        <w:rPr>
+          <w:rStyle w:val="NormalTok"/>
+        </w:rPr>
+        <w:t xml:space="preserve">##    Min. 1st Qu.  Median    Mean 3rd Qu.    Max. </w:t>
+      </w:r>
+      <w:r>
+        <w:br w:type="textWrapping"/>
+      </w:r>
+      <w:r>
+        <w:rPr>
+          <w:rStyle w:val="NormalTok"/>
+        </w:rPr>
+        <w:t xml:space="preserve">##   1.000   2.000   2.900   2.998   3.562  10.000</w:t>
+      </w:r>
+      <w:r>
+        <w:br w:type="textWrapping"/>
+      </w:r>
+      <w:r>
+        <w:rPr>
+          <w:rStyle w:val="KeywordTok"/>
+        </w:rPr>
+        <w:t xml:space="preserve">quantile</w:t>
+      </w:r>
+      <w:r>
+        <w:rPr>
+          <w:rStyle w:val="NormalTok"/>
+        </w:rPr>
+        <w:t xml:space="preserve">(tip, </w:t>
+      </w:r>
+      <w:r>
+        <w:rPr>
+          <w:rStyle w:val="KeywordTok"/>
+        </w:rPr>
+        <w:t xml:space="preserve">c</w:t>
+      </w:r>
+      <w:r>
+        <w:rPr>
+          <w:rStyle w:val="NormalTok"/>
+        </w:rPr>
+        <w:t xml:space="preserve">(.</w:t>
+      </w:r>
+      <w:r>
+        <w:rPr>
+          <w:rStyle w:val="DecValTok"/>
+        </w:rPr>
+        <w:t xml:space="preserve">025</w:t>
+      </w:r>
+      <w:r>
+        <w:rPr>
+          <w:rStyle w:val="NormalTok"/>
+        </w:rPr>
+        <w:t xml:space="preserve">, .</w:t>
+      </w:r>
+      <w:r>
+        <w:rPr>
+          <w:rStyle w:val="DecValTok"/>
+        </w:rPr>
+        <w:t xml:space="preserve">975</w:t>
+      </w:r>
+      <w:r>
+        <w:rPr>
+          <w:rStyle w:val="NormalTok"/>
+        </w:rPr>
+        <w:t xml:space="preserve">))</w:t>
+      </w:r>
+      <w:r>
+        <w:br w:type="textWrapping"/>
+      </w:r>
+      <w:r>
+        <w:rPr>
+          <w:rStyle w:val="NormalTok"/>
+        </w:rPr>
+        <w:t xml:space="preserve">##   2.5%  97.5% </w:t>
+      </w:r>
+      <w:r>
+        <w:br w:type="textWrapping"/>
+      </w:r>
+      <w:r>
+        <w:rPr>
+          <w:rStyle w:val="NormalTok"/>
+        </w:rPr>
+        <w:t xml:space="preserve">## 1.1760 6.4625</w:t>
+      </w:r>
+    </w:p>
+    <w:p>
+      <w:pPr>
+        <w:pStyle w:val="Heading2"/>
+      </w:pPr>
+      <w:bookmarkStart w:id="63" w:name="element-wise-logical-operators"/>
+      <w:bookmarkEnd w:id="63"/>
+      <w:r>
+        <w:t xml:space="preserve">Element-wise Logical Operators</w:t>
+      </w:r>
+    </w:p>
+    <w:p>
+      <w:pPr>
+        <w:pStyle w:val="Compact"/>
+        <w:numPr>
+          <w:numId w:val="1021"/>
+          <w:ilvl w:val="0"/>
+        </w:numPr>
+      </w:pPr>
+      <w:r>
+        <w:rPr>
+          <w:rStyle w:val="VerbatimChar"/>
+        </w:rPr>
+        <w:t xml:space="preserve">&amp;</w:t>
+      </w:r>
+      <w:r>
+        <w:t xml:space="preserve"> </w:t>
+      </w:r>
+      <w:r>
+        <w:t xml:space="preserve">(elementwise AND)</w:t>
+      </w:r>
+    </w:p>
+    <w:p>
+      <w:pPr>
+        <w:pStyle w:val="Compact"/>
+        <w:numPr>
+          <w:numId w:val="1021"/>
+          <w:ilvl w:val="0"/>
+        </w:numPr>
+      </w:pPr>
+      <w:r>
+        <w:rPr>
+          <w:rStyle w:val="VerbatimChar"/>
+        </w:rPr>
+        <w:t xml:space="preserve">|</w:t>
+      </w:r>
+      <w:r>
+        <w:t xml:space="preserve"> </w:t>
+      </w:r>
+      <w:r>
+        <w:t xml:space="preserve">(elementwise OR)</w:t>
+      </w:r>
+    </w:p>
+    <w:p>
+      <w:pPr>
+        <w:pStyle w:val="SourceCode"/>
+      </w:pPr>
+      <w:r>
+        <w:rPr>
+          <w:rStyle w:val="KeywordTok"/>
+        </w:rPr>
+        <w:t xml:space="preserve">c</w:t>
+      </w:r>
+      <w:r>
+        <w:rPr>
+          <w:rStyle w:val="NormalTok"/>
+        </w:rPr>
+        <w:t xml:space="preserve">(T, T, F, F) &amp;</w:t>
+      </w:r>
+      <w:r>
+        <w:rPr>
+          <w:rStyle w:val="StringTok"/>
+        </w:rPr>
+        <w:t xml:space="preserve"> </w:t>
+      </w:r>
+      <w:r>
+        <w:rPr>
+          <w:rStyle w:val="KeywordTok"/>
+        </w:rPr>
+        <w:t xml:space="preserve">c</w:t>
+      </w:r>
+      <w:r>
+        <w:rPr>
+          <w:rStyle w:val="NormalTok"/>
+        </w:rPr>
+        <w:t xml:space="preserve">(T, F, T, F)</w:t>
+      </w:r>
+      <w:r>
+        <w:br w:type="textWrapping"/>
+      </w:r>
+      <w:r>
+        <w:rPr>
+          <w:rStyle w:val="NormalTok"/>
+        </w:rPr>
+        <w:t xml:space="preserve">## [1]  TRUE FALSE FALSE FALSE</w:t>
+      </w:r>
+      <w:r>
+        <w:br w:type="textWrapping"/>
+      </w:r>
+      <w:r>
+        <w:rPr>
+          <w:rStyle w:val="KeywordTok"/>
+        </w:rPr>
+        <w:t xml:space="preserve">c</w:t>
+      </w:r>
+      <w:r>
+        <w:rPr>
+          <w:rStyle w:val="NormalTok"/>
+        </w:rPr>
+        <w:t xml:space="preserve">(T, T, F, F) |</w:t>
+      </w:r>
+      <w:r>
+        <w:rPr>
+          <w:rStyle w:val="StringTok"/>
+        </w:rPr>
+        <w:t xml:space="preserve"> </w:t>
+      </w:r>
+      <w:r>
+        <w:rPr>
+          <w:rStyle w:val="KeywordTok"/>
+        </w:rPr>
+        <w:t xml:space="preserve">c</w:t>
+      </w:r>
+      <w:r>
+        <w:rPr>
+          <w:rStyle w:val="NormalTok"/>
+        </w:rPr>
+        <w:t xml:space="preserve">(T, F, T, F)</w:t>
+      </w:r>
+      <w:r>
+        <w:br w:type="textWrapping"/>
+      </w:r>
+      <w:r>
+        <w:rPr>
+          <w:rStyle w:val="NormalTok"/>
+        </w:rPr>
+        <w:t xml:space="preserve">## [1]  TRUE  TRUE  TRUE FALSE</w:t>
+      </w:r>
+      <w:r>
+        <w:br w:type="textWrapping"/>
+      </w:r>
+      <w:r>
+        <w:rPr>
+          <w:rStyle w:val="CommentTok"/>
+        </w:rPr>
+        <w:t xml:space="preserve"># Which are big bills with a poor tip rate?</w:t>
+      </w:r>
+      <w:r>
+        <w:br w:type="textWrapping"/>
+      </w:r>
+      <w:r>
+        <w:rPr>
+          <w:rStyle w:val="NormalTok"/>
+        </w:rPr>
+        <w:t xml:space="preserve">id &lt;-</w:t>
+      </w:r>
+      <w:r>
+        <w:rPr>
+          <w:rStyle w:val="StringTok"/>
+        </w:rPr>
+        <w:t xml:space="preserve"> </w:t>
+      </w:r>
+      <w:r>
+        <w:rPr>
+          <w:rStyle w:val="NormalTok"/>
+        </w:rPr>
+        <w:t xml:space="preserve">(bill &gt;</w:t>
+      </w:r>
+      <w:r>
+        <w:rPr>
+          <w:rStyle w:val="StringTok"/>
+        </w:rPr>
+        <w:t xml:space="preserve"> </w:t>
+      </w:r>
+      <w:r>
+        <w:rPr>
+          <w:rStyle w:val="DecValTok"/>
+        </w:rPr>
+        <w:t xml:space="preserve">40</w:t>
+      </w:r>
+      <w:r>
+        <w:rPr>
+          <w:rStyle w:val="NormalTok"/>
+        </w:rPr>
+        <w:t xml:space="preserve"> </w:t>
+      </w:r>
+      <w:r>
+        <w:rPr>
+          <w:rStyle w:val="NormalTok"/>
+        </w:rPr>
+        <w:t xml:space="preserve">&amp;</w:t>
+      </w:r>
+      <w:r>
+        <w:rPr>
+          <w:rStyle w:val="StringTok"/>
+        </w:rPr>
+        <w:t xml:space="preserve"> </w:t>
+      </w:r>
+      <w:r>
+        <w:rPr>
+          <w:rStyle w:val="NormalTok"/>
+        </w:rPr>
+        <w:t xml:space="preserve">rate &lt;</w:t>
+      </w:r>
+      <w:r>
+        <w:rPr>
+          <w:rStyle w:val="StringTok"/>
+        </w:rPr>
+        <w:t xml:space="preserve"> </w:t>
+      </w:r>
+      <w:r>
+        <w:rPr>
+          <w:rStyle w:val="NormalTok"/>
+        </w:rPr>
+        <w:t xml:space="preserve">.</w:t>
+      </w:r>
+      <w:r>
+        <w:rPr>
+          <w:rStyle w:val="DecValTok"/>
+        </w:rPr>
+        <w:t xml:space="preserve">10</w:t>
+      </w:r>
+      <w:r>
+        <w:rPr>
+          <w:rStyle w:val="NormalTok"/>
+        </w:rPr>
+        <w:t xml:space="preserve">)</w:t>
+      </w:r>
+      <w:r>
+        <w:br w:type="textWrapping"/>
+      </w:r>
+      <w:r>
+        <w:rPr>
+          <w:rStyle w:val="NormalTok"/>
+        </w:rPr>
+        <w:t xml:space="preserve">## Error in eval(expr, envir, enclos): object 'bill' not found</w:t>
+      </w:r>
+      <w:r>
+        <w:br w:type="textWrapping"/>
+      </w:r>
+      <w:r>
+        <w:rPr>
+          <w:rStyle w:val="NormalTok"/>
+        </w:rPr>
+        <w:t xml:space="preserve">tips[id,]</w:t>
+      </w:r>
+      <w:r>
+        <w:br w:type="textWrapping"/>
+      </w:r>
+      <w:r>
+        <w:rPr>
+          <w:rStyle w:val="NormalTok"/>
+        </w:rPr>
+        <w:t xml:space="preserve">## Error in `[.data.frame`(tips, id, ): object 'id' not found</w:t>
+      </w:r>
+    </w:p>
+    <w:p>
+      <w:pPr>
+        <w:pStyle w:val="Heading2"/>
+      </w:pPr>
+      <w:bookmarkStart w:id="64" w:name="your-turn-3"/>
+      <w:bookmarkEnd w:id="64"/>
+      <w:r>
+        <w:t xml:space="preserve">Your Turn</w:t>
+      </w:r>
+    </w:p>
+    <w:p>
+      <w:pPr>
+        <w:pStyle w:val="Compact"/>
+        <w:numPr>
+          <w:numId w:val="1022"/>
+          <w:ilvl w:val="0"/>
+        </w:numPr>
+      </w:pPr>
+      <w:r>
+        <w:t xml:space="preserve">Read up on the dataset (</w:t>
+      </w:r>
+      <w:r>
+        <w:rPr>
+          <w:rStyle w:val="VerbatimChar"/>
+        </w:rPr>
+        <w:t xml:space="preserve">?diamonds</w:t>
+      </w:r>
+      <w:r>
+        <w:t xml:space="preserve">)</w:t>
+      </w:r>
+    </w:p>
+    <w:p>
+      <w:pPr>
+        <w:pStyle w:val="Compact"/>
+        <w:numPr>
+          <w:numId w:val="1022"/>
+          <w:ilvl w:val="0"/>
+        </w:numPr>
+      </w:pPr>
+      <w:r>
+        <w:t xml:space="preserve">Plot price by carat (use qplot - go back to the motivating example for help with the syntax)</w:t>
+      </w:r>
+    </w:p>
+    <w:p>
+      <w:pPr>
+        <w:pStyle w:val="Compact"/>
+        <w:numPr>
+          <w:numId w:val="1022"/>
+          <w:ilvl w:val="0"/>
+        </w:numPr>
+      </w:pPr>
+      <w:r>
+        <w:t xml:space="preserve">Create a variable</w:t>
+      </w:r>
+      <w:r>
+        <w:t xml:space="preserve"> </w:t>
+      </w:r>
+      <w:r>
+        <w:rPr>
+          <w:rStyle w:val="VerbatimChar"/>
+        </w:rPr>
+        <w:t xml:space="preserve">ppc</w:t>
+      </w:r>
+      <w:r>
+        <w:t xml:space="preserve"> </w:t>
+      </w:r>
+      <w:r>
+        <w:t xml:space="preserve">for price/carat. Store this variable as a column in the diamonds data</w:t>
+      </w:r>
+    </w:p>
+    <w:p>
+      <w:pPr>
+        <w:pStyle w:val="Compact"/>
+        <w:numPr>
+          <w:numId w:val="1022"/>
+          <w:ilvl w:val="0"/>
+        </w:numPr>
+      </w:pPr>
+      <w:r>
+        <w:t xml:space="preserve">Make a histogram of all ppc values that exceed $10000 per carat.</w:t>
+      </w:r>
+    </w:p>
+    <w:p>
+      <w:pPr>
+        <w:pStyle w:val="Compact"/>
+        <w:numPr>
+          <w:numId w:val="1022"/>
+          <w:ilvl w:val="0"/>
+        </w:numPr>
+      </w:pPr>
+      <w:r>
+        <w:t xml:space="preserve">Explore any other interesting relationships you find</w:t>
+      </w:r>
+    </w:p>
+    <w:p>
+      <w:pPr>
+        <w:pStyle w:val="Heading3"/>
+      </w:pPr>
+      <w:bookmarkStart w:id="65" w:name="solutions-2"/>
+      <w:bookmarkEnd w:id="65"/>
+      <w:r>
+        <w:t xml:space="preserve">Solutions</w:t>
+      </w:r>
+    </w:p>
+    <w:p>
+      <w:pPr>
+        <w:pStyle w:val="Compact"/>
+        <w:numPr>
+          <w:numId w:val="1023"/>
+          <w:ilvl w:val="0"/>
+        </w:numPr>
+      </w:pPr>
+      <w:r>
+        <w:t xml:space="preserve">Plot price by carat (use qplot - go back to the motivating example for help with the syntax)</w:t>
+      </w:r>
+    </w:p>
+    <w:p>
+      <w:pPr>
+        <w:pStyle w:val="SourceCode"/>
+      </w:pPr>
+      <w:r>
+        <w:rPr>
+          <w:rStyle w:val="KeywordTok"/>
+        </w:rPr>
+        <w:t xml:space="preserve">qplot</w:t>
+      </w:r>
+      <w:r>
+        <w:rPr>
+          <w:rStyle w:val="NormalTok"/>
+        </w:rPr>
+        <w:t xml:space="preserve">(carat, price, </w:t>
+      </w:r>
+      <w:r>
+        <w:rPr>
+          <w:rStyle w:val="DataTypeTok"/>
+        </w:rPr>
+        <w:t xml:space="preserve">data =</w:t>
+      </w:r>
+      <w:r>
+        <w:rPr>
+          <w:rStyle w:val="NormalTok"/>
+        </w:rPr>
+        <w:t xml:space="preserve"> </w:t>
+      </w:r>
+      <w:r>
+        <w:rPr>
+          <w:rStyle w:val="NormalTok"/>
+        </w:rPr>
+        <w:t xml:space="preserve">diamonds)</w:t>
+      </w:r>
+    </w:p>
+    <w:p>
+      <w:pPr>
+        <w:pStyle w:val="FirstParagraph"/>
+      </w:pPr>
+      <w:r>
+        <w:drawing>
+          <wp:inline>
+            <wp:extent cx="4620126" cy="3696101"/>
+            <wp:effectExtent b="0" l="0" r="0" t="0"/>
+            <wp:docPr descr="" id="1" name="Picture"/>
+            <a:graphic>
+              <a:graphicData uri="http://schemas.openxmlformats.org/drawingml/2006/picture">
+                <pic:pic>
+                  <pic:nvPicPr>
+                    <pic:cNvPr descr="01.guide_files/figure-docx/unnamed-chunk-50-1.png" id="0" name="Picture"/>
+                    <pic:cNvPicPr>
+                      <a:picLocks noChangeArrowheads="1" noChangeAspect="1"/>
+                    </pic:cNvPicPr>
+                  </pic:nvPicPr>
+                  <pic:blipFill>
+                    <a:blip r:embed="rId66"/>
+                    <a:stretch>
+                      <a:fillRect/>
+                    </a:stretch>
+                  </pic:blipFill>
+                  <pic:spPr bwMode="auto">
+                    <a:xfrm>
+                      <a:off x="0" y="0"/>
+                      <a:ext cx="4620126" cy="3696101"/>
+                    </a:xfrm>
+                    <a:prstGeom prst="rect">
+                      <a:avLst/>
+                    </a:prstGeom>
+                    <a:noFill/>
+                    <a:ln w="9525">
+                      <a:noFill/>
+                      <a:headEnd/>
+                      <a:tailEnd/>
+                    </a:ln>
+                  </pic:spPr>
+                </pic:pic>
+              </a:graphicData>
+            </a:graphic>
+          </wp:inline>
+        </w:drawing>
+      </w:r>
+    </w:p>
+    <w:p>
+      <w:pPr>
+        <w:pStyle w:val="Compact"/>
+        <w:numPr>
+          <w:numId w:val="1024"/>
+          <w:ilvl w:val="0"/>
+        </w:numPr>
+      </w:pPr>
+      <w:r>
+        <w:t xml:space="preserve">Create a variable</w:t>
+      </w:r>
+      <w:r>
+        <w:t xml:space="preserve"> </w:t>
+      </w:r>
+      <w:r>
+        <w:rPr>
+          <w:rStyle w:val="VerbatimChar"/>
+        </w:rPr>
+        <w:t xml:space="preserve">ppc</w:t>
+      </w:r>
+      <w:r>
+        <w:t xml:space="preserve"> </w:t>
+      </w:r>
+      <w:r>
+        <w:t xml:space="preserve">for price/carat. Store this variable as a column in the diamonds data</w:t>
+      </w:r>
+    </w:p>
+    <w:p>
+      <w:pPr>
+        <w:pStyle w:val="SourceCode"/>
+      </w:pPr>
+      <w:r>
+        <w:rPr>
+          <w:rStyle w:val="NormalTok"/>
+        </w:rPr>
+        <w:t xml:space="preserve">diamonds$ppc &lt;-</w:t>
+      </w:r>
+      <w:r>
+        <w:rPr>
+          <w:rStyle w:val="StringTok"/>
+        </w:rPr>
+        <w:t xml:space="preserve"> </w:t>
+      </w:r>
+      <w:r>
+        <w:rPr>
+          <w:rStyle w:val="NormalTok"/>
+        </w:rPr>
+        <w:t xml:space="preserve">diamonds$price /</w:t>
+      </w:r>
+      <w:r>
+        <w:rPr>
+          <w:rStyle w:val="StringTok"/>
+        </w:rPr>
+        <w:t xml:space="preserve"> </w:t>
+      </w:r>
+      <w:r>
+        <w:rPr>
+          <w:rStyle w:val="NormalTok"/>
+        </w:rPr>
+        <w:t xml:space="preserve">diamonds$carat</w:t>
+      </w:r>
+    </w:p>
+    <w:p>
+      <w:pPr>
+        <w:pStyle w:val="Compact"/>
+        <w:numPr>
+          <w:numId w:val="1025"/>
+          <w:ilvl w:val="0"/>
+        </w:numPr>
+      </w:pPr>
+      <w:r>
+        <w:t xml:space="preserve">Make a histogram of all ppc values that exceed $10000 per carat.</w:t>
+      </w:r>
+    </w:p>
+    <w:p>
+      <w:pPr>
+        <w:pStyle w:val="SourceCode"/>
+      </w:pPr>
+      <w:r>
+        <w:rPr>
+          <w:rStyle w:val="KeywordTok"/>
+        </w:rPr>
+        <w:t xml:space="preserve">qplot</w:t>
+      </w:r>
+      <w:r>
+        <w:rPr>
+          <w:rStyle w:val="NormalTok"/>
+        </w:rPr>
+        <w:t xml:space="preserve">(ppc, </w:t>
+      </w:r>
+      <w:r>
+        <w:rPr>
+          <w:rStyle w:val="DataTypeTok"/>
+        </w:rPr>
+        <w:t xml:space="preserve">geom =</w:t>
+      </w:r>
+      <w:r>
+        <w:rPr>
+          <w:rStyle w:val="NormalTok"/>
+        </w:rPr>
+        <w:t xml:space="preserve"> </w:t>
+      </w:r>
+      <w:r>
+        <w:rPr>
+          <w:rStyle w:val="StringTok"/>
+        </w:rPr>
+        <w:t xml:space="preserve">"histogram"</w:t>
+      </w:r>
+      <w:r>
+        <w:rPr>
+          <w:rStyle w:val="NormalTok"/>
+        </w:rPr>
+        <w:t xml:space="preserve">, </w:t>
+      </w:r>
+      <w:r>
+        <w:rPr>
+          <w:rStyle w:val="DataTypeTok"/>
+        </w:rPr>
+        <w:t xml:space="preserve">data =</w:t>
+      </w:r>
+      <w:r>
+        <w:rPr>
+          <w:rStyle w:val="NormalTok"/>
+        </w:rPr>
+        <w:t xml:space="preserve"> </w:t>
+      </w:r>
+      <w:r>
+        <w:rPr>
+          <w:rStyle w:val="NormalTok"/>
+        </w:rPr>
+        <w:t xml:space="preserve">diamonds[diamonds$ppc &gt;</w:t>
+      </w:r>
+      <w:r>
+        <w:rPr>
+          <w:rStyle w:val="StringTok"/>
+        </w:rPr>
+        <w:t xml:space="preserve"> </w:t>
+      </w:r>
+      <w:r>
+        <w:rPr>
+          <w:rStyle w:val="DecValTok"/>
+        </w:rPr>
+        <w:t xml:space="preserve">10000</w:t>
+      </w:r>
+      <w:r>
+        <w:rPr>
+          <w:rStyle w:val="NormalTok"/>
+        </w:rPr>
+        <w:t xml:space="preserve">,])</w:t>
+      </w:r>
+      <w:r>
+        <w:br w:type="textWrapping"/>
+      </w:r>
+      <w:r>
+        <w:rPr>
+          <w:rStyle w:val="NormalTok"/>
+        </w:rPr>
+        <w:t xml:space="preserve">## `stat_bin()` using `bins = 30`. Pick better value with `binwidth`.</w:t>
+      </w:r>
+    </w:p>
+    <w:p>
+      <w:pPr>
+        <w:pStyle w:val="FirstParagraph"/>
+      </w:pPr>
+      <w:r>
+        <w:drawing>
+          <wp:inline>
+            <wp:extent cx="4620126" cy="3696101"/>
+            <wp:effectExtent b="0" l="0" r="0" t="0"/>
+            <wp:docPr descr="" id="1" name="Picture"/>
+            <a:graphic>
+              <a:graphicData uri="http://schemas.openxmlformats.org/drawingml/2006/picture">
+                <pic:pic>
+                  <pic:nvPicPr>
+                    <pic:cNvPr descr="01.guide_files/figure-docx/unnamed-chunk-52-1.png" id="0" name="Picture"/>
+                    <pic:cNvPicPr>
+                      <a:picLocks noChangeArrowheads="1" noChangeAspect="1"/>
+                    </pic:cNvPicPr>
+                  </pic:nvPicPr>
+                  <pic:blipFill>
+                    <a:blip r:embed="rId67"/>
+                    <a:stretch>
+                      <a:fillRect/>
+                    </a:stretch>
+                  </pic:blipFill>
+                  <pic:spPr bwMode="auto">
+                    <a:xfrm>
+                      <a:off x="0" y="0"/>
+                      <a:ext cx="4620126" cy="3696101"/>
+                    </a:xfrm>
+                    <a:prstGeom prst="rect">
+                      <a:avLst/>
+                    </a:prstGeom>
+                    <a:noFill/>
+                    <a:ln w="9525">
+                      <a:noFill/>
+                      <a:headEnd/>
+                      <a:tailEnd/>
+                    </a:ln>
+                  </pic:spPr>
+                </pic:pic>
+              </a:graphicData>
+            </a:graphic>
+          </wp:inline>
+        </w:drawing>
+      </w:r>
+    </w:p>
+    <w:p>
+      <w:pPr>
+        <w:pStyle w:val="Compact"/>
+        <w:numPr>
+          <w:numId w:val="1026"/>
+          <w:ilvl w:val="0"/>
+        </w:numPr>
+      </w:pPr>
+      <w:r>
+        <w:t xml:space="preserve">Explore any other interesting relationships you find</w:t>
       </w:r>
     </w:p>
     <w:sectPr>
@@ -6720,7 +8476,7 @@
     </w:lvl>
   </w:abstractNum>
   <w:abstractNum w:abstractNumId="990">
-    <w:nsid w:val="d2cdc224"/>
+    <w:nsid w:val="62dc350d"/>
     <w:multiLevelType w:val="multilevel"/>
     <w:lvl w:ilvl="0">
       <w:numFmt w:val="bullet"/>
@@ -6801,7 +8557,7 @@
     </w:lvl>
   </w:abstractNum>
   <w:abstractNum w:abstractNumId="991">
-    <w:nsid w:val="4002eb09"/>
+    <w:nsid w:val="644530eb"/>
     <w:multiLevelType w:val="multilevel"/>
     <w:lvl w:ilvl="0">
       <w:numFmt w:val="bullet"/>
@@ -6882,7 +8638,7 @@
     </w:lvl>
   </w:abstractNum>
   <w:abstractNum w:abstractNumId="99411">
-    <w:nsid w:val="854c5e33"/>
+    <w:nsid w:val="eac3c1d0"/>
     <w:multiLevelType w:val="multilevel"/>
     <w:lvl w:ilvl="0">
       <w:start w:val="1"/>
@@ -6970,7 +8726,7 @@
     </w:lvl>
   </w:abstractNum>
   <w:abstractNum w:abstractNumId="99412">
-    <w:nsid w:val="5a471e49"/>
+    <w:nsid w:val="3f46cb70"/>
     <w:multiLevelType w:val="multilevel"/>
     <w:lvl w:ilvl="0">
       <w:start w:val="2"/>
@@ -7058,7 +8814,7 @@
     </w:lvl>
   </w:abstractNum>
   <w:abstractNum w:abstractNumId="99413">
-    <w:nsid w:val="971ca1c4"/>
+    <w:nsid w:val="eb61acc1"/>
     <w:multiLevelType w:val="multilevel"/>
     <w:lvl w:ilvl="0">
       <w:start w:val="3"/>
@@ -7134,6 +8890,182 @@
     </w:lvl>
     <w:lvl w:ilvl="6">
       <w:start w:val="3"/>
+      <w:numFmt w:val="decimal"/>
+      <w:lvlText w:val="%7."/>
+      <w:lvlJc w:val="left"/>
+      <w:pPr>
+        <w:tabs>
+          <w:tab w:val="num" w:pos="4320"/>
+        </w:tabs>
+        <w:ind w:left="4800" w:hanging="480"/>
+      </w:pPr>
+    </w:lvl>
+  </w:abstractNum>
+  <w:abstractNum w:abstractNumId="99414">
+    <w:nsid w:val="ece1ae72"/>
+    <w:multiLevelType w:val="multilevel"/>
+    <w:lvl w:ilvl="0">
+      <w:start w:val="4"/>
+      <w:numFmt w:val="decimal"/>
+      <w:lvlText w:val="%1."/>
+      <w:lvlJc w:val="left"/>
+      <w:pPr>
+        <w:tabs>
+          <w:tab w:val="num" w:pos="0"/>
+        </w:tabs>
+        <w:ind w:left="480" w:hanging="480"/>
+      </w:pPr>
+    </w:lvl>
+    <w:lvl w:ilvl="1">
+      <w:start w:val="4"/>
+      <w:numFmt w:val="decimal"/>
+      <w:lvlText w:val="%2."/>
+      <w:lvlJc w:val="left"/>
+      <w:pPr>
+        <w:tabs>
+          <w:tab w:val="num" w:pos="720"/>
+        </w:tabs>
+        <w:ind w:left="1200" w:hanging="480"/>
+      </w:pPr>
+    </w:lvl>
+    <w:lvl w:ilvl="2">
+      <w:start w:val="4"/>
+      <w:numFmt w:val="decimal"/>
+      <w:lvlText w:val="%3."/>
+      <w:lvlJc w:val="left"/>
+      <w:pPr>
+        <w:tabs>
+          <w:tab w:val="num" w:pos="1440"/>
+        </w:tabs>
+        <w:ind w:left="1920" w:hanging="480"/>
+      </w:pPr>
+    </w:lvl>
+    <w:lvl w:ilvl="3">
+      <w:start w:val="4"/>
+      <w:numFmt w:val="decimal"/>
+      <w:lvlText w:val="%4."/>
+      <w:lvlJc w:val="left"/>
+      <w:pPr>
+        <w:tabs>
+          <w:tab w:val="num" w:pos="2160"/>
+        </w:tabs>
+        <w:ind w:left="2640" w:hanging="480"/>
+      </w:pPr>
+    </w:lvl>
+    <w:lvl w:ilvl="4">
+      <w:start w:val="4"/>
+      <w:numFmt w:val="decimal"/>
+      <w:lvlText w:val="%5."/>
+      <w:lvlJc w:val="left"/>
+      <w:pPr>
+        <w:tabs>
+          <w:tab w:val="num" w:pos="2880"/>
+        </w:tabs>
+        <w:ind w:left="3360" w:hanging="480"/>
+      </w:pPr>
+    </w:lvl>
+    <w:lvl w:ilvl="5">
+      <w:start w:val="4"/>
+      <w:numFmt w:val="decimal"/>
+      <w:lvlText w:val="%6."/>
+      <w:lvlJc w:val="left"/>
+      <w:pPr>
+        <w:tabs>
+          <w:tab w:val="num" w:pos="3600"/>
+        </w:tabs>
+        <w:ind w:left="4080" w:hanging="480"/>
+      </w:pPr>
+    </w:lvl>
+    <w:lvl w:ilvl="6">
+      <w:start w:val="4"/>
+      <w:numFmt w:val="decimal"/>
+      <w:lvlText w:val="%7."/>
+      <w:lvlJc w:val="left"/>
+      <w:pPr>
+        <w:tabs>
+          <w:tab w:val="num" w:pos="4320"/>
+        </w:tabs>
+        <w:ind w:left="4800" w:hanging="480"/>
+      </w:pPr>
+    </w:lvl>
+  </w:abstractNum>
+  <w:abstractNum w:abstractNumId="99415">
+    <w:nsid w:val="20777b09"/>
+    <w:multiLevelType w:val="multilevel"/>
+    <w:lvl w:ilvl="0">
+      <w:start w:val="5"/>
+      <w:numFmt w:val="decimal"/>
+      <w:lvlText w:val="%1."/>
+      <w:lvlJc w:val="left"/>
+      <w:pPr>
+        <w:tabs>
+          <w:tab w:val="num" w:pos="0"/>
+        </w:tabs>
+        <w:ind w:left="480" w:hanging="480"/>
+      </w:pPr>
+    </w:lvl>
+    <w:lvl w:ilvl="1">
+      <w:start w:val="5"/>
+      <w:numFmt w:val="decimal"/>
+      <w:lvlText w:val="%2."/>
+      <w:lvlJc w:val="left"/>
+      <w:pPr>
+        <w:tabs>
+          <w:tab w:val="num" w:pos="720"/>
+        </w:tabs>
+        <w:ind w:left="1200" w:hanging="480"/>
+      </w:pPr>
+    </w:lvl>
+    <w:lvl w:ilvl="2">
+      <w:start w:val="5"/>
+      <w:numFmt w:val="decimal"/>
+      <w:lvlText w:val="%3."/>
+      <w:lvlJc w:val="left"/>
+      <w:pPr>
+        <w:tabs>
+          <w:tab w:val="num" w:pos="1440"/>
+        </w:tabs>
+        <w:ind w:left="1920" w:hanging="480"/>
+      </w:pPr>
+    </w:lvl>
+    <w:lvl w:ilvl="3">
+      <w:start w:val="5"/>
+      <w:numFmt w:val="decimal"/>
+      <w:lvlText w:val="%4."/>
+      <w:lvlJc w:val="left"/>
+      <w:pPr>
+        <w:tabs>
+          <w:tab w:val="num" w:pos="2160"/>
+        </w:tabs>
+        <w:ind w:left="2640" w:hanging="480"/>
+      </w:pPr>
+    </w:lvl>
+    <w:lvl w:ilvl="4">
+      <w:start w:val="5"/>
+      <w:numFmt w:val="decimal"/>
+      <w:lvlText w:val="%5."/>
+      <w:lvlJc w:val="left"/>
+      <w:pPr>
+        <w:tabs>
+          <w:tab w:val="num" w:pos="2880"/>
+        </w:tabs>
+        <w:ind w:left="3360" w:hanging="480"/>
+      </w:pPr>
+    </w:lvl>
+    <w:lvl w:ilvl="5">
+      <w:start w:val="5"/>
+      <w:numFmt w:val="decimal"/>
+      <w:lvlText w:val="%6."/>
+      <w:lvlJc w:val="left"/>
+      <w:pPr>
+        <w:tabs>
+          <w:tab w:val="num" w:pos="3600"/>
+        </w:tabs>
+        <w:ind w:left="4080" w:hanging="480"/>
+      </w:pPr>
+    </w:lvl>
+    <w:lvl w:ilvl="6">
+      <w:start w:val="5"/>
       <w:numFmt w:val="decimal"/>
       <w:lvlText w:val="%7."/>
       <w:lvlJc w:val="left"/>
@@ -7452,6 +9384,132 @@
     </w:lvlOverride>
     <w:lvlOverride w:ilvl="6">
       <w:startOverride w:val="2"/>
+    </w:lvlOverride>
+  </w:num>
+  <w:num w:numId="1020">
+    <w:abstractNumId w:val="991"/>
+  </w:num>
+  <w:num w:numId="1021">
+    <w:abstractNumId w:val="991"/>
+  </w:num>
+  <w:num w:numId="1022">
+    <w:abstractNumId w:val="99411"/>
+    <w:lvlOverride w:ilvl="0">
+      <w:startOverride w:val="1"/>
+    </w:lvlOverride>
+    <w:lvlOverride w:ilvl="1">
+      <w:startOverride w:val="1"/>
+    </w:lvlOverride>
+    <w:lvlOverride w:ilvl="2">
+      <w:startOverride w:val="1"/>
+    </w:lvlOverride>
+    <w:lvlOverride w:ilvl="3">
+      <w:startOverride w:val="1"/>
+    </w:lvlOverride>
+    <w:lvlOverride w:ilvl="4">
+      <w:startOverride w:val="1"/>
+    </w:lvlOverride>
+    <w:lvlOverride w:ilvl="5">
+      <w:startOverride w:val="1"/>
+    </w:lvlOverride>
+    <w:lvlOverride w:ilvl="6">
+      <w:startOverride w:val="1"/>
+    </w:lvlOverride>
+  </w:num>
+  <w:num w:numId="1023">
+    <w:abstractNumId w:val="99412"/>
+    <w:lvlOverride w:ilvl="0">
+      <w:startOverride w:val="2"/>
+    </w:lvlOverride>
+    <w:lvlOverride w:ilvl="1">
+      <w:startOverride w:val="2"/>
+    </w:lvlOverride>
+    <w:lvlOverride w:ilvl="2">
+      <w:startOverride w:val="2"/>
+    </w:lvlOverride>
+    <w:lvlOverride w:ilvl="3">
+      <w:startOverride w:val="2"/>
+    </w:lvlOverride>
+    <w:lvlOverride w:ilvl="4">
+      <w:startOverride w:val="2"/>
+    </w:lvlOverride>
+    <w:lvlOverride w:ilvl="5">
+      <w:startOverride w:val="2"/>
+    </w:lvlOverride>
+    <w:lvlOverride w:ilvl="6">
+      <w:startOverride w:val="2"/>
+    </w:lvlOverride>
+  </w:num>
+  <w:num w:numId="1024">
+    <w:abstractNumId w:val="99413"/>
+    <w:lvlOverride w:ilvl="0">
+      <w:startOverride w:val="3"/>
+    </w:lvlOverride>
+    <w:lvlOverride w:ilvl="1">
+      <w:startOverride w:val="3"/>
+    </w:lvlOverride>
+    <w:lvlOverride w:ilvl="2">
+      <w:startOverride w:val="3"/>
+    </w:lvlOverride>
+    <w:lvlOverride w:ilvl="3">
+      <w:startOverride w:val="3"/>
+    </w:lvlOverride>
+    <w:lvlOverride w:ilvl="4">
+      <w:startOverride w:val="3"/>
+    </w:lvlOverride>
+    <w:lvlOverride w:ilvl="5">
+      <w:startOverride w:val="3"/>
+    </w:lvlOverride>
+    <w:lvlOverride w:ilvl="6">
+      <w:startOverride w:val="3"/>
+    </w:lvlOverride>
+  </w:num>
+  <w:num w:numId="1025">
+    <w:abstractNumId w:val="99414"/>
+    <w:lvlOverride w:ilvl="0">
+      <w:startOverride w:val="4"/>
+    </w:lvlOverride>
+    <w:lvlOverride w:ilvl="1">
+      <w:startOverride w:val="4"/>
+    </w:lvlOverride>
+    <w:lvlOverride w:ilvl="2">
+      <w:startOverride w:val="4"/>
+    </w:lvlOverride>
+    <w:lvlOverride w:ilvl="3">
+      <w:startOverride w:val="4"/>
+    </w:lvlOverride>
+    <w:lvlOverride w:ilvl="4">
+      <w:startOverride w:val="4"/>
+    </w:lvlOverride>
+    <w:lvlOverride w:ilvl="5">
+      <w:startOverride w:val="4"/>
+    </w:lvlOverride>
+    <w:lvlOverride w:ilvl="6">
+      <w:startOverride w:val="4"/>
+    </w:lvlOverride>
+  </w:num>
+  <w:num w:numId="1026">
+    <w:abstractNumId w:val="99415"/>
+    <w:lvlOverride w:ilvl="0">
+      <w:startOverride w:val="5"/>
+    </w:lvlOverride>
+    <w:lvlOverride w:ilvl="1">
+      <w:startOverride w:val="5"/>
+    </w:lvlOverride>
+    <w:lvlOverride w:ilvl="2">
+      <w:startOverride w:val="5"/>
+    </w:lvlOverride>
+    <w:lvlOverride w:ilvl="3">
+      <w:startOverride w:val="5"/>
+    </w:lvlOverride>
+    <w:lvlOverride w:ilvl="4">
+      <w:startOverride w:val="5"/>
+    </w:lvlOverride>
+    <w:lvlOverride w:ilvl="5">
+      <w:startOverride w:val="5"/>
+    </w:lvlOverride>
+    <w:lvlOverride w:ilvl="6">
+      <w:startOverride w:val="5"/>
     </w:lvlOverride>
   </w:num>
 </w:numbering>

</xml_diff>

<commit_message>
Material for knitr with YourTurn solutions, etc.
</commit_message>
<xml_diff>
--- a/01.Introduction/01.guide.docx
+++ b/01.Introduction/01.guide.docx
@@ -64,6 +64,18 @@
       </w:pPr>
       <w:r>
         <w:t xml:space="preserve">Become familiar with the R reference card</w:t>
+      </w:r>
+    </w:p>
+    <w:p>
+      <w:pPr>
+        <w:pStyle w:val="Compact"/>
+        <w:numPr>
+          <w:numId w:val="1001"/>
+          <w:ilvl w:val="0"/>
+        </w:numPr>
+      </w:pPr>
+      <w:r>
+        <w:t xml:space="preserve">Become familiar with Rmarkdown to generate reports</w:t>
       </w:r>
     </w:p>
     <w:p>
@@ -16511,6 +16523,3216 @@
           <w:rStyle w:val="NormalTok"/>
         </w:rPr>
         <w:t xml:space="preserve">## z          3.5387338    0.7056988</w:t>
+      </w:r>
+    </w:p>
+    <w:p>
+      <w:pPr>
+        <w:pStyle w:val="Heading1"/>
+      </w:pPr>
+      <w:bookmarkStart w:id="103" w:name="r-markdown-basics"/>
+      <w:bookmarkEnd w:id="103"/>
+      <w:r>
+        <w:t xml:space="preserve">R Markdown Basics</w:t>
+      </w:r>
+    </w:p>
+    <w:p>
+      <w:pPr>
+        <w:pStyle w:val="Heading2"/>
+      </w:pPr>
+      <w:bookmarkStart w:id="104" w:name="hello-r-markdown"/>
+      <w:bookmarkEnd w:id="104"/>
+      <w:r>
+        <w:t xml:space="preserve">Hello R Markdown!</w:t>
+      </w:r>
+    </w:p>
+    <w:p>
+      <w:pPr>
+        <w:pStyle w:val="FirstParagraph"/>
+      </w:pPr>
+    </w:p>
+    <w:p>
+      <w:pPr>
+        <w:pStyle w:val="BodyText"/>
+      </w:pPr>
+      <w:r>
+        <w:t xml:space="preserve">Choose your output format!</w:t>
+      </w:r>
+    </w:p>
+    <w:p>
+      <w:pPr>
+        <w:pStyle w:val="BodyText"/>
+      </w:pPr>
+    </w:p>
+    <w:p>
+      <w:pPr>
+        <w:pStyle w:val="Heading3"/>
+      </w:pPr>
+      <w:bookmarkStart w:id="105" w:name="why-r-markdown"/>
+      <w:bookmarkEnd w:id="105"/>
+      <w:r>
+        <w:rPr>
+          <w:i/>
+        </w:rPr>
+        <w:t xml:space="preserve">Why</w:t>
+      </w:r>
+      <w:r>
+        <w:t xml:space="preserve"> </w:t>
+      </w:r>
+      <w:r>
+        <w:t xml:space="preserve">R Markdown?</w:t>
+      </w:r>
+    </w:p>
+    <w:p>
+      <w:pPr>
+        <w:pStyle w:val="Compact"/>
+        <w:numPr>
+          <w:numId w:val="1059"/>
+          <w:ilvl w:val="0"/>
+        </w:numPr>
+      </w:pPr>
+      <w:r>
+        <w:t xml:space="preserve">It's</w:t>
+      </w:r>
+      <w:r>
+        <w:t xml:space="preserve"> </w:t>
+      </w:r>
+      <w:r>
+        <w:rPr>
+          <w:b/>
+        </w:rPr>
+        <w:t xml:space="preserve">simple</w:t>
+      </w:r>
+      <w:r>
+        <w:t xml:space="preserve">. Focus on writing, rather than copy/paste and formatting</w:t>
+      </w:r>
+    </w:p>
+    <w:p>
+      <w:pPr>
+        <w:pStyle w:val="Compact"/>
+        <w:numPr>
+          <w:numId w:val="1059"/>
+          <w:ilvl w:val="0"/>
+        </w:numPr>
+      </w:pPr>
+      <w:r>
+        <w:t xml:space="preserve">It's</w:t>
+      </w:r>
+      <w:r>
+        <w:t xml:space="preserve"> </w:t>
+      </w:r>
+      <w:r>
+        <w:rPr>
+          <w:b/>
+        </w:rPr>
+        <w:t xml:space="preserve">flexible</w:t>
+      </w:r>
+      <w:r>
+        <w:t xml:space="preserve">. Markdown was created to simplify writing HTML, but thanks to</w:t>
+      </w:r>
+      <w:r>
+        <w:t xml:space="preserve"> </w:t>
+      </w:r>
+      <w:hyperlink r:id="rId106">
+        <w:r>
+          <w:rPr>
+            <w:rStyle w:val="Hyperlink"/>
+          </w:rPr>
+          <w:t xml:space="preserve">pandoc</w:t>
+        </w:r>
+      </w:hyperlink>
+      <w:r>
+        <w:t xml:space="preserve">, Markdown converts to many different formats!</w:t>
+      </w:r>
+    </w:p>
+    <w:p>
+      <w:pPr>
+        <w:pStyle w:val="Compact"/>
+        <w:numPr>
+          <w:numId w:val="1059"/>
+          <w:ilvl w:val="0"/>
+        </w:numPr>
+      </w:pPr>
+      <w:r>
+        <w:t xml:space="preserve">It's</w:t>
+      </w:r>
+      <w:r>
+        <w:t xml:space="preserve"> </w:t>
+      </w:r>
+      <w:r>
+        <w:rPr>
+          <w:b/>
+        </w:rPr>
+        <w:t xml:space="preserve">dynamic</w:t>
+      </w:r>
+      <w:r>
+        <w:t xml:space="preserve">. Find a critical error? Get a new dataset? Regenerate a report without copy/paste problems!</w:t>
+      </w:r>
+    </w:p>
+    <w:p>
+      <w:pPr>
+        <w:pStyle w:val="Compact"/>
+        <w:numPr>
+          <w:numId w:val="1060"/>
+          <w:ilvl w:val="1"/>
+        </w:numPr>
+      </w:pPr>
+      <w:r>
+        <w:t xml:space="preserve">Automating reports made easy!</w:t>
+      </w:r>
+    </w:p>
+    <w:p>
+      <w:pPr>
+        <w:pStyle w:val="Compact"/>
+        <w:numPr>
+          <w:numId w:val="1059"/>
+          <w:ilvl w:val="0"/>
+        </w:numPr>
+      </w:pPr>
+      <w:r>
+        <w:t xml:space="preserve">Encourages</w:t>
+      </w:r>
+      <w:r>
+        <w:t xml:space="preserve"> </w:t>
+      </w:r>
+      <w:r>
+        <w:rPr>
+          <w:b/>
+        </w:rPr>
+        <w:t xml:space="preserve">transparency</w:t>
+      </w:r>
+      <w:r>
+        <w:t xml:space="preserve">. Collaborators (including future you) will appreciate having the analysis &amp; report integrated.</w:t>
+      </w:r>
+    </w:p>
+    <w:p>
+      <w:pPr>
+        <w:pStyle w:val="Compact"/>
+        <w:numPr>
+          <w:numId w:val="1059"/>
+          <w:ilvl w:val="0"/>
+        </w:numPr>
+      </w:pPr>
+      <w:r>
+        <w:t xml:space="preserve">Enables</w:t>
+      </w:r>
+      <w:r>
+        <w:t xml:space="preserve"> </w:t>
+      </w:r>
+      <w:r>
+        <w:rPr>
+          <w:b/>
+        </w:rPr>
+        <w:t xml:space="preserve">interactivity/reactivity</w:t>
+      </w:r>
+      <w:r>
+        <w:t xml:space="preserve">. Allow your audience to explore the analysis (rather than passively read it).</w:t>
+      </w:r>
+    </w:p>
+    <w:p>
+      <w:pPr>
+        <w:pStyle w:val="Heading3"/>
+      </w:pPr>
+      <w:bookmarkStart w:id="107" w:name="what-is-markdown"/>
+      <w:bookmarkEnd w:id="107"/>
+      <w:r>
+        <w:rPr>
+          <w:i/>
+        </w:rPr>
+        <w:t xml:space="preserve">What</w:t>
+      </w:r>
+      <w:r>
+        <w:t xml:space="preserve"> </w:t>
+      </w:r>
+      <w:r>
+        <w:t xml:space="preserve">is Markdown?</w:t>
+      </w:r>
+    </w:p>
+    <w:p>
+      <w:pPr>
+        <w:pStyle w:val="Compact"/>
+        <w:numPr>
+          <w:numId w:val="1061"/>
+          <w:ilvl w:val="0"/>
+        </w:numPr>
+      </w:pPr>
+      <w:r>
+        <w:t xml:space="preserve">Markdown is a particular type of markup language.</w:t>
+      </w:r>
+    </w:p>
+    <w:p>
+      <w:pPr>
+        <w:pStyle w:val="Compact"/>
+        <w:numPr>
+          <w:numId w:val="1061"/>
+          <w:ilvl w:val="0"/>
+        </w:numPr>
+      </w:pPr>
+      <w:r>
+        <w:t xml:space="preserve">Markup languages are designed to produce documents from plain text.</w:t>
+      </w:r>
+    </w:p>
+    <w:p>
+      <w:pPr>
+        <w:pStyle w:val="Compact"/>
+        <w:numPr>
+          <w:numId w:val="1061"/>
+          <w:ilvl w:val="0"/>
+        </w:numPr>
+      </w:pPr>
+      <w:r>
+        <w:t xml:space="preserve">Some of you may be familiar with</w:t>
+      </w:r>
+      <w:r>
+        <w:t xml:space="preserve"> </w:t>
+      </w:r>
+      <w:r>
+        <w:rPr>
+          <w:i/>
+        </w:rPr>
+        <w:t xml:space="preserve">LaTeX</w:t>
+      </w:r>
+      <w:r>
+        <w:t xml:space="preserve">. This is another (less human friendly) markup language for creating pdf documents.</w:t>
+      </w:r>
+    </w:p>
+    <w:p>
+      <w:pPr>
+        <w:pStyle w:val="Compact"/>
+        <w:numPr>
+          <w:numId w:val="1061"/>
+          <w:ilvl w:val="0"/>
+        </w:numPr>
+      </w:pPr>
+      <w:r>
+        <w:rPr>
+          <w:i/>
+        </w:rPr>
+        <w:t xml:space="preserve">LaTeX</w:t>
+      </w:r>
+      <w:r>
+        <w:t xml:space="preserve"> </w:t>
+      </w:r>
+      <w:r>
+        <w:t xml:space="preserve">gives greater control, but it is restricted to pdf and has a</w:t>
+      </w:r>
+      <w:r>
+        <w:t xml:space="preserve"> </w:t>
+      </w:r>
+      <w:r>
+        <w:rPr>
+          <w:b/>
+        </w:rPr>
+        <w:t xml:space="preserve">much</w:t>
+      </w:r>
+      <w:r>
+        <w:t xml:space="preserve"> </w:t>
+      </w:r>
+      <w:r>
+        <w:t xml:space="preserve">steeper learning curve.</w:t>
+      </w:r>
+    </w:p>
+    <w:p>
+      <w:pPr>
+        <w:pStyle w:val="Compact"/>
+        <w:numPr>
+          <w:numId w:val="1061"/>
+          <w:ilvl w:val="0"/>
+        </w:numPr>
+      </w:pPr>
+      <w:r>
+        <w:t xml:space="preserve">Markdown is becoming a standard. Many websites will generate HTML from Markdown (e.g. GitHub, Stack Overflow, reddit).</w:t>
+      </w:r>
+    </w:p>
+    <w:p>
+      <w:pPr>
+        <w:pStyle w:val="Heading3"/>
+      </w:pPr>
+      <w:bookmarkStart w:id="108" w:name="who-is-using-r-markdown-and-for-what"/>
+      <w:bookmarkEnd w:id="108"/>
+      <w:r>
+        <w:rPr>
+          <w:i/>
+        </w:rPr>
+        <w:t xml:space="preserve">Who</w:t>
+      </w:r>
+      <w:r>
+        <w:t xml:space="preserve"> </w:t>
+      </w:r>
+      <w:r>
+        <w:t xml:space="preserve">is using R Markdown, and</w:t>
+      </w:r>
+      <w:r>
+        <w:t xml:space="preserve"> </w:t>
+      </w:r>
+      <w:r>
+        <w:rPr>
+          <w:i/>
+        </w:rPr>
+        <w:t xml:space="preserve">for what</w:t>
+      </w:r>
+      <w:r>
+        <w:t xml:space="preserve">?</w:t>
+      </w:r>
+    </w:p>
+    <w:p>
+      <w:pPr>
+        <w:pStyle w:val="Compact"/>
+        <w:numPr>
+          <w:numId w:val="1062"/>
+          <w:ilvl w:val="0"/>
+        </w:numPr>
+      </w:pPr>
+      <w:r>
+        <w:t xml:space="preserve">The</w:t>
+      </w:r>
+      <w:r>
+        <w:t xml:space="preserve"> </w:t>
+      </w:r>
+      <w:hyperlink r:id="rId109">
+        <w:r>
+          <w:rPr>
+            <w:rStyle w:val="Hyperlink"/>
+          </w:rPr>
+          <w:t xml:space="preserve">R Markdown website</w:t>
+        </w:r>
+      </w:hyperlink>
+      <w:r>
+        <w:t xml:space="preserve"> </w:t>
+      </w:r>
+      <w:r>
+        <w:t xml:space="preserve">is built with R Markdown.</w:t>
+      </w:r>
+    </w:p>
+    <w:p>
+      <w:pPr>
+        <w:pStyle w:val="Compact"/>
+        <w:numPr>
+          <w:numId w:val="1062"/>
+          <w:ilvl w:val="0"/>
+        </w:numPr>
+      </w:pPr>
+      <w:r>
+        <w:t xml:space="preserve">The</w:t>
+      </w:r>
+      <w:r>
+        <w:t xml:space="preserve"> </w:t>
+      </w:r>
+      <w:hyperlink r:id="rId110">
+        <w:r>
+          <w:rPr>
+            <w:rStyle w:val="Hyperlink"/>
+          </w:rPr>
+          <w:t xml:space="preserve">new edition of the ggplot2 book</w:t>
+        </w:r>
+      </w:hyperlink>
+      <w:r>
+        <w:t xml:space="preserve"> </w:t>
+      </w:r>
+      <w:r>
+        <w:t xml:space="preserve">uses it.</w:t>
+      </w:r>
+    </w:p>
+    <w:p>
+      <w:pPr>
+        <w:pStyle w:val="Compact"/>
+        <w:numPr>
+          <w:numId w:val="1062"/>
+          <w:ilvl w:val="0"/>
+        </w:numPr>
+      </w:pPr>
+      <w:r>
+        <w:t xml:space="preserve">R package vignettes (for example,</w:t>
+      </w:r>
+      <w:r>
+        <w:t xml:space="preserve"> </w:t>
+      </w:r>
+      <w:hyperlink r:id="rId111">
+        <w:r>
+          <w:rPr>
+            <w:rStyle w:val="Hyperlink"/>
+          </w:rPr>
+          <w:t xml:space="preserve">I made this for plotly</w:t>
+        </w:r>
+      </w:hyperlink>
+      <w:r>
+        <w:t xml:space="preserve">).</w:t>
+      </w:r>
+    </w:p>
+    <w:p>
+      <w:pPr>
+        <w:pStyle w:val="Compact"/>
+        <w:numPr>
+          <w:numId w:val="1062"/>
+          <w:ilvl w:val="0"/>
+        </w:numPr>
+      </w:pPr>
+      <w:hyperlink r:id="rId112">
+        <w:r>
+          <w:rPr>
+            <w:rStyle w:val="Hyperlink"/>
+          </w:rPr>
+          <w:t xml:space="preserve">Many</w:t>
+        </w:r>
+      </w:hyperlink>
+      <w:r>
+        <w:t xml:space="preserve"> </w:t>
+      </w:r>
+      <w:r>
+        <w:t xml:space="preserve">great</w:t>
+      </w:r>
+      <w:r>
+        <w:t xml:space="preserve"> </w:t>
+      </w:r>
+      <w:hyperlink r:id="rId113">
+        <w:r>
+          <w:rPr>
+            <w:rStyle w:val="Hyperlink"/>
+          </w:rPr>
+          <w:t xml:space="preserve">tutorials</w:t>
+        </w:r>
+      </w:hyperlink>
+      <w:r>
+        <w:t xml:space="preserve"> </w:t>
+      </w:r>
+      <w:r>
+        <w:t xml:space="preserve">use R markdown add-ons such as</w:t>
+      </w:r>
+      <w:r>
+        <w:t xml:space="preserve"> </w:t>
+      </w:r>
+      <w:hyperlink r:id="rId114">
+        <w:r>
+          <w:rPr>
+            <w:rStyle w:val="Hyperlink"/>
+          </w:rPr>
+          <w:t xml:space="preserve">Rgitbook</w:t>
+        </w:r>
+      </w:hyperlink>
+      <w:r>
+        <w:t xml:space="preserve">.</w:t>
+      </w:r>
+    </w:p>
+    <w:p>
+      <w:pPr>
+        <w:pStyle w:val="Compact"/>
+        <w:numPr>
+          <w:numId w:val="1062"/>
+          <w:ilvl w:val="0"/>
+        </w:numPr>
+      </w:pPr>
+      <w:r>
+        <w:t xml:space="preserve">People are</w:t>
+      </w:r>
+      <w:r>
+        <w:t xml:space="preserve"> </w:t>
+      </w:r>
+      <w:hyperlink r:id="rId115">
+        <w:r>
+          <w:rPr>
+            <w:rStyle w:val="Hyperlink"/>
+          </w:rPr>
+          <w:t xml:space="preserve">blogging with it</w:t>
+        </w:r>
+      </w:hyperlink>
+      <w:r>
+        <w:t xml:space="preserve">.</w:t>
+      </w:r>
+    </w:p>
+    <w:p>
+      <w:pPr>
+        <w:pStyle w:val="Compact"/>
+        <w:numPr>
+          <w:numId w:val="1062"/>
+          <w:ilvl w:val="0"/>
+        </w:numPr>
+      </w:pPr>
+      <w:r>
+        <w:t xml:space="preserve">This course is built with markdown</w:t>
+      </w:r>
+    </w:p>
+    <w:p>
+      <w:pPr>
+        <w:pStyle w:val="Heading2"/>
+      </w:pPr>
+      <w:bookmarkStart w:id="116" w:name="r-markdown"/>
+      <w:bookmarkEnd w:id="116"/>
+      <w:r>
+        <w:rPr>
+          <w:i/>
+        </w:rPr>
+        <w:t xml:space="preserve">R</w:t>
+      </w:r>
+      <w:r>
+        <w:t xml:space="preserve"> </w:t>
+      </w:r>
+      <w:r>
+        <w:t xml:space="preserve">Markdown</w:t>
+      </w:r>
+    </w:p>
+    <w:p>
+      <w:pPr>
+        <w:pStyle w:val="Compact"/>
+        <w:numPr>
+          <w:numId w:val="1063"/>
+          <w:ilvl w:val="0"/>
+        </w:numPr>
+      </w:pPr>
+      <w:r>
+        <w:t xml:space="preserve">Straight from the</w:t>
+      </w:r>
+      <w:r>
+        <w:t xml:space="preserve"> </w:t>
+      </w:r>
+      <w:hyperlink r:id="rId109">
+        <w:r>
+          <w:rPr>
+            <w:rStyle w:val="Hyperlink"/>
+          </w:rPr>
+          <w:t xml:space="preserve">R Markdown home page</w:t>
+        </w:r>
+      </w:hyperlink>
+      <w:r>
+        <w:t xml:space="preserve">:</w:t>
+      </w:r>
+    </w:p>
+    <w:p>
+      <w:pPr>
+        <w:pStyle w:val="BlockText"/>
+      </w:pPr>
+      <w:r>
+        <w:t xml:space="preserve">R Markdown is an authoring format that enables easy creation of dynamic documents, presentations, and reports from R. It combines the core syntax of</w:t>
+      </w:r>
+      <w:r>
+        <w:t xml:space="preserve"> </w:t>
+      </w:r>
+      <w:r>
+        <w:rPr>
+          <w:b/>
+        </w:rPr>
+        <w:t xml:space="preserve">markdown</w:t>
+      </w:r>
+      <w:r>
+        <w:t xml:space="preserve"> </w:t>
+      </w:r>
+      <w:r>
+        <w:t xml:space="preserve">(an easy-to-write plain text format)</w:t>
+      </w:r>
+      <w:r>
+        <w:t xml:space="preserve"> </w:t>
+      </w:r>
+      <w:r>
+        <w:rPr>
+          <w:b/>
+        </w:rPr>
+        <w:t xml:space="preserve">with embedded R code chunks</w:t>
+      </w:r>
+      <w:r>
+        <w:t xml:space="preserve"> </w:t>
+      </w:r>
+      <w:r>
+        <w:t xml:space="preserve">that are run so their output can be included in the final document. R Markdown documents are fully reproducible (they can be automatically regenerated whenever underlying R code or data changes).</w:t>
+      </w:r>
+    </w:p>
+    <w:p>
+      <w:pPr>
+        <w:pStyle w:val="Heading5"/>
+      </w:pPr>
+      <w:bookmarkStart w:id="117" w:name="your-turn-9"/>
+      <w:bookmarkEnd w:id="117"/>
+      <w:r>
+        <w:t xml:space="preserve">Your Turn</w:t>
+      </w:r>
+    </w:p>
+    <w:p>
+      <w:pPr>
+        <w:pStyle w:val="FirstParagraph"/>
+      </w:pPr>
+      <w:r>
+        <w:t xml:space="preserve">Study the first page of the</w:t>
+      </w:r>
+      <w:r>
+        <w:t xml:space="preserve"> </w:t>
+      </w:r>
+      <w:hyperlink r:id="rId118">
+        <w:r>
+          <w:rPr>
+            <w:rStyle w:val="Hyperlink"/>
+          </w:rPr>
+          <w:t xml:space="preserve">R Markdown Reference Guide</w:t>
+        </w:r>
+      </w:hyperlink>
+      <w:r>
+        <w:t xml:space="preserve">.</w:t>
+      </w:r>
+    </w:p>
+    <w:p>
+      <w:pPr>
+        <w:pStyle w:val="BodyText"/>
+      </w:pPr>
+      <w:r>
+        <w:t xml:space="preserve">Yes, the</w:t>
+      </w:r>
+      <w:r>
+        <w:t xml:space="preserve"> </w:t>
+      </w:r>
+      <w:r>
+        <w:rPr>
+          <w:i/>
+        </w:rPr>
+        <w:t xml:space="preserve">entire</w:t>
+      </w:r>
+      <w:r>
+        <w:t xml:space="preserve"> </w:t>
+      </w:r>
+      <w:r>
+        <w:t xml:space="preserve">markdown syntax can be described in one page!</w:t>
+      </w:r>
+    </w:p>
+    <w:p>
+      <w:pPr>
+        <w:pStyle w:val="BodyText"/>
+      </w:pPr>
+      <w:r>
+        <w:t xml:space="preserve">Can you think of anything that is missing from the syntax (that you might want when creating documents)?</w:t>
+      </w:r>
+    </w:p>
+    <w:p>
+      <w:pPr>
+        <w:pStyle w:val="Heading2"/>
+      </w:pPr>
+      <w:bookmarkStart w:id="119" w:name="rmarkdown-details"/>
+      <w:bookmarkEnd w:id="119"/>
+      <w:r>
+        <w:t xml:space="preserve">RMarkdown details</w:t>
+      </w:r>
+    </w:p>
+    <w:p>
+      <w:pPr>
+        <w:pStyle w:val="FirstParagraph"/>
+      </w:pPr>
+      <w:r>
+        <w:t xml:space="preserve">Markdown doesn't natively support...</w:t>
+      </w:r>
+    </w:p>
+    <w:p>
+      <w:pPr>
+        <w:pStyle w:val="Compact"/>
+        <w:numPr>
+          <w:numId w:val="1064"/>
+          <w:ilvl w:val="0"/>
+        </w:numPr>
+      </w:pPr>
+      <w:r>
+        <w:t xml:space="preserve">Stuff in formal publications:</w:t>
+      </w:r>
+    </w:p>
+    <w:p>
+      <w:pPr>
+        <w:pStyle w:val="Compact"/>
+        <w:numPr>
+          <w:numId w:val="1065"/>
+          <w:ilvl w:val="1"/>
+        </w:numPr>
+      </w:pPr>
+      <w:r>
+        <w:t xml:space="preserve">Figure/table referencing</w:t>
+      </w:r>
+      <w:r>
+        <w:br w:type="textWrapping"/>
+      </w:r>
+      <w:r>
+        <w:t xml:space="preserve">(there are addins for this functionality)</w:t>
+      </w:r>
+    </w:p>
+    <w:p>
+      <w:pPr>
+        <w:pStyle w:val="Compact"/>
+        <w:numPr>
+          <w:numId w:val="1065"/>
+          <w:ilvl w:val="1"/>
+        </w:numPr>
+      </w:pPr>
+      <w:r>
+        <w:t xml:space="preserve">Picture resizing (for word docs)</w:t>
+      </w:r>
+    </w:p>
+    <w:p>
+      <w:pPr>
+        <w:pStyle w:val="Compact"/>
+        <w:numPr>
+          <w:numId w:val="1064"/>
+          <w:ilvl w:val="0"/>
+        </w:numPr>
+      </w:pPr>
+      <w:r>
+        <w:t xml:space="preserve">Many, many appearance related things</w:t>
+      </w:r>
+    </w:p>
+    <w:p>
+      <w:pPr>
+        <w:pStyle w:val="Compact"/>
+        <w:numPr>
+          <w:numId w:val="1066"/>
+          <w:ilvl w:val="1"/>
+        </w:numPr>
+      </w:pPr>
+      <w:r>
+        <w:t xml:space="preserve">image/figure alignment</w:t>
+      </w:r>
+    </w:p>
+    <w:p>
+      <w:pPr>
+        <w:pStyle w:val="Compact"/>
+        <w:numPr>
+          <w:numId w:val="1066"/>
+          <w:ilvl w:val="1"/>
+        </w:numPr>
+      </w:pPr>
+      <w:r>
+        <w:t xml:space="preserve">coloring</w:t>
+      </w:r>
+    </w:p>
+    <w:p>
+      <w:pPr>
+        <w:pStyle w:val="Compact"/>
+        <w:numPr>
+          <w:numId w:val="1066"/>
+          <w:ilvl w:val="1"/>
+        </w:numPr>
+      </w:pPr>
+      <w:r>
+        <w:t xml:space="preserve">fonts</w:t>
+      </w:r>
+    </w:p>
+    <w:p>
+      <w:pPr>
+        <w:pStyle w:val="FirstParagraph"/>
+      </w:pPr>
+      <w:r>
+        <w:t xml:space="preserve">There is hope...</w:t>
+      </w:r>
+    </w:p>
+    <w:p>
+      <w:pPr>
+        <w:pStyle w:val="Compact"/>
+        <w:numPr>
+          <w:numId w:val="1067"/>
+          <w:ilvl w:val="0"/>
+        </w:numPr>
+      </w:pPr>
+      <w:r>
+        <w:t xml:space="preserve">Complex formatting using HTML/</w:t>
+      </w:r>
+      <w:r>
+        <w:rPr>
+          <w:rStyle w:val="VerbatimChar"/>
+        </w:rPr>
+        <w:t xml:space="preserve">LaTeX</w:t>
+      </w:r>
+      <w:r>
+        <w:t xml:space="preserve"> </w:t>
+      </w:r>
+      <w:r>
+        <w:t xml:space="preserve">markup, but don't expect it to convert between output formats.</w:t>
+      </w:r>
+    </w:p>
+    <w:p>
+      <w:pPr>
+        <w:pStyle w:val="Compact"/>
+        <w:numPr>
+          <w:numId w:val="1067"/>
+          <w:ilvl w:val="0"/>
+        </w:numPr>
+      </w:pPr>
+      <w:r>
+        <w:t xml:space="preserve">There are many efforts to extend Markdown</w:t>
+      </w:r>
+      <w:r>
+        <w:br w:type="textWrapping"/>
+      </w:r>
+      <w:r>
+        <w:t xml:space="preserve">(but, then again, keeping it simple is the point!)</w:t>
+      </w:r>
+    </w:p>
+    <w:p>
+      <w:pPr>
+        <w:pStyle w:val="Compact"/>
+        <w:numPr>
+          <w:numId w:val="1067"/>
+          <w:ilvl w:val="0"/>
+        </w:numPr>
+      </w:pPr>
+      <w:r>
+        <w:t xml:space="preserve">More features are being added daily</w:t>
+      </w:r>
+    </w:p>
+    <w:p>
+      <w:pPr>
+        <w:pStyle w:val="Compact"/>
+        <w:numPr>
+          <w:numId w:val="1067"/>
+          <w:ilvl w:val="0"/>
+        </w:numPr>
+      </w:pPr>
+      <w:r>
+        <w:t xml:space="preserve">Create or use templates for better control over formatting</w:t>
+      </w:r>
+    </w:p>
+    <w:p>
+      <w:pPr>
+        <w:pStyle w:val="Heading5"/>
+      </w:pPr>
+      <w:bookmarkStart w:id="120" w:name="your-turn-10"/>
+      <w:bookmarkEnd w:id="120"/>
+      <w:r>
+        <w:t xml:space="preserve">Your Turn</w:t>
+      </w:r>
+    </w:p>
+    <w:p>
+      <w:pPr>
+        <w:pStyle w:val="FirstParagraph"/>
+      </w:pPr>
+      <w:r>
+        <w:t xml:space="preserve">Have a look at R Markdown presentations and templates.</w:t>
+      </w:r>
+    </w:p>
+    <w:p>
+      <w:pPr>
+        <w:pStyle w:val="BodyText"/>
+      </w:pPr>
+    </w:p>
+    <w:p>
+      <w:pPr>
+        <w:pStyle w:val="BodyText"/>
+      </w:pPr>
+      <w:r>
+        <w:rPr>
+          <w:b/>
+        </w:rPr>
+        <w:t xml:space="preserve">Pro tip</w:t>
+      </w:r>
+      <w:r>
+        <w:t xml:space="preserve">: run</w:t>
+      </w:r>
+      <w:r>
+        <w:t xml:space="preserve"> </w:t>
+      </w:r>
+      <w:r>
+        <w:rPr>
+          <w:rStyle w:val="VerbatimChar"/>
+        </w:rPr>
+        <w:t xml:space="preserve">devtools::install_github("rstudio/rticles")</w:t>
+      </w:r>
+      <w:r>
+        <w:t xml:space="preserve"> </w:t>
+      </w:r>
+      <w:r>
+        <w:t xml:space="preserve">to get more templates</w:t>
+      </w:r>
+    </w:p>
+    <w:p>
+      <w:pPr>
+        <w:pStyle w:val="Heading3"/>
+      </w:pPr>
+      <w:bookmarkStart w:id="121" w:name="format-options"/>
+      <w:bookmarkEnd w:id="121"/>
+      <w:r>
+        <w:t xml:space="preserve">Format Options</w:t>
+      </w:r>
+    </w:p>
+    <w:p>
+      <w:pPr>
+        <w:pStyle w:val="FirstParagraph"/>
+      </w:pPr>
+      <w:r>
+        <w:t xml:space="preserve">The stuff at the top of the .Rmd file (called</w:t>
+      </w:r>
+      <w:r>
+        <w:t xml:space="preserve"> </w:t>
+      </w:r>
+      <w:r>
+        <w:rPr>
+          <w:i/>
+        </w:rPr>
+        <w:t xml:space="preserve">yaml front matter</w:t>
+      </w:r>
+      <w:r>
+        <w:t xml:space="preserve">) tells</w:t>
+      </w:r>
+      <w:r>
+        <w:t xml:space="preserve"> </w:t>
+      </w:r>
+      <w:r>
+        <w:rPr>
+          <w:b/>
+        </w:rPr>
+        <w:t xml:space="preserve">rmarkdown</w:t>
+      </w:r>
+      <w:r>
+        <w:t xml:space="preserve"> </w:t>
+      </w:r>
+      <w:r>
+        <w:t xml:space="preserve">what output format you want.</w:t>
+      </w:r>
+    </w:p>
+    <w:p>
+      <w:pPr>
+        <w:pStyle w:val="SourceCode"/>
+      </w:pPr>
+      <w:r>
+        <w:rPr>
+          <w:rStyle w:val="VerbatimChar"/>
+        </w:rPr>
+        <w:t xml:space="preserve">---</w:t>
+      </w:r>
+      <w:r>
+        <w:br w:type="textWrapping"/>
+      </w:r>
+      <w:r>
+        <w:rPr>
+          <w:rStyle w:val="VerbatimChar"/>
+        </w:rPr>
+        <w:t xml:space="preserve">title: "Untitled"</w:t>
+      </w:r>
+      <w:r>
+        <w:br w:type="textWrapping"/>
+      </w:r>
+      <w:r>
+        <w:rPr>
+          <w:rStyle w:val="VerbatimChar"/>
+        </w:rPr>
+        <w:t xml:space="preserve">date: "May 16, 2016"</w:t>
+      </w:r>
+      <w:r>
+        <w:br w:type="textWrapping"/>
+      </w:r>
+      <w:r>
+        <w:rPr>
+          <w:rStyle w:val="VerbatimChar"/>
+        </w:rPr>
+        <w:t xml:space="preserve">output: html_document</w:t>
+      </w:r>
+      <w:r>
+        <w:br w:type="textWrapping"/>
+      </w:r>
+      <w:r>
+        <w:rPr>
+          <w:rStyle w:val="VerbatimChar"/>
+        </w:rPr>
+        <w:t xml:space="preserve">---</w:t>
+      </w:r>
+    </w:p>
+    <w:p>
+      <w:pPr>
+        <w:pStyle w:val="FirstParagraph"/>
+      </w:pPr>
+      <w:r>
+        <w:t xml:space="preserve">In this case, when "Knit HTML" is clicked, RStudio calls</w:t>
+      </w:r>
+      <w:r>
+        <w:t xml:space="preserve"> </w:t>
+      </w:r>
+      <w:r>
+        <w:rPr>
+          <w:rStyle w:val="VerbatimChar"/>
+        </w:rPr>
+        <w:t xml:space="preserve">rmarkdown::render("file.Rmd", html_document())</w:t>
+      </w:r>
+      <w:r>
+        <w:t xml:space="preserve">. Default values can be changed (see the</w:t>
+      </w:r>
+      <w:r>
+        <w:t xml:space="preserve"> </w:t>
+      </w:r>
+      <w:hyperlink r:id="rId122">
+        <w:r>
+          <w:rPr>
+            <w:rStyle w:val="Hyperlink"/>
+          </w:rPr>
+          <w:t xml:space="preserve">source of this presentation</w:t>
+        </w:r>
+      </w:hyperlink>
+      <w:r>
+        <w:t xml:space="preserve">).</w:t>
+      </w:r>
+    </w:p>
+    <w:p>
+      <w:pPr>
+        <w:pStyle w:val="Heading2"/>
+      </w:pPr>
+      <w:bookmarkStart w:id="123" w:name="code-chunks"/>
+      <w:bookmarkEnd w:id="123"/>
+      <w:r>
+        <w:t xml:space="preserve">Code Chunks</w:t>
+      </w:r>
+    </w:p>
+    <w:p>
+      <w:pPr>
+        <w:pStyle w:val="FirstParagraph"/>
+      </w:pPr>
+      <w:r>
+        <w:t xml:space="preserve">A code chunk is a concept borrowed from the</w:t>
+      </w:r>
+      <w:r>
+        <w:t xml:space="preserve"> </w:t>
+      </w:r>
+      <w:hyperlink r:id="rId124">
+        <w:r>
+          <w:rPr>
+            <w:rStyle w:val="Hyperlink"/>
+          </w:rPr>
+          <w:t xml:space="preserve">knitr</w:t>
+        </w:r>
+      </w:hyperlink>
+      <w:r>
+        <w:t xml:space="preserve"> </w:t>
+      </w:r>
+      <w:r>
+        <w:t xml:space="preserve">package (which, in turn, was inspired by</w:t>
+      </w:r>
+      <w:r>
+        <w:t xml:space="preserve"> </w:t>
+      </w:r>
+      <w:hyperlink r:id="rId125">
+        <w:r>
+          <w:rPr>
+            <w:rStyle w:val="Hyperlink"/>
+          </w:rPr>
+          <w:t xml:space="preserve">literate programming</w:t>
+        </w:r>
+      </w:hyperlink>
+      <w:r>
+        <w:t xml:space="preserve">). In .Rmd files, start/end a code chunk with three back-ticks.</w:t>
+      </w:r>
+    </w:p>
+    <w:p>
+      <w:pPr>
+        <w:pStyle w:val="SourceCode"/>
+      </w:pPr>
+      <w:r>
+        <w:rPr>
+          <w:rStyle w:val="VerbatimChar"/>
+        </w:rPr>
+        <w:t xml:space="preserve">```{r chunk1}</w:t>
+      </w:r>
+      <w:r>
+        <w:br w:type="textWrapping"/>
+      </w:r>
+      <w:r>
+        <w:rPr>
+          <w:rStyle w:val="VerbatimChar"/>
+        </w:rPr>
+        <w:t xml:space="preserve">1 + 1</w:t>
+      </w:r>
+      <w:r>
+        <w:br w:type="textWrapping"/>
+      </w:r>
+      <w:r>
+        <w:rPr>
+          <w:rStyle w:val="VerbatimChar"/>
+        </w:rPr>
+        <w:t xml:space="preserve">```</w:t>
+      </w:r>
+    </w:p>
+    <w:p>
+      <w:pPr>
+        <w:pStyle w:val="FirstParagraph"/>
+      </w:pPr>
+      <w:r>
+        <w:t xml:space="preserve">Want to run a command in another language?</w:t>
+      </w:r>
+    </w:p>
+    <w:p>
+      <w:pPr>
+        <w:pStyle w:val="SourceCode"/>
+      </w:pPr>
+      <w:r>
+        <w:rPr>
+          <w:rStyle w:val="VerbatimChar"/>
+        </w:rPr>
+        <w:t xml:space="preserve">```{r chunk2, engine = 'python'}</w:t>
+      </w:r>
+      <w:r>
+        <w:br w:type="textWrapping"/>
+      </w:r>
+      <w:r>
+        <w:rPr>
+          <w:rStyle w:val="VerbatimChar"/>
+        </w:rPr>
+        <w:t xml:space="preserve">print "a" + "b"</w:t>
+      </w:r>
+      <w:r>
+        <w:br w:type="textWrapping"/>
+      </w:r>
+      <w:r>
+        <w:rPr>
+          <w:rStyle w:val="VerbatimChar"/>
+        </w:rPr>
+        <w:t xml:space="preserve">```</w:t>
+      </w:r>
+    </w:p>
+    <w:p>
+      <w:pPr>
+        <w:pStyle w:val="Heading3"/>
+      </w:pPr>
+      <w:bookmarkStart w:id="126" w:name="options"/>
+      <w:bookmarkEnd w:id="126"/>
+      <w:r>
+        <w:t xml:space="preserve">Options</w:t>
+      </w:r>
+    </w:p>
+    <w:p>
+      <w:pPr>
+        <w:pStyle w:val="FirstParagraph"/>
+      </w:pPr>
+      <w:r>
+        <w:t xml:space="preserve">There are a plethora of</w:t>
+      </w:r>
+      <w:r>
+        <w:t xml:space="preserve"> </w:t>
+      </w:r>
+      <w:hyperlink r:id="rId127">
+        <w:r>
+          <w:rPr>
+            <w:rStyle w:val="Hyperlink"/>
+          </w:rPr>
+          <w:t xml:space="preserve">chunk options</w:t>
+        </w:r>
+      </w:hyperlink>
+      <w:r>
+        <w:t xml:space="preserve"> </w:t>
+      </w:r>
+      <w:r>
+        <w:t xml:space="preserve">in</w:t>
+      </w:r>
+      <w:r>
+        <w:t xml:space="preserve"> </w:t>
+      </w:r>
+      <w:r>
+        <w:rPr>
+          <w:b/>
+        </w:rPr>
+        <w:t xml:space="preserve">knitr</w:t>
+      </w:r>
+      <w:r>
+        <w:t xml:space="preserve"> </w:t>
+      </w:r>
+      <w:r>
+        <w:t xml:space="preserve">(engine is one of them). Here are some that I typically use:</w:t>
+      </w:r>
+    </w:p>
+    <w:p>
+      <w:pPr>
+        <w:pStyle w:val="Compact"/>
+        <w:numPr>
+          <w:numId w:val="1068"/>
+          <w:ilvl w:val="0"/>
+        </w:numPr>
+      </w:pPr>
+      <w:r>
+        <w:rPr>
+          <w:rStyle w:val="VerbatimChar"/>
+        </w:rPr>
+        <w:t xml:space="preserve">echo</w:t>
+      </w:r>
+      <w:r>
+        <w:t xml:space="preserve">: Show the code?</w:t>
+      </w:r>
+    </w:p>
+    <w:p>
+      <w:pPr>
+        <w:pStyle w:val="Compact"/>
+        <w:numPr>
+          <w:numId w:val="1068"/>
+          <w:ilvl w:val="0"/>
+        </w:numPr>
+      </w:pPr>
+      <w:r>
+        <w:rPr>
+          <w:rStyle w:val="VerbatimChar"/>
+        </w:rPr>
+        <w:t xml:space="preserve">eval</w:t>
+      </w:r>
+      <w:r>
+        <w:t xml:space="preserve">: Run the code?</w:t>
+      </w:r>
+    </w:p>
+    <w:p>
+      <w:pPr>
+        <w:pStyle w:val="Compact"/>
+        <w:numPr>
+          <w:numId w:val="1068"/>
+          <w:ilvl w:val="0"/>
+        </w:numPr>
+      </w:pPr>
+      <w:r>
+        <w:rPr>
+          <w:rStyle w:val="VerbatimChar"/>
+        </w:rPr>
+        <w:t xml:space="preserve">message</w:t>
+      </w:r>
+      <w:r>
+        <w:t xml:space="preserve">: Relay messages?</w:t>
+      </w:r>
+    </w:p>
+    <w:p>
+      <w:pPr>
+        <w:pStyle w:val="Compact"/>
+        <w:numPr>
+          <w:numId w:val="1068"/>
+          <w:ilvl w:val="0"/>
+        </w:numPr>
+      </w:pPr>
+      <w:r>
+        <w:rPr>
+          <w:rStyle w:val="VerbatimChar"/>
+        </w:rPr>
+        <w:t xml:space="preserve">warning</w:t>
+      </w:r>
+      <w:r>
+        <w:t xml:space="preserve">: Relay warnings?</w:t>
+      </w:r>
+    </w:p>
+    <w:p>
+      <w:pPr>
+        <w:pStyle w:val="Compact"/>
+        <w:numPr>
+          <w:numId w:val="1068"/>
+          <w:ilvl w:val="0"/>
+        </w:numPr>
+      </w:pPr>
+      <w:r>
+        <w:rPr>
+          <w:rStyle w:val="VerbatimChar"/>
+        </w:rPr>
+        <w:t xml:space="preserve">fig.width</w:t>
+      </w:r>
+      <w:r>
+        <w:t xml:space="preserve"> </w:t>
+      </w:r>
+      <w:r>
+        <w:t xml:space="preserve">and</w:t>
+      </w:r>
+      <w:r>
+        <w:t xml:space="preserve"> </w:t>
+      </w:r>
+      <w:r>
+        <w:rPr>
+          <w:rStyle w:val="VerbatimChar"/>
+        </w:rPr>
+        <w:t xml:space="preserve">fig.height</w:t>
+      </w:r>
+      <w:r>
+        <w:t xml:space="preserve">: Change size of figure output.</w:t>
+      </w:r>
+    </w:p>
+    <w:p>
+      <w:pPr>
+        <w:pStyle w:val="Compact"/>
+        <w:numPr>
+          <w:numId w:val="1068"/>
+          <w:ilvl w:val="0"/>
+        </w:numPr>
+      </w:pPr>
+      <w:r>
+        <w:rPr>
+          <w:rStyle w:val="VerbatimChar"/>
+        </w:rPr>
+        <w:t xml:space="preserve">cache</w:t>
+      </w:r>
+      <w:r>
+        <w:t xml:space="preserve">: Save the output of this chunk (so we don't have to run it next time)?</w:t>
+      </w:r>
+    </w:p>
+    <w:p>
+      <w:pPr>
+        <w:pStyle w:val="Heading5"/>
+      </w:pPr>
+      <w:bookmarkStart w:id="128" w:name="your-turn-11"/>
+      <w:bookmarkEnd w:id="128"/>
+      <w:r>
+        <w:t xml:space="preserve">Your Turn</w:t>
+      </w:r>
+    </w:p>
+    <w:p>
+      <w:pPr>
+        <w:pStyle w:val="FirstParagraph"/>
+      </w:pPr>
+      <w:r>
+        <w:t xml:space="preserve">Study the second page of the</w:t>
+      </w:r>
+      <w:r>
+        <w:t xml:space="preserve"> </w:t>
+      </w:r>
+      <w:hyperlink r:id="rId118">
+        <w:r>
+          <w:rPr>
+            <w:rStyle w:val="Hyperlink"/>
+          </w:rPr>
+          <w:t xml:space="preserve">R Markdown Reference Guide</w:t>
+        </w:r>
+      </w:hyperlink>
+      <w:r>
+        <w:t xml:space="preserve"> </w:t>
+      </w:r>
+      <w:r>
+        <w:t xml:space="preserve">and go back to the Hello R Markdown example we created.</w:t>
+      </w:r>
+    </w:p>
+    <w:p>
+      <w:pPr>
+        <w:numPr>
+          <w:numId w:val="1069"/>
+          <w:ilvl w:val="0"/>
+        </w:numPr>
+      </w:pPr>
+      <w:r>
+        <w:rPr>
+          <w:b/>
+        </w:rPr>
+        <w:t xml:space="preserve">Easy</w:t>
+      </w:r>
+      <w:r>
+        <w:t xml:space="preserve">: Modify the figure sizing and alignment.</w:t>
+      </w:r>
+    </w:p>
+    <w:p>
+      <w:pPr>
+        <w:numPr>
+          <w:numId w:val="1069"/>
+          <w:ilvl w:val="0"/>
+        </w:numPr>
+      </w:pPr>
+      <w:r>
+        <w:rPr>
+          <w:b/>
+        </w:rPr>
+        <w:t xml:space="preserve">Medium</w:t>
+      </w:r>
+      <w:r>
+        <w:t xml:space="preserve">: Add a figure caption.</w:t>
+      </w:r>
+    </w:p>
+    <w:p>
+      <w:pPr>
+        <w:numPr>
+          <w:numId w:val="1069"/>
+          <w:ilvl w:val="0"/>
+        </w:numPr>
+      </w:pPr>
+      <w:r>
+        <w:rPr>
+          <w:b/>
+        </w:rPr>
+        <w:t xml:space="preserve">Hard</w:t>
+      </w:r>
+      <w:r>
+        <w:t xml:space="preserve">: Can you create an animation? (Hint: look at the</w:t>
+      </w:r>
+      <w:r>
+        <w:t xml:space="preserve"> </w:t>
+      </w:r>
+      <w:r>
+        <w:rPr>
+          <w:rStyle w:val="VerbatimChar"/>
+        </w:rPr>
+        <w:t xml:space="preserve">fig.show</w:t>
+      </w:r>
+      <w:r>
+        <w:t xml:space="preserve"> </w:t>
+      </w:r>
+      <w:r>
+        <w:t xml:space="preserve">chunk option -- you might need to the</w:t>
+      </w:r>
+      <w:r>
+        <w:t xml:space="preserve"> </w:t>
+      </w:r>
+      <w:r>
+        <w:rPr>
+          <w:b/>
+        </w:rPr>
+        <w:t xml:space="preserve">animation</w:t>
+      </w:r>
+      <w:r>
+        <w:t xml:space="preserve"> </w:t>
+      </w:r>
+      <w:r>
+        <w:t xml:space="preserve">package for this)</w:t>
+      </w:r>
+    </w:p>
+    <w:p>
+      <w:pPr>
+        <w:pStyle w:val="FirstParagraph"/>
+      </w:pPr>
+      <w:r>
+        <w:rPr>
+          <w:b/>
+        </w:rPr>
+        <w:t xml:space="preserve">Pro Tip</w:t>
+      </w:r>
+      <w:r>
+        <w:t xml:space="preserve">: Don't like the default chunk option value? Change it at the top of the document:</w:t>
+      </w:r>
+    </w:p>
+    <w:p>
+      <w:pPr>
+        <w:pStyle w:val="SourceCode"/>
+      </w:pPr>
+      <w:r>
+        <w:rPr>
+          <w:rStyle w:val="VerbatimChar"/>
+        </w:rPr>
+        <w:t xml:space="preserve">```{r setup2, verbatim = TRUE}</w:t>
+      </w:r>
+      <w:r>
+        <w:br w:type="textWrapping"/>
+      </w:r>
+      <w:r>
+        <w:rPr>
+          <w:rStyle w:val="VerbatimChar"/>
+        </w:rPr>
+        <w:t xml:space="preserve">knitr::opts_chunk$set(message = FALSE, warning = FALSE)</w:t>
+      </w:r>
+      <w:r>
+        <w:br w:type="textWrapping"/>
+      </w:r>
+      <w:r>
+        <w:rPr>
+          <w:rStyle w:val="VerbatimChar"/>
+        </w:rPr>
+        <w:t xml:space="preserve">```</w:t>
+      </w:r>
+    </w:p>
+    <w:p>
+      <w:pPr>
+        <w:pStyle w:val="Heading5"/>
+      </w:pPr>
+      <w:bookmarkStart w:id="129" w:name="solutions-9"/>
+      <w:bookmarkEnd w:id="129"/>
+      <w:r>
+        <w:t xml:space="preserve">Solutions</w:t>
+      </w:r>
+    </w:p>
+    <w:p>
+      <w:pPr>
+        <w:pStyle w:val="SourceCode"/>
+      </w:pPr>
+      <w:r>
+        <w:rPr>
+          <w:rStyle w:val="VerbatimChar"/>
+        </w:rPr>
+        <w:t xml:space="preserve">```{r, fig.align = "right", fig.width = 3, fig.height = 3, out.width = "50%"}</w:t>
+      </w:r>
+      <w:r>
+        <w:br w:type="textWrapping"/>
+      </w:r>
+      <w:r>
+        <w:rPr>
+          <w:rStyle w:val="VerbatimChar"/>
+        </w:rPr>
+        <w:t xml:space="preserve">qplot(rnorm(100))</w:t>
+      </w:r>
+      <w:r>
+        <w:br w:type="textWrapping"/>
+      </w:r>
+      <w:r>
+        <w:rPr>
+          <w:rStyle w:val="VerbatimChar"/>
+        </w:rPr>
+        <w:t xml:space="preserve">```</w:t>
+      </w:r>
+    </w:p>
+    <w:p>
+      <w:pPr>
+        <w:pStyle w:val="SourceCode"/>
+      </w:pPr>
+      <w:r>
+        <w:rPr>
+          <w:rStyle w:val="VerbatimChar"/>
+        </w:rPr>
+        <w:t xml:space="preserve">## `stat_bin()` using `bins = 30`. Pick better value with `binwidth`.</w:t>
+      </w:r>
+    </w:p>
+    <w:p>
+      <w:pPr>
+        <w:pStyle w:val="FirstParagraph"/>
+      </w:pPr>
+      <w:r>
+        <w:drawing>
+          <wp:inline>
+            <wp:extent cx="2772075" cy="2772075"/>
+            <wp:effectExtent b="0" l="0" r="0" t="0"/>
+            <wp:docPr descr="" id="1" name="Picture"/>
+            <a:graphic>
+              <a:graphicData uri="http://schemas.openxmlformats.org/drawingml/2006/picture">
+                <pic:pic>
+                  <pic:nvPicPr>
+                    <pic:cNvPr descr="01.guide_files/figure-docx/unnamed-chunk-94-1.png" id="0" name="Picture"/>
+                    <pic:cNvPicPr>
+                      <a:picLocks noChangeArrowheads="1" noChangeAspect="1"/>
+                    </pic:cNvPicPr>
+                  </pic:nvPicPr>
+                  <pic:blipFill>
+                    <a:blip r:embed="rId130"/>
+                    <a:stretch>
+                      <a:fillRect/>
+                    </a:stretch>
+                  </pic:blipFill>
+                  <pic:spPr bwMode="auto">
+                    <a:xfrm>
+                      <a:off x="0" y="0"/>
+                      <a:ext cx="2772075" cy="2772075"/>
+                    </a:xfrm>
+                    <a:prstGeom prst="rect">
+                      <a:avLst/>
+                    </a:prstGeom>
+                    <a:noFill/>
+                    <a:ln w="9525">
+                      <a:noFill/>
+                      <a:headEnd/>
+                      <a:tailEnd/>
+                    </a:ln>
+                  </pic:spPr>
+                </pic:pic>
+              </a:graphicData>
+            </a:graphic>
+          </wp:inline>
+        </w:drawing>
+      </w:r>
+    </w:p>
+    <w:p>
+      <w:pPr>
+        <w:pStyle w:val="SourceCode"/>
+      </w:pPr>
+      <w:r>
+        <w:rPr>
+          <w:rStyle w:val="VerbatimChar"/>
+        </w:rPr>
+        <w:t xml:space="preserve">```{r, fig.cap = "Histogram of 100 samples from a normal distribution"}</w:t>
+      </w:r>
+      <w:r>
+        <w:br w:type="textWrapping"/>
+      </w:r>
+      <w:r>
+        <w:rPr>
+          <w:rStyle w:val="VerbatimChar"/>
+        </w:rPr>
+        <w:t xml:space="preserve">qplot(rnorm(100))</w:t>
+      </w:r>
+      <w:r>
+        <w:br w:type="textWrapping"/>
+      </w:r>
+      <w:r>
+        <w:rPr>
+          <w:rStyle w:val="VerbatimChar"/>
+        </w:rPr>
+        <w:t xml:space="preserve">```</w:t>
+      </w:r>
+    </w:p>
+    <w:p>
+      <w:pPr>
+        <w:pStyle w:val="SourceCode"/>
+      </w:pPr>
+      <w:r>
+        <w:rPr>
+          <w:rStyle w:val="VerbatimChar"/>
+        </w:rPr>
+        <w:t xml:space="preserve">## `stat_bin()` using `bins = 30`. Pick better value with `binwidth`.</w:t>
+      </w:r>
+    </w:p>
+    <w:p>
+      <w:pPr>
+        <w:pStyle w:val="FigureWithCaption"/>
+      </w:pPr>
+      <w:r>
+        <w:drawing>
+          <wp:inline>
+            <wp:extent cx="4620126" cy="2772075"/>
+            <wp:effectExtent b="0" l="0" r="0" t="0"/>
+            <wp:docPr descr="Histogram of 100 samples from a normal distribution" id="1" name="Picture"/>
+            <a:graphic>
+              <a:graphicData uri="http://schemas.openxmlformats.org/drawingml/2006/picture">
+                <pic:pic>
+                  <pic:nvPicPr>
+                    <pic:cNvPr descr="01.guide_files/figure-docx/unnamed-chunk-95-1.png" id="0" name="Picture"/>
+                    <pic:cNvPicPr>
+                      <a:picLocks noChangeArrowheads="1" noChangeAspect="1"/>
+                    </pic:cNvPicPr>
+                  </pic:nvPicPr>
+                  <pic:blipFill>
+                    <a:blip r:embed="rId131"/>
+                    <a:stretch>
+                      <a:fillRect/>
+                    </a:stretch>
+                  </pic:blipFill>
+                  <pic:spPr bwMode="auto">
+                    <a:xfrm>
+                      <a:off x="0" y="0"/>
+                      <a:ext cx="4620126" cy="2772075"/>
+                    </a:xfrm>
+                    <a:prstGeom prst="rect">
+                      <a:avLst/>
+                    </a:prstGeom>
+                    <a:noFill/>
+                    <a:ln w="9525">
+                      <a:noFill/>
+                      <a:headEnd/>
+                      <a:tailEnd/>
+                    </a:ln>
+                  </pic:spPr>
+                </pic:pic>
+              </a:graphicData>
+            </a:graphic>
+          </wp:inline>
+        </w:drawing>
+      </w:r>
+    </w:p>
+    <w:p>
+      <w:pPr>
+        <w:pStyle w:val="ImageCaption"/>
+      </w:pPr>
+      <w:r>
+        <w:t xml:space="preserve">Histogram of 100 samples from a normal distribution</w:t>
+      </w:r>
+    </w:p>
+    <w:p>
+      <w:pPr>
+        <w:pStyle w:val="SourceCode"/>
+      </w:pPr>
+      <w:r>
+        <w:rPr>
+          <w:rStyle w:val="VerbatimChar"/>
+        </w:rPr>
+        <w:t xml:space="preserve">```{r, fig.show = 'animate', ffmpeg.format = 'mp4'}</w:t>
+      </w:r>
+      <w:r>
+        <w:br w:type="textWrapping"/>
+      </w:r>
+      <w:r>
+        <w:rPr>
+          <w:rStyle w:val="VerbatimChar"/>
+        </w:rPr>
+        <w:t xml:space="preserve">samples &lt;- seq(100, 500, 50)</w:t>
+      </w:r>
+      <w:r>
+        <w:br w:type="textWrapping"/>
+      </w:r>
+      <w:r>
+        <w:rPr>
+          <w:rStyle w:val="VerbatimChar"/>
+        </w:rPr>
+        <w:t xml:space="preserve">for (i in samples) {</w:t>
+      </w:r>
+      <w:r>
+        <w:br w:type="textWrapping"/>
+      </w:r>
+      <w:r>
+        <w:rPr>
+          <w:rStyle w:val="VerbatimChar"/>
+        </w:rPr>
+        <w:t xml:space="preserve">  print(</w:t>
+      </w:r>
+      <w:r>
+        <w:br w:type="textWrapping"/>
+      </w:r>
+      <w:r>
+        <w:rPr>
+          <w:rStyle w:val="VerbatimChar"/>
+        </w:rPr>
+        <w:t xml:space="preserve">    qplot(rnorm(i)) + ggtitle(sprintf("%d Samples from a Normal Dist", i))</w:t>
+      </w:r>
+      <w:r>
+        <w:br w:type="textWrapping"/>
+      </w:r>
+      <w:r>
+        <w:rPr>
+          <w:rStyle w:val="VerbatimChar"/>
+        </w:rPr>
+        <w:t xml:space="preserve">  )</w:t>
+      </w:r>
+      <w:r>
+        <w:br w:type="textWrapping"/>
+      </w:r>
+      <w:r>
+        <w:rPr>
+          <w:rStyle w:val="VerbatimChar"/>
+        </w:rPr>
+        <w:t xml:space="preserve">}</w:t>
+      </w:r>
+      <w:r>
+        <w:br w:type="textWrapping"/>
+      </w:r>
+      <w:r>
+        <w:rPr>
+          <w:rStyle w:val="VerbatimChar"/>
+        </w:rPr>
+        <w:t xml:space="preserve">```</w:t>
+      </w:r>
+    </w:p>
+    <w:p>
+      <w:pPr>
+        <w:pStyle w:val="SourceCode"/>
+      </w:pPr>
+      <w:r>
+        <w:rPr>
+          <w:rStyle w:val="VerbatimChar"/>
+        </w:rPr>
+        <w:t xml:space="preserve">## `stat_bin()` using `bins = 30`. Pick better value with `binwidth`.</w:t>
+      </w:r>
+      <w:r>
+        <w:br w:type="textWrapping"/>
+      </w:r>
+      <w:r>
+        <w:rPr>
+          <w:rStyle w:val="VerbatimChar"/>
+        </w:rPr>
+        <w:t xml:space="preserve">## `stat_bin()` using `bins = 30`. Pick better value with `binwidth`.</w:t>
+      </w:r>
+      <w:r>
+        <w:br w:type="textWrapping"/>
+      </w:r>
+      <w:r>
+        <w:rPr>
+          <w:rStyle w:val="VerbatimChar"/>
+        </w:rPr>
+        <w:t xml:space="preserve">## `stat_bin()` using `bins = 30`. Pick better value with `binwidth`.</w:t>
+      </w:r>
+      <w:r>
+        <w:br w:type="textWrapping"/>
+      </w:r>
+      <w:r>
+        <w:rPr>
+          <w:rStyle w:val="VerbatimChar"/>
+        </w:rPr>
+        <w:t xml:space="preserve">## `stat_bin()` using `bins = 30`. Pick better value with `binwidth`.</w:t>
+      </w:r>
+      <w:r>
+        <w:br w:type="textWrapping"/>
+      </w:r>
+      <w:r>
+        <w:rPr>
+          <w:rStyle w:val="VerbatimChar"/>
+        </w:rPr>
+        <w:t xml:space="preserve">## `stat_bin()` using `bins = 30`. Pick better value with `binwidth`.</w:t>
+      </w:r>
+      <w:r>
+        <w:br w:type="textWrapping"/>
+      </w:r>
+      <w:r>
+        <w:rPr>
+          <w:rStyle w:val="VerbatimChar"/>
+        </w:rPr>
+        <w:t xml:space="preserve">## `stat_bin()` using `bins = 30`. Pick better value with `binwidth`.</w:t>
+      </w:r>
+      <w:r>
+        <w:br w:type="textWrapping"/>
+      </w:r>
+      <w:r>
+        <w:rPr>
+          <w:rStyle w:val="VerbatimChar"/>
+        </w:rPr>
+        <w:t xml:space="preserve">## `stat_bin()` using `bins = 30`. Pick better value with `binwidth`.</w:t>
+      </w:r>
+      <w:r>
+        <w:br w:type="textWrapping"/>
+      </w:r>
+      <w:r>
+        <w:rPr>
+          <w:rStyle w:val="VerbatimChar"/>
+        </w:rPr>
+        <w:t xml:space="preserve">## `stat_bin()` using `bins = 30`. Pick better value with `binwidth`.</w:t>
+      </w:r>
+      <w:r>
+        <w:br w:type="textWrapping"/>
+      </w:r>
+      <w:r>
+        <w:rPr>
+          <w:rStyle w:val="VerbatimChar"/>
+        </w:rPr>
+        <w:t xml:space="preserve">## `stat_bin()` using `bins = 30`. Pick better value with `binwidth`.</w:t>
+      </w:r>
+    </w:p>
+    <w:p>
+      <w:pPr>
+        <w:pStyle w:val="Compact"/>
+      </w:pPr>
+      <w:r>
+        <w:t xml:space="preserve">video of chunk unnamed-chunk-96</w:t>
+      </w:r>
+    </w:p>
+    <w:p>
+      <w:pPr>
+        <w:pStyle w:val="Heading2"/>
+      </w:pPr>
+      <w:bookmarkStart w:id="132" w:name="formatting-r-output"/>
+      <w:bookmarkEnd w:id="132"/>
+      <w:r>
+        <w:t xml:space="preserve">Formatting R output</w:t>
+      </w:r>
+    </w:p>
+    <w:p>
+      <w:pPr>
+        <w:pStyle w:val="FirstParagraph"/>
+      </w:pPr>
+      <w:r>
+        <w:t xml:space="preserve">Ugly:</w:t>
+      </w:r>
+    </w:p>
+    <w:p>
+      <w:pPr>
+        <w:pStyle w:val="SourceCode"/>
+      </w:pPr>
+      <w:r>
+        <w:rPr>
+          <w:rStyle w:val="NormalTok"/>
+        </w:rPr>
+        <w:t xml:space="preserve">m &lt;-</w:t>
+      </w:r>
+      <w:r>
+        <w:rPr>
+          <w:rStyle w:val="StringTok"/>
+        </w:rPr>
+        <w:t xml:space="preserve"> </w:t>
+      </w:r>
+      <w:r>
+        <w:rPr>
+          <w:rStyle w:val="KeywordTok"/>
+        </w:rPr>
+        <w:t xml:space="preserve">lm</w:t>
+      </w:r>
+      <w:r>
+        <w:rPr>
+          <w:rStyle w:val="NormalTok"/>
+        </w:rPr>
+        <w:t xml:space="preserve">(mpg ~</w:t>
+      </w:r>
+      <w:r>
+        <w:rPr>
+          <w:rStyle w:val="StringTok"/>
+        </w:rPr>
+        <w:t xml:space="preserve"> </w:t>
+      </w:r>
+      <w:r>
+        <w:rPr>
+          <w:rStyle w:val="NormalTok"/>
+        </w:rPr>
+        <w:t xml:space="preserve">disp, </w:t>
+      </w:r>
+      <w:r>
+        <w:rPr>
+          <w:rStyle w:val="DataTypeTok"/>
+        </w:rPr>
+        <w:t xml:space="preserve">data =</w:t>
+      </w:r>
+      <w:r>
+        <w:rPr>
+          <w:rStyle w:val="NormalTok"/>
+        </w:rPr>
+        <w:t xml:space="preserve"> </w:t>
+      </w:r>
+      <w:r>
+        <w:rPr>
+          <w:rStyle w:val="NormalTok"/>
+        </w:rPr>
+        <w:t xml:space="preserve">mtcars)</w:t>
+      </w:r>
+      <w:r>
+        <w:br w:type="textWrapping"/>
+      </w:r>
+      <w:r>
+        <w:rPr>
+          <w:rStyle w:val="KeywordTok"/>
+        </w:rPr>
+        <w:t xml:space="preserve">summary</w:t>
+      </w:r>
+      <w:r>
+        <w:rPr>
+          <w:rStyle w:val="NormalTok"/>
+        </w:rPr>
+        <w:t xml:space="preserve">(m) </w:t>
+      </w:r>
+      <w:r>
+        <w:rPr>
+          <w:rStyle w:val="CommentTok"/>
+        </w:rPr>
+        <w:t xml:space="preserve"># output isn't very attractive</w:t>
+      </w:r>
+      <w:r>
+        <w:br w:type="textWrapping"/>
+      </w:r>
+      <w:r>
+        <w:rPr>
+          <w:rStyle w:val="NormalTok"/>
+        </w:rPr>
+        <w:t xml:space="preserve">## </w:t>
+      </w:r>
+      <w:r>
+        <w:br w:type="textWrapping"/>
+      </w:r>
+      <w:r>
+        <w:rPr>
+          <w:rStyle w:val="NormalTok"/>
+        </w:rPr>
+        <w:t xml:space="preserve">## Call:</w:t>
+      </w:r>
+      <w:r>
+        <w:br w:type="textWrapping"/>
+      </w:r>
+      <w:r>
+        <w:rPr>
+          <w:rStyle w:val="NormalTok"/>
+        </w:rPr>
+        <w:t xml:space="preserve">## lm(formula = mpg ~ disp, data = mtcars)</w:t>
+      </w:r>
+      <w:r>
+        <w:br w:type="textWrapping"/>
+      </w:r>
+      <w:r>
+        <w:rPr>
+          <w:rStyle w:val="NormalTok"/>
+        </w:rPr>
+        <w:t xml:space="preserve">## </w:t>
+      </w:r>
+      <w:r>
+        <w:br w:type="textWrapping"/>
+      </w:r>
+      <w:r>
+        <w:rPr>
+          <w:rStyle w:val="NormalTok"/>
+        </w:rPr>
+        <w:t xml:space="preserve">## Residuals:</w:t>
+      </w:r>
+      <w:r>
+        <w:br w:type="textWrapping"/>
+      </w:r>
+      <w:r>
+        <w:rPr>
+          <w:rStyle w:val="NormalTok"/>
+        </w:rPr>
+        <w:t xml:space="preserve">##     Min      1Q  Median      3Q     Max </w:t>
+      </w:r>
+      <w:r>
+        <w:br w:type="textWrapping"/>
+      </w:r>
+      <w:r>
+        <w:rPr>
+          <w:rStyle w:val="NormalTok"/>
+        </w:rPr>
+        <w:t xml:space="preserve">## -4.8922 -2.2022 -0.9631  1.6272  7.2305 </w:t>
+      </w:r>
+      <w:r>
+        <w:br w:type="textWrapping"/>
+      </w:r>
+      <w:r>
+        <w:rPr>
+          <w:rStyle w:val="NormalTok"/>
+        </w:rPr>
+        <w:t xml:space="preserve">## </w:t>
+      </w:r>
+      <w:r>
+        <w:br w:type="textWrapping"/>
+      </w:r>
+      <w:r>
+        <w:rPr>
+          <w:rStyle w:val="NormalTok"/>
+        </w:rPr>
+        <w:t xml:space="preserve">## Coefficients:</w:t>
+      </w:r>
+      <w:r>
+        <w:br w:type="textWrapping"/>
+      </w:r>
+      <w:r>
+        <w:rPr>
+          <w:rStyle w:val="NormalTok"/>
+        </w:rPr>
+        <w:t xml:space="preserve">##              Estimate Std. Error t value Pr(&gt;|t|)    </w:t>
+      </w:r>
+      <w:r>
+        <w:br w:type="textWrapping"/>
+      </w:r>
+      <w:r>
+        <w:rPr>
+          <w:rStyle w:val="NormalTok"/>
+        </w:rPr>
+        <w:t xml:space="preserve">## (Intercept) 29.599855   1.229720  24.070  &lt; 2e-16 ***</w:t>
+      </w:r>
+      <w:r>
+        <w:br w:type="textWrapping"/>
+      </w:r>
+      <w:r>
+        <w:rPr>
+          <w:rStyle w:val="NormalTok"/>
+        </w:rPr>
+        <w:t xml:space="preserve">## disp        -0.041215   0.004712  -8.747 9.38e-10 ***</w:t>
+      </w:r>
+      <w:r>
+        <w:br w:type="textWrapping"/>
+      </w:r>
+      <w:r>
+        <w:rPr>
+          <w:rStyle w:val="NormalTok"/>
+        </w:rPr>
+        <w:t xml:space="preserve">## ---</w:t>
+      </w:r>
+      <w:r>
+        <w:br w:type="textWrapping"/>
+      </w:r>
+      <w:r>
+        <w:rPr>
+          <w:rStyle w:val="NormalTok"/>
+        </w:rPr>
+        <w:t xml:space="preserve">## Signif. codes:  0 '***' 0.001 '**' 0.01 '*' 0.05 '.' 0.1 ' ' 1</w:t>
+      </w:r>
+      <w:r>
+        <w:br w:type="textWrapping"/>
+      </w:r>
+      <w:r>
+        <w:rPr>
+          <w:rStyle w:val="NormalTok"/>
+        </w:rPr>
+        <w:t xml:space="preserve">## </w:t>
+      </w:r>
+      <w:r>
+        <w:br w:type="textWrapping"/>
+      </w:r>
+      <w:r>
+        <w:rPr>
+          <w:rStyle w:val="NormalTok"/>
+        </w:rPr>
+        <w:t xml:space="preserve">## Residual standard error: 3.251 on 30 degrees of freedom</w:t>
+      </w:r>
+      <w:r>
+        <w:br w:type="textWrapping"/>
+      </w:r>
+      <w:r>
+        <w:rPr>
+          <w:rStyle w:val="NormalTok"/>
+        </w:rPr>
+        <w:t xml:space="preserve">## Multiple R-squared:  0.7183, Adjusted R-squared:  0.709 </w:t>
+      </w:r>
+      <w:r>
+        <w:br w:type="textWrapping"/>
+      </w:r>
+      <w:r>
+        <w:rPr>
+          <w:rStyle w:val="NormalTok"/>
+        </w:rPr>
+        <w:t xml:space="preserve">## F-statistic: 76.51 on 1 and 30 DF,  p-value: 9.38e-10</w:t>
+      </w:r>
+    </w:p>
+    <w:p>
+      <w:pPr>
+        <w:pStyle w:val="FirstParagraph"/>
+      </w:pPr>
+      <w:r>
+        <w:t xml:space="preserve">Pretty:</w:t>
+      </w:r>
+      <w:r>
+        <w:br w:type="textWrapping"/>
+      </w:r>
+      <w:hyperlink r:id="rId133">
+        <w:r>
+          <w:rPr>
+            <w:rStyle w:val="Hyperlink"/>
+          </w:rPr>
+          <w:t xml:space="preserve">pander</w:t>
+        </w:r>
+      </w:hyperlink>
+      <w:r>
+        <w:t xml:space="preserve"> </w:t>
+      </w:r>
+      <w:r>
+        <w:t xml:space="preserve">is one great option.</w:t>
+      </w:r>
+    </w:p>
+    <w:p>
+      <w:pPr>
+        <w:pStyle w:val="SourceCode"/>
+      </w:pPr>
+      <w:r>
+        <w:rPr>
+          <w:rStyle w:val="KeywordTok"/>
+        </w:rPr>
+        <w:t xml:space="preserve">library</w:t>
+      </w:r>
+      <w:r>
+        <w:rPr>
+          <w:rStyle w:val="NormalTok"/>
+        </w:rPr>
+        <w:t xml:space="preserve">(pander)</w:t>
+      </w:r>
+      <w:r>
+        <w:br w:type="textWrapping"/>
+      </w:r>
+      <w:r>
+        <w:rPr>
+          <w:rStyle w:val="KeywordTok"/>
+        </w:rPr>
+        <w:t xml:space="preserve">pander</w:t>
+      </w:r>
+      <w:r>
+        <w:rPr>
+          <w:rStyle w:val="NormalTok"/>
+        </w:rPr>
+        <w:t xml:space="preserve">(m)</w:t>
+      </w:r>
+    </w:p>
+    <w:p>
+      <w:pPr>
+        <w:pStyle w:val="TableCaption"/>
+      </w:pPr>
+      <w:r>
+        <w:t xml:space="preserve">Fitting linear model: mpg ~ disp</w:t>
+      </w:r>
+    </w:p>
+    <w:tbl>
+      <w:tblPr>
+        <w:tblStyle w:val="TableNormal"/>
+        <w:tblW w:type="pct" w:w="4305.555555555556"/>
+        <w:tblLook w:firstRow="1"/>
+        <w:tblCaption w:val="Fitting linear model: mpg ~ disp"/>
+      </w:tblPr>
+      <w:tblGrid>
+        <w:gridCol w:w="1980"/>
+        <w:gridCol w:w="1210"/>
+        <w:gridCol w:w="1430"/>
+        <w:gridCol w:w="1100"/>
+        <w:gridCol w:w="1100"/>
+      </w:tblGrid>
+      <w:tr>
+        <w:trPr>
+          <w:cnfStyle w:firstRow="1"/>
+        </w:trPr>
+        <w:tc>
+          <w:tcPr>
+            <w:tcBorders>
+              <w:bottom w:val="single"/>
+            </w:tcBorders>
+            <w:vAlign w:val="bottom"/>
+          </w:tcPr>
+          <w:p>
+            <w:pPr>
+              <w:pStyle w:val="Compact"/>
+              <w:jc w:val="center"/>
+            </w:pPr>
+            <w:r>
+              <w:t xml:space="preserve"> </w:t>
+            </w:r>
+          </w:p>
+        </w:tc>
+        <w:tc>
+          <w:tcPr>
+            <w:tcBorders>
+              <w:bottom w:val="single"/>
+            </w:tcBorders>
+            <w:vAlign w:val="bottom"/>
+          </w:tcPr>
+          <w:p>
+            <w:pPr>
+              <w:pStyle w:val="Compact"/>
+              <w:jc w:val="center"/>
+            </w:pPr>
+            <w:r>
+              <w:t xml:space="preserve">Estimate</w:t>
+            </w:r>
+          </w:p>
+        </w:tc>
+        <w:tc>
+          <w:tcPr>
+            <w:tcBorders>
+              <w:bottom w:val="single"/>
+            </w:tcBorders>
+            <w:vAlign w:val="bottom"/>
+          </w:tcPr>
+          <w:p>
+            <w:pPr>
+              <w:pStyle w:val="Compact"/>
+              <w:jc w:val="center"/>
+            </w:pPr>
+            <w:r>
+              <w:t xml:space="preserve">Std. Error</w:t>
+            </w:r>
+          </w:p>
+        </w:tc>
+        <w:tc>
+          <w:tcPr>
+            <w:tcBorders>
+              <w:bottom w:val="single"/>
+            </w:tcBorders>
+            <w:vAlign w:val="bottom"/>
+          </w:tcPr>
+          <w:p>
+            <w:pPr>
+              <w:pStyle w:val="Compact"/>
+              <w:jc w:val="center"/>
+            </w:pPr>
+            <w:r>
+              <w:t xml:space="preserve">t value</w:t>
+            </w:r>
+          </w:p>
+        </w:tc>
+        <w:tc>
+          <w:tcPr>
+            <w:tcBorders>
+              <w:bottom w:val="single"/>
+            </w:tcBorders>
+            <w:vAlign w:val="bottom"/>
+          </w:tcPr>
+          <w:p>
+            <w:pPr>
+              <w:pStyle w:val="Compact"/>
+              <w:jc w:val="center"/>
+            </w:pPr>
+            <w:r>
+              <w:t xml:space="preserve">Pr(&gt;|t|)</w:t>
+            </w:r>
+          </w:p>
+        </w:tc>
+      </w:tr>
+      <w:tr>
+        <w:tc>
+          <w:p>
+            <w:pPr>
+              <w:pStyle w:val="Compact"/>
+              <w:jc w:val="center"/>
+            </w:pPr>
+            <w:r>
+              <w:rPr>
+                <w:b/>
+              </w:rPr>
+              <w:t xml:space="preserve">disp</w:t>
+            </w:r>
+          </w:p>
+        </w:tc>
+        <w:tc>
+          <w:p>
+            <w:pPr>
+              <w:pStyle w:val="Compact"/>
+              <w:jc w:val="center"/>
+            </w:pPr>
+            <w:r>
+              <w:t xml:space="preserve">-0.04122</w:t>
+            </w:r>
+          </w:p>
+        </w:tc>
+        <w:tc>
+          <w:p>
+            <w:pPr>
+              <w:pStyle w:val="Compact"/>
+              <w:jc w:val="center"/>
+            </w:pPr>
+            <w:r>
+              <w:t xml:space="preserve">0.004712</w:t>
+            </w:r>
+          </w:p>
+        </w:tc>
+        <w:tc>
+          <w:p>
+            <w:pPr>
+              <w:pStyle w:val="Compact"/>
+              <w:jc w:val="center"/>
+            </w:pPr>
+            <w:r>
+              <w:t xml:space="preserve">-8.747</w:t>
+            </w:r>
+          </w:p>
+        </w:tc>
+        <w:tc>
+          <w:p>
+            <w:pPr>
+              <w:pStyle w:val="Compact"/>
+              <w:jc w:val="center"/>
+            </w:pPr>
+            <w:r>
+              <w:t xml:space="preserve">9.38e-10</w:t>
+            </w:r>
+          </w:p>
+        </w:tc>
+      </w:tr>
+      <w:tr>
+        <w:tc>
+          <w:p>
+            <w:pPr>
+              <w:pStyle w:val="Compact"/>
+              <w:jc w:val="center"/>
+            </w:pPr>
+            <w:r>
+              <w:rPr>
+                <w:b/>
+              </w:rPr>
+              <w:t xml:space="preserve">(Intercept)</w:t>
+            </w:r>
+          </w:p>
+        </w:tc>
+        <w:tc>
+          <w:p>
+            <w:pPr>
+              <w:pStyle w:val="Compact"/>
+              <w:jc w:val="center"/>
+            </w:pPr>
+            <w:r>
+              <w:t xml:space="preserve">29.6</w:t>
+            </w:r>
+          </w:p>
+        </w:tc>
+        <w:tc>
+          <w:p>
+            <w:pPr>
+              <w:pStyle w:val="Compact"/>
+              <w:jc w:val="center"/>
+            </w:pPr>
+            <w:r>
+              <w:t xml:space="preserve">1.23</w:t>
+            </w:r>
+          </w:p>
+        </w:tc>
+        <w:tc>
+          <w:p>
+            <w:pPr>
+              <w:pStyle w:val="Compact"/>
+              <w:jc w:val="center"/>
+            </w:pPr>
+            <w:r>
+              <w:t xml:space="preserve">24.07</w:t>
+            </w:r>
+          </w:p>
+        </w:tc>
+        <w:tc>
+          <w:p>
+            <w:pPr>
+              <w:pStyle w:val="Compact"/>
+              <w:jc w:val="center"/>
+            </w:pPr>
+            <w:r>
+              <w:t xml:space="preserve">3.577e-21</w:t>
+            </w:r>
+          </w:p>
+        </w:tc>
+      </w:tr>
+    </w:tbl>
+    <w:p>
+      <w:pPr>
+        <w:pStyle w:val="BodyText"/>
+      </w:pPr>
+      <w:r>
+        <w:t xml:space="preserve">Ugly:</w:t>
+      </w:r>
+    </w:p>
+    <w:p>
+      <w:pPr>
+        <w:pStyle w:val="SourceCode"/>
+      </w:pPr>
+      <w:r>
+        <w:rPr>
+          <w:rStyle w:val="NormalTok"/>
+        </w:rPr>
+        <w:t xml:space="preserve">a &lt;-</w:t>
+      </w:r>
+      <w:r>
+        <w:rPr>
+          <w:rStyle w:val="StringTok"/>
+        </w:rPr>
+        <w:t xml:space="preserve"> </w:t>
+      </w:r>
+      <w:r>
+        <w:rPr>
+          <w:rStyle w:val="KeywordTok"/>
+        </w:rPr>
+        <w:t xml:space="preserve">anova</w:t>
+      </w:r>
+      <w:r>
+        <w:rPr>
+          <w:rStyle w:val="NormalTok"/>
+        </w:rPr>
+        <w:t xml:space="preserve">(m)</w:t>
+      </w:r>
+      <w:r>
+        <w:br w:type="textWrapping"/>
+      </w:r>
+      <w:r>
+        <w:rPr>
+          <w:rStyle w:val="NormalTok"/>
+        </w:rPr>
+        <w:t xml:space="preserve">a</w:t>
+      </w:r>
+      <w:r>
+        <w:br w:type="textWrapping"/>
+      </w:r>
+      <w:r>
+        <w:rPr>
+          <w:rStyle w:val="NormalTok"/>
+        </w:rPr>
+        <w:t xml:space="preserve">## Analysis of Variance Table</w:t>
+      </w:r>
+      <w:r>
+        <w:br w:type="textWrapping"/>
+      </w:r>
+      <w:r>
+        <w:rPr>
+          <w:rStyle w:val="NormalTok"/>
+        </w:rPr>
+        <w:t xml:space="preserve">## </w:t>
+      </w:r>
+      <w:r>
+        <w:br w:type="textWrapping"/>
+      </w:r>
+      <w:r>
+        <w:rPr>
+          <w:rStyle w:val="NormalTok"/>
+        </w:rPr>
+        <w:t xml:space="preserve">## Response: mpg</w:t>
+      </w:r>
+      <w:r>
+        <w:br w:type="textWrapping"/>
+      </w:r>
+      <w:r>
+        <w:rPr>
+          <w:rStyle w:val="NormalTok"/>
+        </w:rPr>
+        <w:t xml:space="preserve">##           Df Sum Sq Mean Sq F value   Pr(&gt;F)    </w:t>
+      </w:r>
+      <w:r>
+        <w:br w:type="textWrapping"/>
+      </w:r>
+      <w:r>
+        <w:rPr>
+          <w:rStyle w:val="NormalTok"/>
+        </w:rPr>
+        <w:t xml:space="preserve">## disp       1 808.89  808.89  76.513 9.38e-10 ***</w:t>
+      </w:r>
+      <w:r>
+        <w:br w:type="textWrapping"/>
+      </w:r>
+      <w:r>
+        <w:rPr>
+          <w:rStyle w:val="NormalTok"/>
+        </w:rPr>
+        <w:t xml:space="preserve">## Residuals 30 317.16   10.57                     </w:t>
+      </w:r>
+      <w:r>
+        <w:br w:type="textWrapping"/>
+      </w:r>
+      <w:r>
+        <w:rPr>
+          <w:rStyle w:val="NormalTok"/>
+        </w:rPr>
+        <w:t xml:space="preserve">## ---</w:t>
+      </w:r>
+      <w:r>
+        <w:br w:type="textWrapping"/>
+      </w:r>
+      <w:r>
+        <w:rPr>
+          <w:rStyle w:val="NormalTok"/>
+        </w:rPr>
+        <w:t xml:space="preserve">## Signif. codes:  0 '***' 0.001 '**' 0.01 '*' 0.05 '.' 0.1 ' ' 1</w:t>
+      </w:r>
+    </w:p>
+    <w:p>
+      <w:pPr>
+        <w:pStyle w:val="FirstParagraph"/>
+      </w:pPr>
+      <w:r>
+        <w:t xml:space="preserve">Pretty:</w:t>
+      </w:r>
+    </w:p>
+    <w:p>
+      <w:pPr>
+        <w:pStyle w:val="SourceCode"/>
+      </w:pPr>
+      <w:r>
+        <w:rPr>
+          <w:rStyle w:val="KeywordTok"/>
+        </w:rPr>
+        <w:t xml:space="preserve">pander</w:t>
+      </w:r>
+      <w:r>
+        <w:rPr>
+          <w:rStyle w:val="NormalTok"/>
+        </w:rPr>
+        <w:t xml:space="preserve">(a)</w:t>
+      </w:r>
+    </w:p>
+    <w:p>
+      <w:pPr>
+        <w:pStyle w:val="TableCaption"/>
+      </w:pPr>
+      <w:r>
+        <w:t xml:space="preserve">Analysis of Variance Table</w:t>
+      </w:r>
+    </w:p>
+    <w:tbl>
+      <w:tblPr>
+        <w:tblStyle w:val="TableNormal"/>
+        <w:tblW w:type="pct" w:w="4166.666666666666"/>
+        <w:tblLook w:firstRow="1"/>
+        <w:tblCaption w:val="Analysis of Variance Table"/>
+      </w:tblPr>
+      <w:tblGrid>
+        <w:gridCol w:w="1760"/>
+        <w:gridCol w:w="550"/>
+        <w:gridCol w:w="990"/>
+        <w:gridCol w:w="1100"/>
+        <w:gridCol w:w="1100"/>
+        <w:gridCol w:w="1100"/>
+      </w:tblGrid>
+      <w:tr>
+        <w:trPr>
+          <w:cnfStyle w:firstRow="1"/>
+        </w:trPr>
+        <w:tc>
+          <w:tcPr>
+            <w:tcBorders>
+              <w:bottom w:val="single"/>
+            </w:tcBorders>
+            <w:vAlign w:val="bottom"/>
+          </w:tcPr>
+          <w:p>
+            <w:pPr>
+              <w:pStyle w:val="Compact"/>
+              <w:jc w:val="center"/>
+            </w:pPr>
+            <w:r>
+              <w:t xml:space="preserve"> </w:t>
+            </w:r>
+          </w:p>
+        </w:tc>
+        <w:tc>
+          <w:tcPr>
+            <w:tcBorders>
+              <w:bottom w:val="single"/>
+            </w:tcBorders>
+            <w:vAlign w:val="bottom"/>
+          </w:tcPr>
+          <w:p>
+            <w:pPr>
+              <w:pStyle w:val="Compact"/>
+              <w:jc w:val="center"/>
+            </w:pPr>
+            <w:r>
+              <w:t xml:space="preserve">Df</w:t>
+            </w:r>
+          </w:p>
+        </w:tc>
+        <w:tc>
+          <w:tcPr>
+            <w:tcBorders>
+              <w:bottom w:val="single"/>
+            </w:tcBorders>
+            <w:vAlign w:val="bottom"/>
+          </w:tcPr>
+          <w:p>
+            <w:pPr>
+              <w:pStyle w:val="Compact"/>
+              <w:jc w:val="center"/>
+            </w:pPr>
+            <w:r>
+              <w:t xml:space="preserve">Sum Sq</w:t>
+            </w:r>
+          </w:p>
+        </w:tc>
+        <w:tc>
+          <w:tcPr>
+            <w:tcBorders>
+              <w:bottom w:val="single"/>
+            </w:tcBorders>
+            <w:vAlign w:val="bottom"/>
+          </w:tcPr>
+          <w:p>
+            <w:pPr>
+              <w:pStyle w:val="Compact"/>
+              <w:jc w:val="center"/>
+            </w:pPr>
+            <w:r>
+              <w:t xml:space="preserve">Mean Sq</w:t>
+            </w:r>
+          </w:p>
+        </w:tc>
+        <w:tc>
+          <w:tcPr>
+            <w:tcBorders>
+              <w:bottom w:val="single"/>
+            </w:tcBorders>
+            <w:vAlign w:val="bottom"/>
+          </w:tcPr>
+          <w:p>
+            <w:pPr>
+              <w:pStyle w:val="Compact"/>
+              <w:jc w:val="center"/>
+            </w:pPr>
+            <w:r>
+              <w:t xml:space="preserve">F value</w:t>
+            </w:r>
+          </w:p>
+        </w:tc>
+        <w:tc>
+          <w:tcPr>
+            <w:tcBorders>
+              <w:bottom w:val="single"/>
+            </w:tcBorders>
+            <w:vAlign w:val="bottom"/>
+          </w:tcPr>
+          <w:p>
+            <w:pPr>
+              <w:pStyle w:val="Compact"/>
+              <w:jc w:val="center"/>
+            </w:pPr>
+            <w:r>
+              <w:t xml:space="preserve">Pr(&gt;F)</w:t>
+            </w:r>
+          </w:p>
+        </w:tc>
+      </w:tr>
+      <w:tr>
+        <w:tc>
+          <w:p>
+            <w:pPr>
+              <w:pStyle w:val="Compact"/>
+              <w:jc w:val="center"/>
+            </w:pPr>
+            <w:r>
+              <w:rPr>
+                <w:b/>
+              </w:rPr>
+              <w:t xml:space="preserve">disp</w:t>
+            </w:r>
+          </w:p>
+        </w:tc>
+        <w:tc>
+          <w:p>
+            <w:pPr>
+              <w:pStyle w:val="Compact"/>
+              <w:jc w:val="center"/>
+            </w:pPr>
+            <w:r>
+              <w:t xml:space="preserve">1</w:t>
+            </w:r>
+          </w:p>
+        </w:tc>
+        <w:tc>
+          <w:p>
+            <w:pPr>
+              <w:pStyle w:val="Compact"/>
+              <w:jc w:val="center"/>
+            </w:pPr>
+            <w:r>
+              <w:t xml:space="preserve">808.9</w:t>
+            </w:r>
+          </w:p>
+        </w:tc>
+        <w:tc>
+          <w:p>
+            <w:pPr>
+              <w:pStyle w:val="Compact"/>
+              <w:jc w:val="center"/>
+            </w:pPr>
+            <w:r>
+              <w:t xml:space="preserve">808.9</w:t>
+            </w:r>
+          </w:p>
+        </w:tc>
+        <w:tc>
+          <w:p>
+            <w:pPr>
+              <w:pStyle w:val="Compact"/>
+              <w:jc w:val="center"/>
+            </w:pPr>
+            <w:r>
+              <w:t xml:space="preserve">76.51</w:t>
+            </w:r>
+          </w:p>
+        </w:tc>
+        <w:tc>
+          <w:p>
+            <w:pPr>
+              <w:pStyle w:val="Compact"/>
+              <w:jc w:val="center"/>
+            </w:pPr>
+            <w:r>
+              <w:t xml:space="preserve">9.38e-10</w:t>
+            </w:r>
+          </w:p>
+        </w:tc>
+      </w:tr>
+      <w:tr>
+        <w:tc>
+          <w:p>
+            <w:pPr>
+              <w:pStyle w:val="Compact"/>
+              <w:jc w:val="center"/>
+            </w:pPr>
+            <w:r>
+              <w:rPr>
+                <w:b/>
+              </w:rPr>
+              <w:t xml:space="preserve">Residuals</w:t>
+            </w:r>
+          </w:p>
+        </w:tc>
+        <w:tc>
+          <w:p>
+            <w:pPr>
+              <w:pStyle w:val="Compact"/>
+              <w:jc w:val="center"/>
+            </w:pPr>
+            <w:r>
+              <w:t xml:space="preserve">30</w:t>
+            </w:r>
+          </w:p>
+        </w:tc>
+        <w:tc>
+          <w:p>
+            <w:pPr>
+              <w:pStyle w:val="Compact"/>
+              <w:jc w:val="center"/>
+            </w:pPr>
+            <w:r>
+              <w:t xml:space="preserve">317.2</w:t>
+            </w:r>
+          </w:p>
+        </w:tc>
+        <w:tc>
+          <w:p>
+            <w:pPr>
+              <w:pStyle w:val="Compact"/>
+              <w:jc w:val="center"/>
+            </w:pPr>
+            <w:r>
+              <w:t xml:space="preserve">10.57</w:t>
+            </w:r>
+          </w:p>
+        </w:tc>
+        <w:tc>
+          <w:p>
+            <w:pPr>
+              <w:pStyle w:val="Compact"/>
+              <w:jc w:val="center"/>
+            </w:pPr>
+            <w:r>
+              <w:t xml:space="preserve">NA</w:t>
+            </w:r>
+          </w:p>
+        </w:tc>
+        <w:tc>
+          <w:p>
+            <w:pPr>
+              <w:pStyle w:val="Compact"/>
+              <w:jc w:val="center"/>
+            </w:pPr>
+            <w:r>
+              <w:t xml:space="preserve">NA</w:t>
+            </w:r>
+          </w:p>
+        </w:tc>
+      </w:tr>
+    </w:tbl>
+    <w:p>
+      <w:pPr>
+        <w:pStyle w:val="Heading3"/>
+      </w:pPr>
+      <w:bookmarkStart w:id="134" w:name="pander-knows-about-a-lot-of-stuff"/>
+      <w:bookmarkEnd w:id="134"/>
+      <w:r>
+        <w:t xml:space="preserve">Pander knows about a lot of stuff!</w:t>
+      </w:r>
+    </w:p>
+    <w:p>
+      <w:pPr>
+        <w:pStyle w:val="SourceCode"/>
+      </w:pPr>
+      <w:r>
+        <w:rPr>
+          <w:rStyle w:val="KeywordTok"/>
+        </w:rPr>
+        <w:t xml:space="preserve">methods</w:t>
+      </w:r>
+      <w:r>
+        <w:rPr>
+          <w:rStyle w:val="NormalTok"/>
+        </w:rPr>
+        <w:t xml:space="preserve">(pander)</w:t>
+      </w:r>
+      <w:r>
+        <w:br w:type="textWrapping"/>
+      </w:r>
+      <w:r>
+        <w:rPr>
+          <w:rStyle w:val="NormalTok"/>
+        </w:rPr>
+        <w:t xml:space="preserve">##  [1] pander.anova*           pander.aov*            </w:t>
+      </w:r>
+      <w:r>
+        <w:br w:type="textWrapping"/>
+      </w:r>
+      <w:r>
+        <w:rPr>
+          <w:rStyle w:val="NormalTok"/>
+        </w:rPr>
+        <w:t xml:space="preserve">##  [3] pander.aovlist*         pander.Arima*          </w:t>
+      </w:r>
+      <w:r>
+        <w:br w:type="textWrapping"/>
+      </w:r>
+      <w:r>
+        <w:rPr>
+          <w:rStyle w:val="NormalTok"/>
+        </w:rPr>
+        <w:t xml:space="preserve">##  [5] pander.call*            pander.cast_df*        </w:t>
+      </w:r>
+      <w:r>
+        <w:br w:type="textWrapping"/>
+      </w:r>
+      <w:r>
+        <w:rPr>
+          <w:rStyle w:val="NormalTok"/>
+        </w:rPr>
+        <w:t xml:space="preserve">##  [7] pander.character*       pander.clogit*         </w:t>
+      </w:r>
+      <w:r>
+        <w:br w:type="textWrapping"/>
+      </w:r>
+      <w:r>
+        <w:rPr>
+          <w:rStyle w:val="NormalTok"/>
+        </w:rPr>
+        <w:t xml:space="preserve">##  [9] pander.coxph*           pander.cph*            </w:t>
+      </w:r>
+      <w:r>
+        <w:br w:type="textWrapping"/>
+      </w:r>
+      <w:r>
+        <w:rPr>
+          <w:rStyle w:val="NormalTok"/>
+        </w:rPr>
+        <w:t xml:space="preserve">## [11] pander.CrossTable*      pander.data.frame*     </w:t>
+      </w:r>
+      <w:r>
+        <w:br w:type="textWrapping"/>
+      </w:r>
+      <w:r>
+        <w:rPr>
+          <w:rStyle w:val="NormalTok"/>
+        </w:rPr>
+        <w:t xml:space="preserve">## [13] pander.Date*            pander.default*        </w:t>
+      </w:r>
+      <w:r>
+        <w:br w:type="textWrapping"/>
+      </w:r>
+      <w:r>
+        <w:rPr>
+          <w:rStyle w:val="NormalTok"/>
+        </w:rPr>
+        <w:t xml:space="preserve">## [15] pander.density*         pander.describe*       </w:t>
+      </w:r>
+      <w:r>
+        <w:br w:type="textWrapping"/>
+      </w:r>
+      <w:r>
+        <w:rPr>
+          <w:rStyle w:val="NormalTok"/>
+        </w:rPr>
+        <w:t xml:space="preserve">## [17] pander.evals*           pander.factor*         </w:t>
+      </w:r>
+      <w:r>
+        <w:br w:type="textWrapping"/>
+      </w:r>
+      <w:r>
+        <w:rPr>
+          <w:rStyle w:val="NormalTok"/>
+        </w:rPr>
+        <w:t xml:space="preserve">## [19] pander.formula*         pander.ftable*         </w:t>
+      </w:r>
+      <w:r>
+        <w:br w:type="textWrapping"/>
+      </w:r>
+      <w:r>
+        <w:rPr>
+          <w:rStyle w:val="NormalTok"/>
+        </w:rPr>
+        <w:t xml:space="preserve">## [21] pander.function*        pander.glm*            </w:t>
+      </w:r>
+      <w:r>
+        <w:br w:type="textWrapping"/>
+      </w:r>
+      <w:r>
+        <w:rPr>
+          <w:rStyle w:val="NormalTok"/>
+        </w:rPr>
+        <w:t xml:space="preserve">## [23] pander.Glm*             pander.gtable*         </w:t>
+      </w:r>
+      <w:r>
+        <w:br w:type="textWrapping"/>
+      </w:r>
+      <w:r>
+        <w:rPr>
+          <w:rStyle w:val="NormalTok"/>
+        </w:rPr>
+        <w:t xml:space="preserve">## [25] pander.htest*           pander.image*          </w:t>
+      </w:r>
+      <w:r>
+        <w:br w:type="textWrapping"/>
+      </w:r>
+      <w:r>
+        <w:rPr>
+          <w:rStyle w:val="NormalTok"/>
+        </w:rPr>
+        <w:t xml:space="preserve">## [27] pander.irts*            pander.list*           </w:t>
+      </w:r>
+      <w:r>
+        <w:br w:type="textWrapping"/>
+      </w:r>
+      <w:r>
+        <w:rPr>
+          <w:rStyle w:val="NormalTok"/>
+        </w:rPr>
+        <w:t xml:space="preserve">## [29] pander.lm*              pander.lme*            </w:t>
+      </w:r>
+      <w:r>
+        <w:br w:type="textWrapping"/>
+      </w:r>
+      <w:r>
+        <w:rPr>
+          <w:rStyle w:val="NormalTok"/>
+        </w:rPr>
+        <w:t xml:space="preserve">## [31] pander.logical*         pander.lrm*            </w:t>
+      </w:r>
+      <w:r>
+        <w:br w:type="textWrapping"/>
+      </w:r>
+      <w:r>
+        <w:rPr>
+          <w:rStyle w:val="NormalTok"/>
+        </w:rPr>
+        <w:t xml:space="preserve">## [33] pander.manova*          pander.matrix*         </w:t>
+      </w:r>
+      <w:r>
+        <w:br w:type="textWrapping"/>
+      </w:r>
+      <w:r>
+        <w:rPr>
+          <w:rStyle w:val="NormalTok"/>
+        </w:rPr>
+        <w:t xml:space="preserve">## [35] pander.microbenchmark*  pander.mtable*         </w:t>
+      </w:r>
+      <w:r>
+        <w:br w:type="textWrapping"/>
+      </w:r>
+      <w:r>
+        <w:rPr>
+          <w:rStyle w:val="NormalTok"/>
+        </w:rPr>
+        <w:t xml:space="preserve">## [37] pander.name*            pander.nls*            </w:t>
+      </w:r>
+      <w:r>
+        <w:br w:type="textWrapping"/>
+      </w:r>
+      <w:r>
+        <w:rPr>
+          <w:rStyle w:val="NormalTok"/>
+        </w:rPr>
+        <w:t xml:space="preserve">## [39] pander.NULL*            pander.numeric*        </w:t>
+      </w:r>
+      <w:r>
+        <w:br w:type="textWrapping"/>
+      </w:r>
+      <w:r>
+        <w:rPr>
+          <w:rStyle w:val="NormalTok"/>
+        </w:rPr>
+        <w:t xml:space="preserve">## [41] pander.ols*             pander.orm*            </w:t>
+      </w:r>
+      <w:r>
+        <w:br w:type="textWrapping"/>
+      </w:r>
+      <w:r>
+        <w:rPr>
+          <w:rStyle w:val="NormalTok"/>
+        </w:rPr>
+        <w:t xml:space="preserve">## [43] pander.polr*            pander.POSIXct*        </w:t>
+      </w:r>
+      <w:r>
+        <w:br w:type="textWrapping"/>
+      </w:r>
+      <w:r>
+        <w:rPr>
+          <w:rStyle w:val="NormalTok"/>
+        </w:rPr>
+        <w:t xml:space="preserve">## [45] pander.POSIXlt*         pander.prcomp*         </w:t>
+      </w:r>
+      <w:r>
+        <w:br w:type="textWrapping"/>
+      </w:r>
+      <w:r>
+        <w:rPr>
+          <w:rStyle w:val="NormalTok"/>
+        </w:rPr>
+        <w:t xml:space="preserve">## [47] pander.randomForest*    pander.rapport*        </w:t>
+      </w:r>
+      <w:r>
+        <w:br w:type="textWrapping"/>
+      </w:r>
+      <w:r>
+        <w:rPr>
+          <w:rStyle w:val="NormalTok"/>
+        </w:rPr>
+        <w:t xml:space="preserve">## [49] pander.rlm*             pander.sessionInfo*    </w:t>
+      </w:r>
+      <w:r>
+        <w:br w:type="textWrapping"/>
+      </w:r>
+      <w:r>
+        <w:rPr>
+          <w:rStyle w:val="NormalTok"/>
+        </w:rPr>
+        <w:t xml:space="preserve">## [51] pander.smooth.spline*   pander.stat.table*     </w:t>
+      </w:r>
+      <w:r>
+        <w:br w:type="textWrapping"/>
+      </w:r>
+      <w:r>
+        <w:rPr>
+          <w:rStyle w:val="NormalTok"/>
+        </w:rPr>
+        <w:t xml:space="preserve">## [53] pander.summary.aov*     pander.summary.aovlist*</w:t>
+      </w:r>
+      <w:r>
+        <w:br w:type="textWrapping"/>
+      </w:r>
+      <w:r>
+        <w:rPr>
+          <w:rStyle w:val="NormalTok"/>
+        </w:rPr>
+        <w:t xml:space="preserve">## [55] pander.summary.glm*     pander.summary.lm*     </w:t>
+      </w:r>
+      <w:r>
+        <w:br w:type="textWrapping"/>
+      </w:r>
+      <w:r>
+        <w:rPr>
+          <w:rStyle w:val="NormalTok"/>
+        </w:rPr>
+        <w:t xml:space="preserve">## [57] pander.summary.lme*     pander.summary.manova* </w:t>
+      </w:r>
+      <w:r>
+        <w:br w:type="textWrapping"/>
+      </w:r>
+      <w:r>
+        <w:rPr>
+          <w:rStyle w:val="NormalTok"/>
+        </w:rPr>
+        <w:t xml:space="preserve">## [59] pander.summary.nls*     pander.summary.polr*   </w:t>
+      </w:r>
+      <w:r>
+        <w:br w:type="textWrapping"/>
+      </w:r>
+      <w:r>
+        <w:rPr>
+          <w:rStyle w:val="NormalTok"/>
+        </w:rPr>
+        <w:t xml:space="preserve">## [61] pander.summary.prcomp*  pander.summary.rms*    </w:t>
+      </w:r>
+      <w:r>
+        <w:br w:type="textWrapping"/>
+      </w:r>
+      <w:r>
+        <w:rPr>
+          <w:rStyle w:val="NormalTok"/>
+        </w:rPr>
+        <w:t xml:space="preserve">## [63] pander.summary.survreg* pander.summary.table*  </w:t>
+      </w:r>
+      <w:r>
+        <w:br w:type="textWrapping"/>
+      </w:r>
+      <w:r>
+        <w:rPr>
+          <w:rStyle w:val="NormalTok"/>
+        </w:rPr>
+        <w:t xml:space="preserve">## [65] pander.survdiff*        pander.survfit*        </w:t>
+      </w:r>
+      <w:r>
+        <w:br w:type="textWrapping"/>
+      </w:r>
+      <w:r>
+        <w:rPr>
+          <w:rStyle w:val="NormalTok"/>
+        </w:rPr>
+        <w:t xml:space="preserve">## [67] pander.survreg*         pander.table*          </w:t>
+      </w:r>
+      <w:r>
+        <w:br w:type="textWrapping"/>
+      </w:r>
+      <w:r>
+        <w:rPr>
+          <w:rStyle w:val="NormalTok"/>
+        </w:rPr>
+        <w:t xml:space="preserve">## [69] pander.tabular*         pander.ts*             </w:t>
+      </w:r>
+      <w:r>
+        <w:br w:type="textWrapping"/>
+      </w:r>
+      <w:r>
+        <w:rPr>
+          <w:rStyle w:val="NormalTok"/>
+        </w:rPr>
+        <w:t xml:space="preserve">## [71] pander.zoo*            </w:t>
+      </w:r>
+      <w:r>
+        <w:br w:type="textWrapping"/>
+      </w:r>
+      <w:r>
+        <w:rPr>
+          <w:rStyle w:val="NormalTok"/>
+        </w:rPr>
+        <w:t xml:space="preserve">## see '?methods' for accessing help and source code</w:t>
+      </w:r>
+    </w:p>
+    <w:p>
+      <w:pPr>
+        <w:pStyle w:val="Heading5"/>
+      </w:pPr>
+      <w:bookmarkStart w:id="135" w:name="your-turn-12"/>
+      <w:bookmarkEnd w:id="135"/>
+      <w:r>
+        <w:t xml:space="preserve">Your Turn</w:t>
+      </w:r>
+    </w:p>
+    <w:p>
+      <w:pPr>
+        <w:pStyle w:val="Compact"/>
+        <w:numPr>
+          <w:numId w:val="1070"/>
+          <w:ilvl w:val="0"/>
+        </w:numPr>
+      </w:pPr>
+      <w:r>
+        <w:t xml:space="preserve">Look through the list of pander methods. Can you apply any of the methods that we haven't discussed? We just saw</w:t>
+      </w:r>
+      <w:r>
+        <w:t xml:space="preserve"> </w:t>
+      </w:r>
+      <w:r>
+        <w:rPr>
+          <w:rStyle w:val="VerbatimChar"/>
+        </w:rPr>
+        <w:t xml:space="preserve">pander.lm</w:t>
+      </w:r>
+      <w:r>
+        <w:t xml:space="preserve"> </w:t>
+      </w:r>
+      <w:r>
+        <w:t xml:space="preserve">and</w:t>
+      </w:r>
+      <w:r>
+        <w:t xml:space="preserve"> </w:t>
+      </w:r>
+      <w:r>
+        <w:rPr>
+          <w:rStyle w:val="VerbatimChar"/>
+        </w:rPr>
+        <w:t xml:space="preserve">pander.anova</w:t>
+      </w:r>
+      <w:r>
+        <w:t xml:space="preserve">.</w:t>
       </w:r>
     </w:p>
     <w:sectPr>
@@ -17278,7 +20500,7 @@
     </w:lvl>
   </w:abstractNum>
   <w:abstractNum w:abstractNumId="990">
-    <w:nsid w:val="7060280c"/>
+    <w:nsid w:val="1bc71b4c"/>
     <w:multiLevelType w:val="multilevel"/>
     <w:lvl w:ilvl="0">
       <w:numFmt w:val="bullet"/>
@@ -17359,7 +20581,7 @@
     </w:lvl>
   </w:abstractNum>
   <w:abstractNum w:abstractNumId="991">
-    <w:nsid w:val="274ef649"/>
+    <w:nsid w:val="341fa615"/>
     <w:multiLevelType w:val="multilevel"/>
     <w:lvl w:ilvl="0">
       <w:numFmt w:val="bullet"/>
@@ -17440,7 +20662,7 @@
     </w:lvl>
   </w:abstractNum>
   <w:abstractNum w:abstractNumId="99411">
-    <w:nsid w:val="209d0f62"/>
+    <w:nsid w:val="38da5a92"/>
     <w:multiLevelType w:val="multilevel"/>
     <w:lvl w:ilvl="0">
       <w:start w:val="1"/>
@@ -17528,7 +20750,7 @@
     </w:lvl>
   </w:abstractNum>
   <w:abstractNum w:abstractNumId="99412">
-    <w:nsid w:val="b02bfaca"/>
+    <w:nsid w:val="869a62d0"/>
     <w:multiLevelType w:val="multilevel"/>
     <w:lvl w:ilvl="0">
       <w:start w:val="2"/>
@@ -17616,7 +20838,7 @@
     </w:lvl>
   </w:abstractNum>
   <w:abstractNum w:abstractNumId="99413">
-    <w:nsid w:val="788d76f2"/>
+    <w:nsid w:val="571ca1ac"/>
     <w:multiLevelType w:val="multilevel"/>
     <w:lvl w:ilvl="0">
       <w:start w:val="3"/>
@@ -17704,7 +20926,7 @@
     </w:lvl>
   </w:abstractNum>
   <w:abstractNum w:abstractNumId="99414">
-    <w:nsid w:val="4a0063fb"/>
+    <w:nsid w:val="10c3173c"/>
     <w:multiLevelType w:val="multilevel"/>
     <w:lvl w:ilvl="0">
       <w:start w:val="4"/>
@@ -17792,7 +21014,7 @@
     </w:lvl>
   </w:abstractNum>
   <w:abstractNum w:abstractNumId="99415">
-    <w:nsid w:val="a4e3be38"/>
+    <w:nsid w:val="ff313327"/>
     <w:multiLevelType w:val="multilevel"/>
     <w:lvl w:ilvl="0">
       <w:start w:val="5"/>
@@ -18808,6 +22030,42 @@
     <w:lvlOverride w:ilvl="6">
       <w:startOverride w:val="3"/>
     </w:lvlOverride>
+  </w:num>
+  <w:num w:numId="1059">
+    <w:abstractNumId w:val="991"/>
+  </w:num>
+  <w:num w:numId="1060">
+    <w:abstractNumId w:val="991"/>
+  </w:num>
+  <w:num w:numId="1061">
+    <w:abstractNumId w:val="991"/>
+  </w:num>
+  <w:num w:numId="1062">
+    <w:abstractNumId w:val="991"/>
+  </w:num>
+  <w:num w:numId="1063">
+    <w:abstractNumId w:val="991"/>
+  </w:num>
+  <w:num w:numId="1064">
+    <w:abstractNumId w:val="991"/>
+  </w:num>
+  <w:num w:numId="1065">
+    <w:abstractNumId w:val="991"/>
+  </w:num>
+  <w:num w:numId="1066">
+    <w:abstractNumId w:val="991"/>
+  </w:num>
+  <w:num w:numId="1067">
+    <w:abstractNumId w:val="991"/>
+  </w:num>
+  <w:num w:numId="1068">
+    <w:abstractNumId w:val="991"/>
+  </w:num>
+  <w:num w:numId="1069">
+    <w:abstractNumId w:val="991"/>
+  </w:num>
+  <w:num w:numId="1070">
+    <w:abstractNumId w:val="991"/>
   </w:num>
 </w:numbering>
 </file>

</xml_diff>

<commit_message>
Update to clarify how to load the diamonds dataset.
</commit_message>
<xml_diff>
--- a/01.Introduction/01.guide.docx
+++ b/01.Introduction/01.guide.docx
@@ -7633,6 +7633,23 @@
     </w:p>
     <w:p>
       <w:pPr>
+        <w:pStyle w:val="SourceCode"/>
+      </w:pPr>
+      <w:r>
+        <w:rPr>
+          <w:rStyle w:val="KeywordTok"/>
+        </w:rPr>
+        <w:t xml:space="preserve">data</w:t>
+      </w:r>
+      <w:r>
+        <w:rPr>
+          <w:rStyle w:val="NormalTok"/>
+        </w:rPr>
+        <w:t xml:space="preserve">(diamonds)</w:t>
+      </w:r>
+    </w:p>
+    <w:p>
+      <w:pPr>
         <w:pStyle w:val="Compact"/>
         <w:numPr>
           <w:numId w:val="1025"/>
@@ -7786,7 +7803,7 @@
               <a:graphicData uri="http://schemas.openxmlformats.org/drawingml/2006/picture">
                 <pic:pic>
                   <pic:nvPicPr>
-                    <pic:cNvPr descr="01.guide_files/figure-docx/unnamed-chunk-53-1.png" id="0" name="Picture"/>
+                    <pic:cNvPr descr="01.guide_files/figure-docx/unnamed-chunk-54-1.png" id="0" name="Picture"/>
                     <pic:cNvPicPr>
                       <a:picLocks noChangeArrowheads="1" noChangeAspect="1"/>
                     </pic:cNvPicPr>
@@ -7993,7 +8010,7 @@
               <a:graphicData uri="http://schemas.openxmlformats.org/drawingml/2006/picture">
                 <pic:pic>
                   <pic:nvPicPr>
-                    <pic:cNvPr descr="01.guide_files/figure-docx/unnamed-chunk-55-1.png" id="0" name="Picture"/>
+                    <pic:cNvPr descr="01.guide_files/figure-docx/unnamed-chunk-56-1.png" id="0" name="Picture"/>
                     <pic:cNvPicPr>
                       <a:picLocks noChangeArrowheads="1" noChangeAspect="1"/>
                     </pic:cNvPicPr>
@@ -18067,7 +18084,7 @@
               <a:graphicData uri="http://schemas.openxmlformats.org/drawingml/2006/picture">
                 <pic:pic>
                   <pic:nvPicPr>
-                    <pic:cNvPr descr="01.guide_files/figure-docx/unnamed-chunk-94-1.png" id="0" name="Picture"/>
+                    <pic:cNvPr descr="01.guide_files/figure-docx/unnamed-chunk-95-1.png" id="0" name="Picture"/>
                     <pic:cNvPicPr>
                       <a:picLocks noChangeArrowheads="1" noChangeAspect="1"/>
                     </pic:cNvPicPr>
@@ -18154,7 +18171,7 @@
               <a:graphicData uri="http://schemas.openxmlformats.org/drawingml/2006/picture">
                 <pic:pic>
                   <pic:nvPicPr>
-                    <pic:cNvPr descr="01.guide_files/figure-docx/unnamed-chunk-95-1.png" id="0" name="Picture"/>
+                    <pic:cNvPr descr="01.guide_files/figure-docx/unnamed-chunk-96-1.png" id="0" name="Picture"/>
                     <pic:cNvPicPr>
                       <a:picLocks noChangeArrowheads="1" noChangeAspect="1"/>
                     </pic:cNvPicPr>
@@ -18357,7 +18374,7 @@
         <w:pStyle w:val="Compact"/>
       </w:pPr>
       <w:r>
-        <w:t xml:space="preserve">video of chunk unnamed-chunk-96</w:t>
+        <w:t xml:space="preserve">video of chunk unnamed-chunk-97</w:t>
       </w:r>
     </w:p>
     <w:p>
@@ -20500,7 +20517,7 @@
     </w:lvl>
   </w:abstractNum>
   <w:abstractNum w:abstractNumId="990">
-    <w:nsid w:val="1bc71b4c"/>
+    <w:nsid w:val="819a8cda"/>
     <w:multiLevelType w:val="multilevel"/>
     <w:lvl w:ilvl="0">
       <w:numFmt w:val="bullet"/>
@@ -20581,7 +20598,7 @@
     </w:lvl>
   </w:abstractNum>
   <w:abstractNum w:abstractNumId="991">
-    <w:nsid w:val="341fa615"/>
+    <w:nsid w:val="557cedcc"/>
     <w:multiLevelType w:val="multilevel"/>
     <w:lvl w:ilvl="0">
       <w:numFmt w:val="bullet"/>
@@ -20662,7 +20679,7 @@
     </w:lvl>
   </w:abstractNum>
   <w:abstractNum w:abstractNumId="99411">
-    <w:nsid w:val="38da5a92"/>
+    <w:nsid w:val="5acc237d"/>
     <w:multiLevelType w:val="multilevel"/>
     <w:lvl w:ilvl="0">
       <w:start w:val="1"/>
@@ -20750,7 +20767,7 @@
     </w:lvl>
   </w:abstractNum>
   <w:abstractNum w:abstractNumId="99412">
-    <w:nsid w:val="869a62d0"/>
+    <w:nsid w:val="23ad4db5"/>
     <w:multiLevelType w:val="multilevel"/>
     <w:lvl w:ilvl="0">
       <w:start w:val="2"/>
@@ -20838,7 +20855,7 @@
     </w:lvl>
   </w:abstractNum>
   <w:abstractNum w:abstractNumId="99413">
-    <w:nsid w:val="571ca1ac"/>
+    <w:nsid w:val="b0ec7c7b"/>
     <w:multiLevelType w:val="multilevel"/>
     <w:lvl w:ilvl="0">
       <w:start w:val="3"/>
@@ -20926,7 +20943,7 @@
     </w:lvl>
   </w:abstractNum>
   <w:abstractNum w:abstractNumId="99414">
-    <w:nsid w:val="10c3173c"/>
+    <w:nsid w:val="30e3a3ee"/>
     <w:multiLevelType w:val="multilevel"/>
     <w:lvl w:ilvl="0">
       <w:start w:val="4"/>
@@ -21014,7 +21031,7 @@
     </w:lvl>
   </w:abstractNum>
   <w:abstractNum w:abstractNumId="99415">
-    <w:nsid w:val="ff313327"/>
+    <w:nsid w:val="612cbcb5"/>
     <w:multiLevelType w:val="multilevel"/>
     <w:lvl w:ilvl="0">
       <w:start w:val="5"/>

</xml_diff>

<commit_message>
Fix unicode issues and don't claim credit for plotly
</commit_message>
<xml_diff>
--- a/01.Introduction/01.guide.docx
+++ b/01.Introduction/01.guide.docx
@@ -16968,7 +16968,7 @@
           <w:rPr>
             <w:rStyle w:val="Hyperlink"/>
           </w:rPr>
-          <w:t xml:space="preserve">I made this for plotly</w:t>
+          <w:t xml:space="preserve">a vignette for plotly</w:t>
         </w:r>
       </w:hyperlink>
       <w:r>
@@ -17630,7 +17630,7 @@
         <w:rPr>
           <w:rStyle w:val="VerbatimChar"/>
         </w:rPr>
-        <w:t xml:space="preserve">```{r chunk1}</w:t>
+        <w:t xml:space="preserve">```{r chunk1}</w:t>
       </w:r>
       <w:r>
         <w:br w:type="textWrapping"/>
@@ -17648,7 +17648,7 @@
         <w:rPr>
           <w:rStyle w:val="VerbatimChar"/>
         </w:rPr>
-        <w:t xml:space="preserve">```</w:t>
+        <w:t xml:space="preserve">```</w:t>
       </w:r>
     </w:p>
     <w:p>
@@ -17667,7 +17667,7 @@
         <w:rPr>
           <w:rStyle w:val="VerbatimChar"/>
         </w:rPr>
-        <w:t xml:space="preserve">```{r chunk2, engine = 'python'}</w:t>
+        <w:t xml:space="preserve">```{r chunk2, engine = 'python'}</w:t>
       </w:r>
       <w:r>
         <w:br w:type="textWrapping"/>
@@ -17685,7 +17685,7 @@
         <w:rPr>
           <w:rStyle w:val="VerbatimChar"/>
         </w:rPr>
-        <w:t xml:space="preserve">```</w:t>
+        <w:t xml:space="preserve">```</w:t>
       </w:r>
     </w:p>
     <w:p>
@@ -17999,7 +17999,7 @@
         <w:rPr>
           <w:rStyle w:val="VerbatimChar"/>
         </w:rPr>
-        <w:t xml:space="preserve">```{r setup2, verbatim = TRUE}</w:t>
+        <w:t xml:space="preserve">```{r setup2, verbatim = TRUE}</w:t>
       </w:r>
       <w:r>
         <w:br w:type="textWrapping"/>
@@ -18017,7 +18017,7 @@
         <w:rPr>
           <w:rStyle w:val="VerbatimChar"/>
         </w:rPr>
-        <w:t xml:space="preserve">```</w:t>
+        <w:t xml:space="preserve">```</w:t>
       </w:r>
     </w:p>
     <w:p>
@@ -18038,7 +18038,7 @@
         <w:rPr>
           <w:rStyle w:val="VerbatimChar"/>
         </w:rPr>
-        <w:t xml:space="preserve">```{r, fig.align = "right", fig.width = 3, fig.height = 3, out.width = "50%"}</w:t>
+        <w:t xml:space="preserve">```{r, fig.align = "right", fig.width = 3, fig.height = 3, out.width = "50%"}</w:t>
       </w:r>
       <w:r>
         <w:br w:type="textWrapping"/>
@@ -18056,7 +18056,7 @@
         <w:rPr>
           <w:rStyle w:val="VerbatimChar"/>
         </w:rPr>
-        <w:t xml:space="preserve">```</w:t>
+        <w:t xml:space="preserve">```</w:t>
       </w:r>
     </w:p>
     <w:p>
@@ -18125,7 +18125,7 @@
         <w:rPr>
           <w:rStyle w:val="VerbatimChar"/>
         </w:rPr>
-        <w:t xml:space="preserve">```{r, fig.cap = "Histogram of 100 samples from a normal distribution"}</w:t>
+        <w:t xml:space="preserve">```{r, fig.cap = "Histogram of 100 samples from a normal distribution"}</w:t>
       </w:r>
       <w:r>
         <w:br w:type="textWrapping"/>
@@ -18143,7 +18143,7 @@
         <w:rPr>
           <w:rStyle w:val="VerbatimChar"/>
         </w:rPr>
-        <w:t xml:space="preserve">```</w:t>
+        <w:t xml:space="preserve">```</w:t>
       </w:r>
     </w:p>
     <w:p>
@@ -18220,7 +18220,7 @@
         <w:rPr>
           <w:rStyle w:val="VerbatimChar"/>
         </w:rPr>
-        <w:t xml:space="preserve">```{r, fig.show = 'animate', ffmpeg.format = 'mp4'}</w:t>
+        <w:t xml:space="preserve">```{r, fig.show = 'animate', ffmpeg.format = 'mp4'}</w:t>
       </w:r>
       <w:r>
         <w:br w:type="textWrapping"/>
@@ -18283,7 +18283,7 @@
         <w:rPr>
           <w:rStyle w:val="VerbatimChar"/>
         </w:rPr>
-        <w:t xml:space="preserve">```</w:t>
+        <w:t xml:space="preserve">```</w:t>
       </w:r>
     </w:p>
     <w:p>
@@ -20517,7 +20517,7 @@
     </w:lvl>
   </w:abstractNum>
   <w:abstractNum w:abstractNumId="990">
-    <w:nsid w:val="819a8cda"/>
+    <w:nsid w:val="330e5810"/>
     <w:multiLevelType w:val="multilevel"/>
     <w:lvl w:ilvl="0">
       <w:numFmt w:val="bullet"/>
@@ -20598,7 +20598,7 @@
     </w:lvl>
   </w:abstractNum>
   <w:abstractNum w:abstractNumId="991">
-    <w:nsid w:val="557cedcc"/>
+    <w:nsid w:val="2f7d17f5"/>
     <w:multiLevelType w:val="multilevel"/>
     <w:lvl w:ilvl="0">
       <w:numFmt w:val="bullet"/>
@@ -20679,7 +20679,7 @@
     </w:lvl>
   </w:abstractNum>
   <w:abstractNum w:abstractNumId="99411">
-    <w:nsid w:val="5acc237d"/>
+    <w:nsid w:val="a7df5eaf"/>
     <w:multiLevelType w:val="multilevel"/>
     <w:lvl w:ilvl="0">
       <w:start w:val="1"/>
@@ -20767,7 +20767,7 @@
     </w:lvl>
   </w:abstractNum>
   <w:abstractNum w:abstractNumId="99412">
-    <w:nsid w:val="23ad4db5"/>
+    <w:nsid w:val="5dfbc03d"/>
     <w:multiLevelType w:val="multilevel"/>
     <w:lvl w:ilvl="0">
       <w:start w:val="2"/>
@@ -20855,7 +20855,7 @@
     </w:lvl>
   </w:abstractNum>
   <w:abstractNum w:abstractNumId="99413">
-    <w:nsid w:val="b0ec7c7b"/>
+    <w:nsid w:val="d9287f10"/>
     <w:multiLevelType w:val="multilevel"/>
     <w:lvl w:ilvl="0">
       <w:start w:val="3"/>
@@ -20943,7 +20943,7 @@
     </w:lvl>
   </w:abstractNum>
   <w:abstractNum w:abstractNumId="99414">
-    <w:nsid w:val="30e3a3ee"/>
+    <w:nsid w:val="16eda962"/>
     <w:multiLevelType w:val="multilevel"/>
     <w:lvl w:ilvl="0">
       <w:start w:val="4"/>
@@ -21031,7 +21031,7 @@
     </w:lvl>
   </w:abstractNum>
   <w:abstractNum w:abstractNumId="99415">
-    <w:nsid w:val="612cbcb5"/>
+    <w:nsid w:val="47784b9e"/>
     <w:multiLevelType w:val="multilevel"/>
     <w:lvl w:ilvl="0">
       <w:start w:val="5"/>

</xml_diff>